<commit_message>
Cleaned up documentation files, there were 4, 2 copies of each document. Now there is just one
</commit_message>
<xml_diff>
--- a/Documentation/SIMS Documentation.docx
+++ b/Documentation/SIMS Documentation.docx
@@ -278,7 +278,15 @@
           <w:noProof/>
           <w:sz w:val="36"/>
         </w:rPr>
-        <w:t>Scope And overview</w:t>
+        <w:t>Scope And O</w:t>
+      </w:r>
+      <w:r>
+        <w:rPr>
+          <w:rFonts w:asciiTheme="minorHAnsi" w:hAnsiTheme="minorHAnsi" w:cstheme="minorHAnsi"/>
+          <w:noProof/>
+          <w:sz w:val="36"/>
+        </w:rPr>
+        <w:t>verview</w:t>
       </w:r>
       <w:r>
         <w:rPr>
@@ -373,7 +381,15 @@
           <w:noProof/>
           <w:sz w:val="36"/>
         </w:rPr>
-        <w:t>Definitions and abbreviations</w:t>
+        <w:t>Definitions and A</w:t>
+      </w:r>
+      <w:r>
+        <w:rPr>
+          <w:rFonts w:asciiTheme="minorHAnsi" w:hAnsiTheme="minorHAnsi" w:cstheme="minorHAnsi"/>
+          <w:noProof/>
+          <w:sz w:val="36"/>
+        </w:rPr>
+        <w:t>bbreviations</w:t>
       </w:r>
       <w:r>
         <w:rPr>
@@ -660,7 +676,15 @@
           <w:noProof/>
           <w:sz w:val="36"/>
         </w:rPr>
-        <w:t>System dependencies and relational models</w:t>
+        <w:t>System Dependencies and Relational M</w:t>
+      </w:r>
+      <w:r>
+        <w:rPr>
+          <w:rFonts w:asciiTheme="minorHAnsi" w:hAnsiTheme="minorHAnsi" w:cstheme="minorHAnsi"/>
+          <w:noProof/>
+          <w:sz w:val="36"/>
+        </w:rPr>
+        <w:t>odels</w:t>
       </w:r>
       <w:r>
         <w:rPr>
@@ -852,7 +876,15 @@
           <w:noProof/>
           <w:sz w:val="36"/>
         </w:rPr>
-        <w:t>Structural diagrams</w:t>
+        <w:t xml:space="preserve">Structural </w:t>
+      </w:r>
+      <w:r>
+        <w:rPr>
+          <w:rFonts w:asciiTheme="minorHAnsi" w:hAnsiTheme="minorHAnsi" w:cstheme="minorHAnsi"/>
+          <w:noProof/>
+          <w:sz w:val="36"/>
+        </w:rPr>
+        <w:t>Diagrams</w:t>
       </w:r>
       <w:r>
         <w:rPr>
@@ -947,7 +979,15 @@
           <w:noProof/>
           <w:sz w:val="36"/>
         </w:rPr>
-        <w:t>Behavioral diagrams</w:t>
+        <w:t xml:space="preserve">Behavioral </w:t>
+      </w:r>
+      <w:r>
+        <w:rPr>
+          <w:rFonts w:asciiTheme="minorHAnsi" w:hAnsiTheme="minorHAnsi" w:cstheme="minorHAnsi"/>
+          <w:noProof/>
+          <w:sz w:val="36"/>
+        </w:rPr>
+        <w:t>Diagrams</w:t>
       </w:r>
       <w:r>
         <w:rPr>
@@ -1042,7 +1082,15 @@
           <w:noProof/>
           <w:sz w:val="36"/>
         </w:rPr>
-        <w:t>Graphical user interface</w:t>
+        <w:t xml:space="preserve">Graphical </w:t>
+      </w:r>
+      <w:r>
+        <w:rPr>
+          <w:rFonts w:asciiTheme="minorHAnsi" w:hAnsiTheme="minorHAnsi" w:cstheme="minorHAnsi"/>
+          <w:noProof/>
+          <w:sz w:val="36"/>
+        </w:rPr>
+        <w:t>User Interface</w:t>
       </w:r>
       <w:r>
         <w:rPr>
@@ -1234,7 +1282,15 @@
           <w:noProof/>
           <w:sz w:val="36"/>
         </w:rPr>
-        <w:t>Development life cycle</w:t>
+        <w:t xml:space="preserve">Development </w:t>
+      </w:r>
+      <w:r>
+        <w:rPr>
+          <w:rFonts w:asciiTheme="minorHAnsi" w:hAnsiTheme="minorHAnsi" w:cstheme="minorHAnsi"/>
+          <w:noProof/>
+          <w:sz w:val="36"/>
+        </w:rPr>
+        <w:t>Life Cycle</w:t>
       </w:r>
       <w:r>
         <w:rPr>
@@ -1329,7 +1385,7 @@
           <w:noProof/>
           <w:sz w:val="36"/>
         </w:rPr>
-        <w:t>team organization</w:t>
+        <w:t>Team Organization</w:t>
       </w:r>
       <w:r>
         <w:rPr>
@@ -2812,6 +2868,7 @@
         </w:tabs>
         <w:rPr>
           <w:rFonts w:asciiTheme="minorHAnsi" w:eastAsia="Calibri" w:hAnsiTheme="minorHAnsi" w:cstheme="minorHAnsi"/>
+          <w:sz w:val="28"/>
           <w:szCs w:val="28"/>
         </w:rPr>
       </w:pPr>
@@ -2819,6 +2876,7 @@
         <w:rPr>
           <w:rFonts w:asciiTheme="minorHAnsi" w:eastAsia="Calibri" w:hAnsiTheme="minorHAnsi" w:cstheme="minorHAnsi"/>
           <w:color w:val="FFFFFF" w:themeColor="background1"/>
+          <w:sz w:val="28"/>
           <w:szCs w:val="28"/>
           <w:highlight w:val="black"/>
         </w:rPr>
@@ -2827,6 +2885,7 @@
       <w:r>
         <w:rPr>
           <w:rFonts w:asciiTheme="minorHAnsi" w:eastAsia="Calibri" w:hAnsiTheme="minorHAnsi" w:cstheme="minorHAnsi"/>
+          <w:sz w:val="28"/>
           <w:szCs w:val="28"/>
         </w:rPr>
         <w:t xml:space="preserve">: </w:t>
@@ -2864,18 +2923,8 @@
           <w:lang w:val="en-US"/>
         </w:rPr>
         <w:tab/>
-        <w:t xml:space="preserve">username → password, </w:t>
-      </w:r>
-      <w:proofErr w:type="spellStart"/>
-      <w:r>
-        <w:rPr>
-          <w:rFonts w:asciiTheme="minorHAnsi" w:eastAsia="Calibri" w:hAnsiTheme="minorHAnsi" w:cstheme="minorHAnsi"/>
-          <w:szCs w:val="28"/>
-          <w:lang w:val="en-US"/>
-        </w:rPr>
-        <w:t>access_type</w:t>
-      </w:r>
-      <w:proofErr w:type="spellEnd"/>
+        <w:t>username → password, access_type</w:t>
+      </w:r>
     </w:p>
     <w:p>
       <w:pPr>
@@ -2909,36 +2958,8 @@
           <w:lang w:val="en-US"/>
         </w:rPr>
         <w:tab/>
-        <w:t xml:space="preserve">username→ </w:t>
-      </w:r>
-      <w:proofErr w:type="spellStart"/>
-      <w:r>
-        <w:rPr>
-          <w:rFonts w:asciiTheme="minorHAnsi" w:eastAsia="Calibri" w:hAnsiTheme="minorHAnsi" w:cstheme="minorHAnsi"/>
-          <w:szCs w:val="28"/>
-          <w:lang w:val="en-US"/>
-        </w:rPr>
-        <w:t>First_Name</w:t>
-      </w:r>
-      <w:proofErr w:type="spellEnd"/>
-      <w:r>
-        <w:rPr>
-          <w:rFonts w:asciiTheme="minorHAnsi" w:eastAsia="Calibri" w:hAnsiTheme="minorHAnsi" w:cstheme="minorHAnsi"/>
-          <w:szCs w:val="28"/>
-          <w:lang w:val="en-US"/>
-        </w:rPr>
-        <w:t xml:space="preserve">, </w:t>
-      </w:r>
-      <w:proofErr w:type="spellStart"/>
-      <w:r>
-        <w:rPr>
-          <w:rFonts w:asciiTheme="minorHAnsi" w:eastAsia="Calibri" w:hAnsiTheme="minorHAnsi" w:cstheme="minorHAnsi"/>
-          <w:szCs w:val="28"/>
-          <w:lang w:val="en-US"/>
-        </w:rPr>
-        <w:t>Last_Name</w:t>
-      </w:r>
-      <w:proofErr w:type="spellEnd"/>
+        <w:t>username→ First_Name, Last_Name</w:t>
+      </w:r>
     </w:p>
     <w:p>
       <w:pPr>
@@ -2972,36 +2993,8 @@
           <w:lang w:val="en-US"/>
         </w:rPr>
         <w:tab/>
-        <w:t xml:space="preserve">username→ </w:t>
-      </w:r>
-      <w:proofErr w:type="spellStart"/>
-      <w:r>
-        <w:rPr>
-          <w:rFonts w:asciiTheme="minorHAnsi" w:eastAsia="Calibri" w:hAnsiTheme="minorHAnsi" w:cstheme="minorHAnsi"/>
-          <w:szCs w:val="28"/>
-          <w:lang w:val="en-US"/>
-        </w:rPr>
-        <w:t>First_Name</w:t>
-      </w:r>
-      <w:proofErr w:type="spellEnd"/>
-      <w:r>
-        <w:rPr>
-          <w:rFonts w:asciiTheme="minorHAnsi" w:eastAsia="Calibri" w:hAnsiTheme="minorHAnsi" w:cstheme="minorHAnsi"/>
-          <w:szCs w:val="28"/>
-          <w:lang w:val="en-US"/>
-        </w:rPr>
-        <w:t xml:space="preserve">, </w:t>
-      </w:r>
-      <w:proofErr w:type="spellStart"/>
-      <w:r>
-        <w:rPr>
-          <w:rFonts w:asciiTheme="minorHAnsi" w:eastAsia="Calibri" w:hAnsiTheme="minorHAnsi" w:cstheme="minorHAnsi"/>
-          <w:szCs w:val="28"/>
-          <w:lang w:val="en-US"/>
-        </w:rPr>
-        <w:t>Last_Name</w:t>
-      </w:r>
-      <w:proofErr w:type="spellEnd"/>
+        <w:t>username→ First_Name, Last_Name</w:t>
+      </w:r>
     </w:p>
     <w:p>
       <w:pPr>
@@ -3290,23 +3283,7 @@
           <w:rFonts w:asciiTheme="minorHAnsi" w:hAnsiTheme="minorHAnsi" w:cstheme="minorHAnsi"/>
           <w:color w:val="000000"/>
         </w:rPr>
-        <w:t xml:space="preserve">, password, </w:t>
-      </w:r>
-      <w:proofErr w:type="spellStart"/>
-      <w:r>
-        <w:rPr>
-          <w:rFonts w:asciiTheme="minorHAnsi" w:hAnsiTheme="minorHAnsi" w:cstheme="minorHAnsi"/>
-          <w:color w:val="000000"/>
-        </w:rPr>
-        <w:t>access_type</w:t>
-      </w:r>
-      <w:proofErr w:type="spellEnd"/>
-      <w:r>
-        <w:rPr>
-          <w:rFonts w:asciiTheme="minorHAnsi" w:hAnsiTheme="minorHAnsi" w:cstheme="minorHAnsi"/>
-          <w:color w:val="000000"/>
-        </w:rPr>
-        <w:t>)</w:t>
+        <w:t>, password, access_type)</w:t>
       </w:r>
     </w:p>
     <w:p>
@@ -3337,39 +3314,7 @@
           <w:rFonts w:asciiTheme="minorHAnsi" w:hAnsiTheme="minorHAnsi" w:cstheme="minorHAnsi"/>
           <w:color w:val="000000"/>
         </w:rPr>
-        <w:t xml:space="preserve">, </w:t>
-      </w:r>
-      <w:proofErr w:type="spellStart"/>
-      <w:r>
-        <w:rPr>
-          <w:rFonts w:asciiTheme="minorHAnsi" w:hAnsiTheme="minorHAnsi" w:cstheme="minorHAnsi"/>
-          <w:color w:val="000000"/>
-        </w:rPr>
-        <w:t>First_Name</w:t>
-      </w:r>
-      <w:proofErr w:type="spellEnd"/>
-      <w:r>
-        <w:rPr>
-          <w:rFonts w:asciiTheme="minorHAnsi" w:hAnsiTheme="minorHAnsi" w:cstheme="minorHAnsi"/>
-          <w:color w:val="000000"/>
-        </w:rPr>
-        <w:t xml:space="preserve">, </w:t>
-      </w:r>
-      <w:proofErr w:type="spellStart"/>
-      <w:r>
-        <w:rPr>
-          <w:rFonts w:asciiTheme="minorHAnsi" w:hAnsiTheme="minorHAnsi" w:cstheme="minorHAnsi"/>
-          <w:color w:val="000000"/>
-        </w:rPr>
-        <w:t>Last_Name</w:t>
-      </w:r>
-      <w:proofErr w:type="spellEnd"/>
-      <w:r>
-        <w:rPr>
-          <w:rFonts w:asciiTheme="minorHAnsi" w:hAnsiTheme="minorHAnsi" w:cstheme="minorHAnsi"/>
-          <w:color w:val="000000"/>
-        </w:rPr>
-        <w:t>)</w:t>
+        <w:t>, First_Name, Last_Name)</w:t>
       </w:r>
     </w:p>
     <w:p>
@@ -3400,39 +3345,7 @@
           <w:rFonts w:asciiTheme="minorHAnsi" w:hAnsiTheme="minorHAnsi" w:cstheme="minorHAnsi"/>
           <w:color w:val="000000"/>
         </w:rPr>
-        <w:t xml:space="preserve">, </w:t>
-      </w:r>
-      <w:proofErr w:type="spellStart"/>
-      <w:r>
-        <w:rPr>
-          <w:rFonts w:asciiTheme="minorHAnsi" w:hAnsiTheme="minorHAnsi" w:cstheme="minorHAnsi"/>
-          <w:color w:val="000000"/>
-        </w:rPr>
-        <w:t>First_Name</w:t>
-      </w:r>
-      <w:proofErr w:type="spellEnd"/>
-      <w:r>
-        <w:rPr>
-          <w:rFonts w:asciiTheme="minorHAnsi" w:hAnsiTheme="minorHAnsi" w:cstheme="minorHAnsi"/>
-          <w:color w:val="000000"/>
-        </w:rPr>
-        <w:t xml:space="preserve">, </w:t>
-      </w:r>
-      <w:proofErr w:type="spellStart"/>
-      <w:r>
-        <w:rPr>
-          <w:rFonts w:asciiTheme="minorHAnsi" w:hAnsiTheme="minorHAnsi" w:cstheme="minorHAnsi"/>
-          <w:color w:val="000000"/>
-        </w:rPr>
-        <w:t>LastName</w:t>
-      </w:r>
-      <w:proofErr w:type="spellEnd"/>
-      <w:r>
-        <w:rPr>
-          <w:rFonts w:asciiTheme="minorHAnsi" w:hAnsiTheme="minorHAnsi" w:cstheme="minorHAnsi"/>
-          <w:color w:val="000000"/>
-        </w:rPr>
-        <w:t>)</w:t>
+        <w:t>, First_Name, LastName)</w:t>
       </w:r>
     </w:p>
     <w:p>
@@ -4121,13 +4034,7 @@
     </w:p>
     <w:p>
       <w:pPr>
-        <w:rPr>
-          <w:rFonts w:asciiTheme="minorHAnsi" w:eastAsia="Calibri" w:hAnsiTheme="minorHAnsi" w:cstheme="minorHAnsi"/>
-          <w:sz w:val="28"/>
-          <w:szCs w:val="28"/>
-        </w:rPr>
-      </w:pPr>
-      <w:r>
+        <w:spacing w:after="160" w:line="259" w:lineRule="auto"/>
         <w:rPr>
           <w:rFonts w:asciiTheme="minorHAnsi" w:eastAsia="Calibri" w:hAnsiTheme="minorHAnsi" w:cstheme="minorHAnsi"/>
           <w:b/>
@@ -4138,6 +4045,41 @@
           <w:highlight w:val="black"/>
           <w:u w:val="single"/>
         </w:rPr>
+      </w:pPr>
+      <w:r>
+        <w:rPr>
+          <w:rFonts w:asciiTheme="minorHAnsi" w:eastAsia="Calibri" w:hAnsiTheme="minorHAnsi" w:cstheme="minorHAnsi"/>
+          <w:b/>
+          <w:i/>
+          <w:color w:val="FFFFFF" w:themeColor="background1"/>
+          <w:sz w:val="28"/>
+          <w:szCs w:val="28"/>
+          <w:highlight w:val="black"/>
+          <w:u w:val="single"/>
+        </w:rPr>
+        <w:br w:type="page"/>
+      </w:r>
+    </w:p>
+    <w:p>
+      <w:pPr>
+        <w:rPr>
+          <w:rFonts w:asciiTheme="minorHAnsi" w:eastAsia="Calibri" w:hAnsiTheme="minorHAnsi" w:cstheme="minorHAnsi"/>
+          <w:sz w:val="28"/>
+          <w:szCs w:val="28"/>
+        </w:rPr>
+      </w:pPr>
+      <w:r>
+        <w:rPr>
+          <w:rFonts w:asciiTheme="minorHAnsi" w:eastAsia="Calibri" w:hAnsiTheme="minorHAnsi" w:cstheme="minorHAnsi"/>
+          <w:b/>
+          <w:i/>
+          <w:color w:val="FFFFFF" w:themeColor="background1"/>
+          <w:sz w:val="28"/>
+          <w:szCs w:val="28"/>
+          <w:highlight w:val="black"/>
+          <w:u w:val="single"/>
+        </w:rPr>
+        <w:lastRenderedPageBreak/>
         <w:t>The Use Case Diagram</w:t>
       </w:r>
       <w:r>
@@ -4629,7 +4571,6 @@
                 <w:szCs w:val="24"/>
                 <w:lang w:eastAsia="ja-JP"/>
               </w:rPr>
-              <w:lastRenderedPageBreak/>
               <w:t>User is presented with Course number, Subject, Course Id, Course name, Semester, Day, Time, Instructor Id and Room number</w:t>
             </w:r>
           </w:p>
@@ -5380,6 +5321,7 @@
                 <w:szCs w:val="24"/>
                 <w:lang w:eastAsia="ja-JP"/>
               </w:rPr>
+              <w:lastRenderedPageBreak/>
               <w:t>Output</w:t>
             </w:r>
           </w:p>
@@ -5894,7 +5836,6 @@
                 <w:szCs w:val="24"/>
                 <w:lang w:eastAsia="ja-JP"/>
               </w:rPr>
-              <w:lastRenderedPageBreak/>
               <w:t>Output</w:t>
             </w:r>
           </w:p>
@@ -6716,6 +6657,7 @@
                 <w:szCs w:val="24"/>
                 <w:lang w:eastAsia="ja-JP"/>
               </w:rPr>
+              <w:lastRenderedPageBreak/>
               <w:t>Use Case 6</w:t>
             </w:r>
           </w:p>
@@ -7203,7 +7145,6 @@
                 <w:szCs w:val="24"/>
                 <w:lang w:eastAsia="ja-JP"/>
               </w:rPr>
-              <w:lastRenderedPageBreak/>
               <w:t>Use Case 7</w:t>
             </w:r>
           </w:p>
@@ -7241,6 +7182,8 @@
               </w:rPr>
               <w:t xml:space="preserve">Enter Class Grades </w:t>
             </w:r>
+            <w:bookmarkStart w:id="23" w:name="_GoBack"/>
+            <w:bookmarkEnd w:id="23"/>
           </w:p>
         </w:tc>
       </w:tr>
@@ -8128,6 +8071,7 @@
                 <w:szCs w:val="24"/>
                 <w:lang w:eastAsia="ja-JP"/>
               </w:rPr>
+              <w:lastRenderedPageBreak/>
               <w:t>Enter new Username</w:t>
             </w:r>
           </w:p>
@@ -8613,7 +8557,6 @@
                 <w:szCs w:val="24"/>
                 <w:lang w:eastAsia="ja-JP"/>
               </w:rPr>
-              <w:lastRenderedPageBreak/>
               <w:t>Click “Edit Users Table”</w:t>
             </w:r>
           </w:p>
@@ -9390,6 +9333,7 @@
                 <w:szCs w:val="24"/>
                 <w:lang w:eastAsia="ja-JP"/>
               </w:rPr>
+              <w:lastRenderedPageBreak/>
               <w:t>Actors</w:t>
             </w:r>
           </w:p>
@@ -9800,7 +9744,6 @@
                 <w:szCs w:val="24"/>
                 <w:lang w:eastAsia="ja-JP"/>
               </w:rPr>
-              <w:lastRenderedPageBreak/>
               <w:t>New user is created</w:t>
             </w:r>
           </w:p>
@@ -10971,7 +10914,6 @@
                 <w:szCs w:val="24"/>
                 <w:lang w:eastAsia="ja-JP"/>
               </w:rPr>
-              <w:lastRenderedPageBreak/>
               <w:t>Use Case 14</w:t>
             </w:r>
           </w:p>
@@ -11904,6 +11846,7 @@
                 <w:szCs w:val="24"/>
                 <w:lang w:eastAsia="ja-JP"/>
               </w:rPr>
+              <w:lastRenderedPageBreak/>
               <w:t>Click “Edit Faculty Table”</w:t>
             </w:r>
           </w:p>
@@ -12189,7 +12132,6 @@
                 <w:szCs w:val="24"/>
                 <w:lang w:eastAsia="ja-JP"/>
               </w:rPr>
-              <w:lastRenderedPageBreak/>
               <w:t>Actors</w:t>
             </w:r>
           </w:p>
@@ -13037,6 +12979,7 @@
                 <w:szCs w:val="24"/>
                 <w:lang w:eastAsia="ja-JP"/>
               </w:rPr>
+              <w:lastRenderedPageBreak/>
               <w:t>Admin is presented with Student’s First Name, Last Name, Username, ID, DOB, enrolled Semester, home address, email address, phone number, and major</w:t>
             </w:r>
           </w:p>
@@ -13289,7 +13232,6 @@
                 <w:szCs w:val="24"/>
                 <w:lang w:eastAsia="ja-JP"/>
               </w:rPr>
-              <w:lastRenderedPageBreak/>
               <w:t>Actors</w:t>
             </w:r>
           </w:p>
@@ -14137,6 +14079,7 @@
                 <w:szCs w:val="24"/>
                 <w:lang w:eastAsia="ja-JP"/>
               </w:rPr>
+              <w:lastRenderedPageBreak/>
               <w:t>Click “Edit Records Table”</w:t>
             </w:r>
           </w:p>
@@ -15313,6 +15256,7 @@
                 <w:szCs w:val="24"/>
                 <w:lang w:eastAsia="ja-JP"/>
               </w:rPr>
+              <w:lastRenderedPageBreak/>
               <w:t>Click “Save”</w:t>
             </w:r>
           </w:p>
@@ -15798,7 +15742,6 @@
                 <w:szCs w:val="24"/>
                 <w:lang w:eastAsia="ja-JP"/>
               </w:rPr>
-              <w:lastRenderedPageBreak/>
               <w:t>Admin is presented with course number, subject, course Id, course name, Semester, Class Days, class time, instructor, and room number</w:t>
             </w:r>
           </w:p>
@@ -16428,6 +16371,7 @@
                 <w:szCs w:val="24"/>
                 <w:lang w:eastAsia="ja-JP"/>
               </w:rPr>
+              <w:lastRenderedPageBreak/>
               <w:t>Click “Save”</w:t>
             </w:r>
           </w:p>
@@ -16908,7 +16852,6 @@
                 <w:szCs w:val="24"/>
                 <w:lang w:eastAsia="ja-JP"/>
               </w:rPr>
-              <w:lastRenderedPageBreak/>
               <w:t>Click “Edit Class Table”</w:t>
             </w:r>
           </w:p>
@@ -17185,6 +17128,7 @@
           <w:szCs w:val="28"/>
           <w:lang w:val="en-US"/>
         </w:rPr>
+        <w:lastRenderedPageBreak/>
         <mc:AlternateContent>
           <mc:Choice Requires="wps">
             <w:drawing>
@@ -17701,7 +17645,6 @@
           <w:szCs w:val="28"/>
           <w:lang w:val="en-US"/>
         </w:rPr>
-        <w:lastRenderedPageBreak/>
         <mc:AlternateContent>
           <mc:Choice Requires="wps">
             <w:drawing>
@@ -18265,6 +18208,7 @@
           <w:szCs w:val="28"/>
           <w:lang w:val="en-US"/>
         </w:rPr>
+        <w:lastRenderedPageBreak/>
         <w:drawing>
           <wp:inline distT="0" distB="0" distL="0" distR="0">
             <wp:extent cx="5466715" cy="5333704"/>
@@ -18517,13 +18461,12 @@
           <w:rFonts w:asciiTheme="minorHAnsi" w:hAnsiTheme="minorHAnsi" w:cstheme="minorHAnsi"/>
         </w:rPr>
       </w:pPr>
-      <w:bookmarkStart w:id="23" w:name="_Toc481266193"/>
-      <w:bookmarkStart w:id="24" w:name="_Toc481266150"/>
-      <w:r>
-        <w:rPr>
-          <w:rFonts w:asciiTheme="minorHAnsi" w:hAnsiTheme="minorHAnsi" w:cstheme="minorHAnsi"/>
-        </w:rPr>
-        <w:lastRenderedPageBreak/>
+      <w:bookmarkStart w:id="24" w:name="_Toc481266193"/>
+      <w:bookmarkStart w:id="25" w:name="_Toc481266150"/>
+      <w:r>
+        <w:rPr>
+          <w:rFonts w:asciiTheme="minorHAnsi" w:hAnsiTheme="minorHAnsi" w:cstheme="minorHAnsi"/>
+        </w:rPr>
         <w:t>Strucural</w:t>
       </w:r>
       <w:r>
@@ -18532,8 +18475,8 @@
         </w:rPr>
         <w:t xml:space="preserve"> diagrams</w:t>
       </w:r>
-      <w:bookmarkEnd w:id="23"/>
       <w:bookmarkEnd w:id="24"/>
+      <w:bookmarkEnd w:id="25"/>
     </w:p>
     <w:p>
       <w:pPr>
@@ -18734,6 +18677,7 @@
           <w:noProof/>
           <w:lang w:val="en-US"/>
         </w:rPr>
+        <w:lastRenderedPageBreak/>
         <w:drawing>
           <wp:inline distT="0" distB="0" distL="0" distR="0">
             <wp:extent cx="6102350" cy="4743450"/>
@@ -19106,7 +19050,6 @@
           <w:highlight w:val="black"/>
           <w:u w:val="single"/>
         </w:rPr>
-        <w:lastRenderedPageBreak/>
         <w:t>Object Diagram</w:t>
       </w:r>
       <w:r>
@@ -19180,6 +19123,7 @@
           <w:rFonts w:asciiTheme="minorHAnsi" w:hAnsiTheme="minorHAnsi" w:cstheme="minorHAnsi"/>
           <w:noProof/>
         </w:rPr>
+        <w:lastRenderedPageBreak/>
         <w:drawing>
           <wp:inline distT="0" distB="0" distL="0" distR="0">
             <wp:extent cx="5608955" cy="5219700"/>
@@ -19442,16 +19386,16 @@
           <w:rFonts w:asciiTheme="minorHAnsi" w:hAnsiTheme="minorHAnsi" w:cstheme="minorHAnsi"/>
         </w:rPr>
       </w:pPr>
-      <w:bookmarkStart w:id="25" w:name="_Toc481266194"/>
-      <w:bookmarkStart w:id="26" w:name="_Toc481266151"/>
+      <w:bookmarkStart w:id="26" w:name="_Toc481266194"/>
+      <w:bookmarkStart w:id="27" w:name="_Toc481266151"/>
       <w:r>
         <w:rPr>
           <w:rFonts w:asciiTheme="minorHAnsi" w:hAnsiTheme="minorHAnsi" w:cstheme="minorHAnsi"/>
         </w:rPr>
         <w:t>Graphical user interface</w:t>
       </w:r>
-      <w:bookmarkEnd w:id="25"/>
       <w:bookmarkEnd w:id="26"/>
+      <w:bookmarkEnd w:id="27"/>
     </w:p>
     <w:p>
       <w:pPr>
@@ -19472,44 +19416,7 @@
         <w:rPr>
           <w:rFonts w:asciiTheme="minorHAnsi" w:hAnsiTheme="minorHAnsi" w:cstheme="minorHAnsi"/>
         </w:rPr>
-        <w:t xml:space="preserve">We had several options available when choosing a GUI to implement our database but after reviewing the pros and cons of each option the team decided it would be best to go with Qt. </w:t>
-      </w:r>
-      <w:proofErr w:type="spellStart"/>
-      <w:r>
-        <w:rPr>
-          <w:rFonts w:asciiTheme="minorHAnsi" w:hAnsiTheme="minorHAnsi" w:cstheme="minorHAnsi"/>
-        </w:rPr>
-        <w:t>Qt</w:t>
-      </w:r>
-      <w:bookmarkStart w:id="27" w:name="_GoBack"/>
-      <w:bookmarkEnd w:id="27"/>
-      <w:proofErr w:type="spellEnd"/>
-      <w:r>
-        <w:rPr>
-          <w:rFonts w:asciiTheme="minorHAnsi" w:hAnsiTheme="minorHAnsi" w:cstheme="minorHAnsi"/>
-        </w:rPr>
-        <w:t xml:space="preserve"> is a cross-platform application framework which we used in the developing of our graphical </w:t>
-      </w:r>
-      <w:r>
-        <w:rPr>
-          <w:rFonts w:asciiTheme="minorHAnsi" w:hAnsiTheme="minorHAnsi" w:cstheme="minorHAnsi"/>
-        </w:rPr>
-        <w:lastRenderedPageBreak/>
-        <w:t xml:space="preserve">interface for user interaction. Since our primary coding language was C++ we thought this software would help us best since it would require us to make little to no change when interacting with our codebase. In addition to this the </w:t>
-      </w:r>
-      <w:proofErr w:type="spellStart"/>
-      <w:r>
-        <w:rPr>
-          <w:rFonts w:asciiTheme="minorHAnsi" w:hAnsiTheme="minorHAnsi" w:cstheme="minorHAnsi"/>
-        </w:rPr>
-        <w:t>Qt</w:t>
-      </w:r>
-      <w:proofErr w:type="spellEnd"/>
-      <w:r>
-        <w:rPr>
-          <w:rFonts w:asciiTheme="minorHAnsi" w:hAnsiTheme="minorHAnsi" w:cstheme="minorHAnsi"/>
-        </w:rPr>
-        <w:t xml:space="preserve"> application also provided us with an extension we could install inside the IDE we were running. This helped the synching process and made it easier for us to modify the GUI.</w:t>
+        <w:t>We had several options available when choosing a GUI to implement our database but after reviewing the pros and cons of each option the team decided it would be best to go with Qt. Qt is a cross-platform application framework which we used in the developing of our graphical interface for user interaction. Since our primary coding language was C++ we thought this software would help us best since it would require us to make little to no change when interacting with our codebase. In addition to this the Qt application also provided us with an extension we could install inside the IDE we were running. This helped the synching process and made it easier for us to modify the GUI.</w:t>
       </w:r>
     </w:p>
     <w:p>
@@ -19526,19 +19433,11 @@
           <w:rFonts w:asciiTheme="minorHAnsi" w:hAnsiTheme="minorHAnsi" w:cstheme="minorHAnsi"/>
         </w:rPr>
       </w:pPr>
-      <w:proofErr w:type="spellStart"/>
-      <w:r>
-        <w:rPr>
-          <w:rFonts w:asciiTheme="minorHAnsi" w:hAnsiTheme="minorHAnsi" w:cstheme="minorHAnsi"/>
-        </w:rPr>
-        <w:t>Qt</w:t>
-      </w:r>
-      <w:proofErr w:type="spellEnd"/>
-      <w:r>
-        <w:rPr>
-          <w:rFonts w:asciiTheme="minorHAnsi" w:hAnsiTheme="minorHAnsi" w:cstheme="minorHAnsi"/>
-        </w:rPr>
-        <w:t xml:space="preserve"> Download URL: </w:t>
+      <w:r>
+        <w:rPr>
+          <w:rFonts w:asciiTheme="minorHAnsi" w:hAnsiTheme="minorHAnsi" w:cstheme="minorHAnsi"/>
+        </w:rPr>
+        <w:t xml:space="preserve">Qt Download URL: </w:t>
       </w:r>
       <w:hyperlink r:id="rId13" w:history="1">
         <w:r>
@@ -19827,25 +19726,7 @@
           <w:szCs w:val="28"/>
           <w:lang w:val="en-US"/>
         </w:rPr>
-        <w:t xml:space="preserve">In order to work on the development of this program simultaneously with one another we used the </w:t>
-      </w:r>
-      <w:proofErr w:type="spellStart"/>
-      <w:r>
-        <w:rPr>
-          <w:rFonts w:asciiTheme="minorHAnsi" w:eastAsia="Calibri" w:hAnsiTheme="minorHAnsi" w:cstheme="minorHAnsi"/>
-          <w:szCs w:val="28"/>
-          <w:lang w:val="en-US"/>
-        </w:rPr>
-        <w:t>Github</w:t>
-      </w:r>
-      <w:proofErr w:type="spellEnd"/>
-      <w:r>
-        <w:rPr>
-          <w:rFonts w:asciiTheme="minorHAnsi" w:eastAsia="Calibri" w:hAnsiTheme="minorHAnsi" w:cstheme="minorHAnsi"/>
-          <w:szCs w:val="28"/>
-          <w:lang w:val="en-US"/>
-        </w:rPr>
-        <w:t xml:space="preserve"> extension within Microsoft Visual Studio 2015. By doing this we could illustrate any changes to the program for our team members to view as well comment. Also, this allowed each member to work on their assign portion of the program while providing all members access to the other member’s assign sections.</w:t>
+        <w:t>In order to work on the development of this program simultaneously with one another we used the Github extension within Microsoft Visual Studio 2015. By doing this we could illustrate any changes to the program for our team members to view as well comment. Also, this allowed each member to work on their assign portion of the program while providing all members access to the other member’s assign sections.</w:t>
       </w:r>
     </w:p>
     <w:p>
@@ -19864,23 +19745,13 @@
           <w:lang w:val="en-US"/>
         </w:rPr>
       </w:pPr>
-      <w:proofErr w:type="spellStart"/>
       <w:r>
         <w:rPr>
           <w:rFonts w:asciiTheme="minorHAnsi" w:eastAsia="Calibri" w:hAnsiTheme="minorHAnsi" w:cstheme="minorHAnsi"/>
           <w:szCs w:val="28"/>
           <w:lang w:val="en-US"/>
         </w:rPr>
-        <w:t>Github</w:t>
-      </w:r>
-      <w:proofErr w:type="spellEnd"/>
-      <w:r>
-        <w:rPr>
-          <w:rFonts w:asciiTheme="minorHAnsi" w:eastAsia="Calibri" w:hAnsiTheme="minorHAnsi" w:cstheme="minorHAnsi"/>
-          <w:szCs w:val="28"/>
-          <w:lang w:val="en-US"/>
-        </w:rPr>
-        <w:t xml:space="preserve"> URL: https://github.com/alixabahena/SIMS</w:t>
+        <w:t>Github URL: https://github.com/alixabahena/SIMS</w:t>
       </w:r>
     </w:p>
     <w:p>
@@ -20737,6 +20608,7 @@
     <w:lsdException w:name="HTML Sample" w:semiHidden="1" w:unhideWhenUsed="1"/>
     <w:lsdException w:name="HTML Typewriter" w:semiHidden="1" w:unhideWhenUsed="1"/>
     <w:lsdException w:name="HTML Variable" w:semiHidden="1" w:unhideWhenUsed="1"/>
+    <w:lsdException w:name="Normal Table" w:semiHidden="1" w:unhideWhenUsed="1"/>
     <w:lsdException w:name="annotation subject" w:semiHidden="1" w:unhideWhenUsed="1"/>
     <w:lsdException w:name="No List" w:semiHidden="1" w:unhideWhenUsed="1"/>
     <w:lsdException w:name="Outline List 1" w:semiHidden="1" w:unhideWhenUsed="1"/>
@@ -20781,6 +20653,7 @@
     <w:lsdException w:name="Table Professional" w:semiHidden="1" w:unhideWhenUsed="1"/>
     <w:lsdException w:name="Table Subtle 1" w:semiHidden="1" w:unhideWhenUsed="1"/>
     <w:lsdException w:name="Table Subtle 2" w:semiHidden="1" w:unhideWhenUsed="1"/>
+    <w:lsdException w:name="Table Web 1" w:semiHidden="1" w:unhideWhenUsed="1"/>
     <w:lsdException w:name="Table Web 2" w:semiHidden="1" w:unhideWhenUsed="1"/>
     <w:lsdException w:name="Table Web 3" w:semiHidden="1" w:unhideWhenUsed="1"/>
     <w:lsdException w:name="Balloon Text" w:semiHidden="1" w:unhideWhenUsed="1"/>
@@ -21820,7 +21693,7 @@
 </file>
 
 <file path=customXml/itemProps1.xml><?xml version="1.0" encoding="utf-8"?>
-<ds:datastoreItem xmlns:ds="http://schemas.openxmlformats.org/officeDocument/2006/customXml" ds:itemID="{C59AA327-6806-4189-9385-D773CFC7CCC2}">
+<ds:datastoreItem xmlns:ds="http://schemas.openxmlformats.org/officeDocument/2006/customXml" ds:itemID="{C8082DC9-95D1-49D4-8275-5FFBDCF1A6EA}">
   <ds:schemaRefs>
     <ds:schemaRef ds:uri="http://schemas.openxmlformats.org/officeDocument/2006/bibliography"/>
   </ds:schemaRefs>

</xml_diff>

<commit_message>
Updated documentation files by fixing some grammatic errors and formatting errors.
</commit_message>
<xml_diff>
--- a/Documentation/SIMS Documentation.docx
+++ b/Documentation/SIMS Documentation.docx
@@ -124,7 +124,7 @@
       <w:pPr>
         <w:pStyle w:val="TOC1"/>
         <w:rPr>
-          <w:rFonts w:asciiTheme="minorHAnsi" w:eastAsiaTheme="minorEastAsia" w:hAnsiTheme="minorHAnsi" w:cstheme="minorHAnsi"/>
+          <w:rFonts w:asciiTheme="minorHAnsi" w:eastAsiaTheme="minorEastAsia" w:hAnsiTheme="minorHAnsi" w:cstheme="minorBidi"/>
           <w:b w:val="0"/>
           <w:caps w:val="0"/>
           <w:noProof/>
@@ -137,7 +137,7 @@
         <w:rPr>
           <w:rFonts w:asciiTheme="minorHAnsi" w:hAnsiTheme="minorHAnsi" w:cstheme="minorHAnsi"/>
           <w:b w:val="0"/>
-          <w:sz w:val="560"/>
+          <w:sz w:val="620"/>
         </w:rPr>
         <w:fldChar w:fldCharType="begin"/>
       </w:r>
@@ -145,7 +145,7 @@
         <w:rPr>
           <w:rFonts w:asciiTheme="minorHAnsi" w:hAnsiTheme="minorHAnsi" w:cstheme="minorHAnsi"/>
           <w:b w:val="0"/>
-          <w:sz w:val="560"/>
+          <w:sz w:val="620"/>
         </w:rPr>
         <w:instrText xml:space="preserve"> TOC \o "1-2" \t "Doc control first,1,Doc control other,1,Preface 1,1,Preface 2,2" </w:instrText>
       </w:r>
@@ -153,7 +153,7 @@
         <w:rPr>
           <w:rFonts w:asciiTheme="minorHAnsi" w:hAnsiTheme="minorHAnsi" w:cstheme="minorHAnsi"/>
           <w:b w:val="0"/>
-          <w:sz w:val="560"/>
+          <w:sz w:val="620"/>
         </w:rPr>
         <w:fldChar w:fldCharType="separate"/>
       </w:r>
@@ -167,7 +167,7 @@
       </w:r>
       <w:r>
         <w:rPr>
-          <w:rFonts w:asciiTheme="minorHAnsi" w:eastAsiaTheme="minorEastAsia" w:hAnsiTheme="minorHAnsi" w:cstheme="minorHAnsi"/>
+          <w:rFonts w:asciiTheme="minorHAnsi" w:eastAsiaTheme="minorEastAsia" w:hAnsiTheme="minorHAnsi" w:cstheme="minorBidi"/>
           <w:b w:val="0"/>
           <w:caps w:val="0"/>
           <w:noProof/>
@@ -187,7 +187,6 @@
       </w:r>
       <w:r>
         <w:rPr>
-          <w:rFonts w:asciiTheme="minorHAnsi" w:hAnsiTheme="minorHAnsi" w:cstheme="minorHAnsi"/>
           <w:noProof/>
           <w:sz w:val="36"/>
         </w:rPr>
@@ -195,7 +194,6 @@
       </w:r>
       <w:r>
         <w:rPr>
-          <w:rFonts w:asciiTheme="minorHAnsi" w:hAnsiTheme="minorHAnsi" w:cstheme="minorHAnsi"/>
           <w:noProof/>
           <w:sz w:val="36"/>
         </w:rPr>
@@ -203,22 +201,19 @@
       </w:r>
       <w:r>
         <w:rPr>
-          <w:rFonts w:asciiTheme="minorHAnsi" w:hAnsiTheme="minorHAnsi" w:cstheme="minorHAnsi"/>
           <w:noProof/>
           <w:sz w:val="36"/>
         </w:rPr>
-        <w:instrText xml:space="preserve"> PAGEREF _Toc481266185 \h </w:instrText>
-      </w:r>
-      <w:r>
-        <w:rPr>
-          <w:rFonts w:asciiTheme="minorHAnsi" w:hAnsiTheme="minorHAnsi" w:cstheme="minorHAnsi"/>
+        <w:instrText xml:space="preserve"> PAGEREF _Toc481342935 \h </w:instrText>
+      </w:r>
+      <w:r>
+        <w:rPr>
           <w:noProof/>
           <w:sz w:val="36"/>
         </w:rPr>
       </w:r>
       <w:r>
         <w:rPr>
-          <w:rFonts w:asciiTheme="minorHAnsi" w:hAnsiTheme="minorHAnsi" w:cstheme="minorHAnsi"/>
           <w:noProof/>
           <w:sz w:val="36"/>
         </w:rPr>
@@ -226,15 +221,13 @@
       </w:r>
       <w:r>
         <w:rPr>
-          <w:rFonts w:asciiTheme="minorHAnsi" w:hAnsiTheme="minorHAnsi" w:cstheme="minorHAnsi"/>
           <w:noProof/>
           <w:sz w:val="36"/>
         </w:rPr>
-        <w:t>1</w:t>
-      </w:r>
-      <w:r>
-        <w:rPr>
-          <w:rFonts w:asciiTheme="minorHAnsi" w:hAnsiTheme="minorHAnsi" w:cstheme="minorHAnsi"/>
+        <w:t>3</w:t>
+      </w:r>
+      <w:r>
+        <w:rPr>
           <w:noProof/>
           <w:sz w:val="36"/>
         </w:rPr>
@@ -245,7 +238,7 @@
       <w:pPr>
         <w:pStyle w:val="TOC2"/>
         <w:rPr>
-          <w:rFonts w:asciiTheme="minorHAnsi" w:eastAsiaTheme="minorEastAsia" w:hAnsiTheme="minorHAnsi" w:cstheme="minorHAnsi"/>
+          <w:rFonts w:asciiTheme="minorHAnsi" w:eastAsiaTheme="minorEastAsia" w:hAnsiTheme="minorHAnsi" w:cstheme="minorBidi"/>
           <w:b w:val="0"/>
           <w:noProof/>
           <w:sz w:val="32"/>
@@ -263,7 +256,7 @@
       </w:r>
       <w:r>
         <w:rPr>
-          <w:rFonts w:asciiTheme="minorHAnsi" w:eastAsiaTheme="minorEastAsia" w:hAnsiTheme="minorHAnsi" w:cstheme="minorHAnsi"/>
+          <w:rFonts w:asciiTheme="minorHAnsi" w:eastAsiaTheme="minorEastAsia" w:hAnsiTheme="minorHAnsi" w:cstheme="minorBidi"/>
           <w:b w:val="0"/>
           <w:noProof/>
           <w:sz w:val="32"/>
@@ -290,7 +283,6 @@
       </w:r>
       <w:r>
         <w:rPr>
-          <w:rFonts w:asciiTheme="minorHAnsi" w:hAnsiTheme="minorHAnsi" w:cstheme="minorHAnsi"/>
           <w:noProof/>
           <w:sz w:val="36"/>
         </w:rPr>
@@ -298,7 +290,6 @@
       </w:r>
       <w:r>
         <w:rPr>
-          <w:rFonts w:asciiTheme="minorHAnsi" w:hAnsiTheme="minorHAnsi" w:cstheme="minorHAnsi"/>
           <w:noProof/>
           <w:sz w:val="36"/>
         </w:rPr>
@@ -306,22 +297,19 @@
       </w:r>
       <w:r>
         <w:rPr>
-          <w:rFonts w:asciiTheme="minorHAnsi" w:hAnsiTheme="minorHAnsi" w:cstheme="minorHAnsi"/>
           <w:noProof/>
           <w:sz w:val="36"/>
         </w:rPr>
-        <w:instrText xml:space="preserve"> PAGEREF _Toc481266186 \h </w:instrText>
-      </w:r>
-      <w:r>
-        <w:rPr>
-          <w:rFonts w:asciiTheme="minorHAnsi" w:hAnsiTheme="minorHAnsi" w:cstheme="minorHAnsi"/>
+        <w:instrText xml:space="preserve"> PAGEREF _Toc481342936 \h </w:instrText>
+      </w:r>
+      <w:r>
+        <w:rPr>
           <w:noProof/>
           <w:sz w:val="36"/>
         </w:rPr>
       </w:r>
       <w:r>
         <w:rPr>
-          <w:rFonts w:asciiTheme="minorHAnsi" w:hAnsiTheme="minorHAnsi" w:cstheme="minorHAnsi"/>
           <w:noProof/>
           <w:sz w:val="36"/>
         </w:rPr>
@@ -329,15 +317,13 @@
       </w:r>
       <w:r>
         <w:rPr>
-          <w:rFonts w:asciiTheme="minorHAnsi" w:hAnsiTheme="minorHAnsi" w:cstheme="minorHAnsi"/>
           <w:noProof/>
           <w:sz w:val="36"/>
         </w:rPr>
-        <w:t>1</w:t>
-      </w:r>
-      <w:r>
-        <w:rPr>
-          <w:rFonts w:asciiTheme="minorHAnsi" w:hAnsiTheme="minorHAnsi" w:cstheme="minorHAnsi"/>
+        <w:t>3</w:t>
+      </w:r>
+      <w:r>
+        <w:rPr>
           <w:noProof/>
           <w:sz w:val="36"/>
         </w:rPr>
@@ -348,7 +334,7 @@
       <w:pPr>
         <w:pStyle w:val="TOC2"/>
         <w:rPr>
-          <w:rFonts w:asciiTheme="minorHAnsi" w:eastAsiaTheme="minorEastAsia" w:hAnsiTheme="minorHAnsi" w:cstheme="minorHAnsi"/>
+          <w:rFonts w:asciiTheme="minorHAnsi" w:eastAsiaTheme="minorEastAsia" w:hAnsiTheme="minorHAnsi" w:cstheme="minorBidi"/>
           <w:b w:val="0"/>
           <w:noProof/>
           <w:sz w:val="32"/>
@@ -358,7 +344,7 @@
       </w:pPr>
       <w:r>
         <w:rPr>
-          <w:rFonts w:asciiTheme="minorHAnsi" w:hAnsiTheme="minorHAnsi" w:cstheme="minorHAnsi"/>
+          <w:rFonts w:asciiTheme="minorHAnsi" w:eastAsia="Calibri" w:hAnsiTheme="minorHAnsi" w:cstheme="minorHAnsi"/>
           <w:noProof/>
           <w:sz w:val="36"/>
         </w:rPr>
@@ -366,7 +352,7 @@
       </w:r>
       <w:r>
         <w:rPr>
-          <w:rFonts w:asciiTheme="minorHAnsi" w:eastAsiaTheme="minorEastAsia" w:hAnsiTheme="minorHAnsi" w:cstheme="minorHAnsi"/>
+          <w:rFonts w:asciiTheme="minorHAnsi" w:eastAsiaTheme="minorEastAsia" w:hAnsiTheme="minorHAnsi" w:cstheme="minorBidi"/>
           <w:b w:val="0"/>
           <w:noProof/>
           <w:sz w:val="32"/>
@@ -377,23 +363,22 @@
       </w:r>
       <w:r>
         <w:rPr>
-          <w:rFonts w:asciiTheme="minorHAnsi" w:hAnsiTheme="minorHAnsi" w:cstheme="minorHAnsi"/>
+          <w:rFonts w:asciiTheme="minorHAnsi" w:eastAsia="Calibri" w:hAnsiTheme="minorHAnsi" w:cstheme="minorHAnsi"/>
           <w:noProof/>
           <w:sz w:val="36"/>
         </w:rPr>
-        <w:t>Definitions and A</w:t>
-      </w:r>
-      <w:r>
-        <w:rPr>
-          <w:rFonts w:asciiTheme="minorHAnsi" w:hAnsiTheme="minorHAnsi" w:cstheme="minorHAnsi"/>
+        <w:t xml:space="preserve">Requirement </w:t>
+      </w:r>
+      <w:r>
+        <w:rPr>
+          <w:rFonts w:asciiTheme="minorHAnsi" w:eastAsia="Calibri" w:hAnsiTheme="minorHAnsi" w:cstheme="minorHAnsi"/>
           <w:noProof/>
           <w:sz w:val="36"/>
         </w:rPr>
-        <w:t>bbreviations</w:t>
-      </w:r>
-      <w:r>
-        <w:rPr>
-          <w:rFonts w:asciiTheme="minorHAnsi" w:hAnsiTheme="minorHAnsi" w:cstheme="minorHAnsi"/>
+        <w:t>Analysis</w:t>
+      </w:r>
+      <w:r>
+        <w:rPr>
           <w:noProof/>
           <w:sz w:val="36"/>
         </w:rPr>
@@ -401,7 +386,6 @@
       </w:r>
       <w:r>
         <w:rPr>
-          <w:rFonts w:asciiTheme="minorHAnsi" w:hAnsiTheme="minorHAnsi" w:cstheme="minorHAnsi"/>
           <w:noProof/>
           <w:sz w:val="36"/>
         </w:rPr>
@@ -409,22 +393,19 @@
       </w:r>
       <w:r>
         <w:rPr>
-          <w:rFonts w:asciiTheme="minorHAnsi" w:hAnsiTheme="minorHAnsi" w:cstheme="minorHAnsi"/>
           <w:noProof/>
           <w:sz w:val="36"/>
         </w:rPr>
-        <w:instrText xml:space="preserve"> PAGEREF _Toc481266187 \h </w:instrText>
-      </w:r>
-      <w:r>
-        <w:rPr>
-          <w:rFonts w:asciiTheme="minorHAnsi" w:hAnsiTheme="minorHAnsi" w:cstheme="minorHAnsi"/>
+        <w:instrText xml:space="preserve"> PAGEREF _Toc481342937 \h </w:instrText>
+      </w:r>
+      <w:r>
+        <w:rPr>
           <w:noProof/>
           <w:sz w:val="36"/>
         </w:rPr>
       </w:r>
       <w:r>
         <w:rPr>
-          <w:rFonts w:asciiTheme="minorHAnsi" w:hAnsiTheme="minorHAnsi" w:cstheme="minorHAnsi"/>
           <w:noProof/>
           <w:sz w:val="36"/>
         </w:rPr>
@@ -432,15 +413,13 @@
       </w:r>
       <w:r>
         <w:rPr>
-          <w:rFonts w:asciiTheme="minorHAnsi" w:hAnsiTheme="minorHAnsi" w:cstheme="minorHAnsi"/>
           <w:noProof/>
           <w:sz w:val="36"/>
         </w:rPr>
-        <w:t>2</w:t>
-      </w:r>
-      <w:r>
-        <w:rPr>
-          <w:rFonts w:asciiTheme="minorHAnsi" w:hAnsiTheme="minorHAnsi" w:cstheme="minorHAnsi"/>
+        <w:t>3</w:t>
+      </w:r>
+      <w:r>
+        <w:rPr>
           <w:noProof/>
           <w:sz w:val="36"/>
         </w:rPr>
@@ -449,9 +428,105 @@
     </w:p>
     <w:p>
       <w:pPr>
+        <w:pStyle w:val="TOC2"/>
+        <w:rPr>
+          <w:rFonts w:asciiTheme="minorHAnsi" w:eastAsiaTheme="minorEastAsia" w:hAnsiTheme="minorHAnsi" w:cstheme="minorBidi"/>
+          <w:b w:val="0"/>
+          <w:noProof/>
+          <w:sz w:val="32"/>
+          <w:szCs w:val="22"/>
+          <w:lang w:val="en-US"/>
+        </w:rPr>
+      </w:pPr>
+      <w:r>
+        <w:rPr>
+          <w:rFonts w:asciiTheme="minorHAnsi" w:hAnsiTheme="minorHAnsi" w:cstheme="minorHAnsi"/>
+          <w:noProof/>
+          <w:sz w:val="36"/>
+        </w:rPr>
+        <w:t>1.3</w:t>
+      </w:r>
+      <w:r>
+        <w:rPr>
+          <w:rFonts w:asciiTheme="minorHAnsi" w:eastAsiaTheme="minorEastAsia" w:hAnsiTheme="minorHAnsi" w:cstheme="minorBidi"/>
+          <w:b w:val="0"/>
+          <w:noProof/>
+          <w:sz w:val="32"/>
+          <w:szCs w:val="22"/>
+          <w:lang w:val="en-US"/>
+        </w:rPr>
+        <w:tab/>
+      </w:r>
+      <w:r>
+        <w:rPr>
+          <w:rFonts w:asciiTheme="minorHAnsi" w:hAnsiTheme="minorHAnsi" w:cstheme="minorHAnsi"/>
+          <w:noProof/>
+          <w:sz w:val="36"/>
+        </w:rPr>
+        <w:t xml:space="preserve">Definitions </w:t>
+      </w:r>
+      <w:r>
+        <w:rPr>
+          <w:rFonts w:asciiTheme="minorHAnsi" w:hAnsiTheme="minorHAnsi" w:cstheme="minorHAnsi"/>
+          <w:noProof/>
+          <w:sz w:val="36"/>
+        </w:rPr>
+        <w:t>And Abbreviations</w:t>
+      </w:r>
+      <w:r>
+        <w:rPr>
+          <w:noProof/>
+          <w:sz w:val="36"/>
+        </w:rPr>
+        <w:tab/>
+      </w:r>
+      <w:r>
+        <w:rPr>
+          <w:noProof/>
+          <w:sz w:val="36"/>
+        </w:rPr>
+        <w:fldChar w:fldCharType="begin"/>
+      </w:r>
+      <w:r>
+        <w:rPr>
+          <w:noProof/>
+          <w:sz w:val="36"/>
+        </w:rPr>
+        <w:instrText xml:space="preserve"> PAGEREF _Toc481342938 \h </w:instrText>
+      </w:r>
+      <w:r>
+        <w:rPr>
+          <w:noProof/>
+          <w:sz w:val="36"/>
+        </w:rPr>
+      </w:r>
+      <w:r>
+        <w:rPr>
+          <w:noProof/>
+          <w:sz w:val="36"/>
+        </w:rPr>
+        <w:fldChar w:fldCharType="separate"/>
+      </w:r>
+      <w:r>
+        <w:rPr>
+          <w:noProof/>
+          <w:sz w:val="36"/>
+        </w:rPr>
+        <w:t>4</w:t>
+      </w:r>
+      <w:r>
+        <w:rPr>
+          <w:noProof/>
+          <w:sz w:val="36"/>
+        </w:rPr>
+        <w:fldChar w:fldCharType="end"/>
+      </w:r>
+    </w:p>
+    <w:p>
+      <w:pPr>
         <w:pStyle w:val="TOC1"/>
         <w:rPr>
-          <w:rFonts w:asciiTheme="minorHAnsi" w:eastAsiaTheme="minorEastAsia" w:hAnsiTheme="minorHAnsi" w:cstheme="minorHAnsi"/>
+          <w:rFonts w:asciiTheme="minorHAnsi" w:eastAsiaTheme="minorEastAsia" w:hAnsiTheme="minorHAnsi" w:cstheme="minorBidi"/>
           <w:b w:val="0"/>
           <w:caps w:val="0"/>
           <w:noProof/>
@@ -470,7 +545,7 @@
       </w:r>
       <w:r>
         <w:rPr>
-          <w:rFonts w:asciiTheme="minorHAnsi" w:eastAsiaTheme="minorEastAsia" w:hAnsiTheme="minorHAnsi" w:cstheme="minorHAnsi"/>
+          <w:rFonts w:asciiTheme="minorHAnsi" w:eastAsiaTheme="minorEastAsia" w:hAnsiTheme="minorHAnsi" w:cstheme="minorBidi"/>
           <w:b w:val="0"/>
           <w:caps w:val="0"/>
           <w:noProof/>
@@ -490,7 +565,6 @@
       </w:r>
       <w:r>
         <w:rPr>
-          <w:rFonts w:asciiTheme="minorHAnsi" w:hAnsiTheme="minorHAnsi" w:cstheme="minorHAnsi"/>
           <w:noProof/>
           <w:sz w:val="36"/>
         </w:rPr>
@@ -498,7 +572,6 @@
       </w:r>
       <w:r>
         <w:rPr>
-          <w:rFonts w:asciiTheme="minorHAnsi" w:hAnsiTheme="minorHAnsi" w:cstheme="minorHAnsi"/>
           <w:noProof/>
           <w:sz w:val="36"/>
         </w:rPr>
@@ -506,22 +579,19 @@
       </w:r>
       <w:r>
         <w:rPr>
-          <w:rFonts w:asciiTheme="minorHAnsi" w:hAnsiTheme="minorHAnsi" w:cstheme="minorHAnsi"/>
           <w:noProof/>
           <w:sz w:val="36"/>
         </w:rPr>
-        <w:instrText xml:space="preserve"> PAGEREF _Toc481266188 \h </w:instrText>
-      </w:r>
-      <w:r>
-        <w:rPr>
-          <w:rFonts w:asciiTheme="minorHAnsi" w:hAnsiTheme="minorHAnsi" w:cstheme="minorHAnsi"/>
+        <w:instrText xml:space="preserve"> PAGEREF _Toc481342939 \h </w:instrText>
+      </w:r>
+      <w:r>
+        <w:rPr>
           <w:noProof/>
           <w:sz w:val="36"/>
         </w:rPr>
       </w:r>
       <w:r>
         <w:rPr>
-          <w:rFonts w:asciiTheme="minorHAnsi" w:hAnsiTheme="minorHAnsi" w:cstheme="minorHAnsi"/>
           <w:noProof/>
           <w:sz w:val="36"/>
         </w:rPr>
@@ -529,15 +599,13 @@
       </w:r>
       <w:r>
         <w:rPr>
-          <w:rFonts w:asciiTheme="minorHAnsi" w:hAnsiTheme="minorHAnsi" w:cstheme="minorHAnsi"/>
           <w:noProof/>
           <w:sz w:val="36"/>
         </w:rPr>
-        <w:t>2</w:t>
-      </w:r>
-      <w:r>
-        <w:rPr>
-          <w:rFonts w:asciiTheme="minorHAnsi" w:hAnsiTheme="minorHAnsi" w:cstheme="minorHAnsi"/>
+        <w:t>5</w:t>
+      </w:r>
+      <w:r>
+        <w:rPr>
           <w:noProof/>
           <w:sz w:val="36"/>
         </w:rPr>
@@ -548,7 +616,7 @@
       <w:pPr>
         <w:pStyle w:val="TOC2"/>
         <w:rPr>
-          <w:rFonts w:asciiTheme="minorHAnsi" w:eastAsiaTheme="minorEastAsia" w:hAnsiTheme="minorHAnsi" w:cstheme="minorHAnsi"/>
+          <w:rFonts w:asciiTheme="minorHAnsi" w:eastAsiaTheme="minorEastAsia" w:hAnsiTheme="minorHAnsi" w:cstheme="minorBidi"/>
           <w:b w:val="0"/>
           <w:noProof/>
           <w:sz w:val="32"/>
@@ -566,7 +634,7 @@
       </w:r>
       <w:r>
         <w:rPr>
-          <w:rFonts w:asciiTheme="minorHAnsi" w:eastAsiaTheme="minorEastAsia" w:hAnsiTheme="minorHAnsi" w:cstheme="minorHAnsi"/>
+          <w:rFonts w:asciiTheme="minorHAnsi" w:eastAsiaTheme="minorEastAsia" w:hAnsiTheme="minorHAnsi" w:cstheme="minorBidi"/>
           <w:b w:val="0"/>
           <w:noProof/>
           <w:sz w:val="32"/>
@@ -585,7 +653,6 @@
       </w:r>
       <w:r>
         <w:rPr>
-          <w:rFonts w:asciiTheme="minorHAnsi" w:hAnsiTheme="minorHAnsi" w:cstheme="minorHAnsi"/>
           <w:noProof/>
           <w:sz w:val="36"/>
         </w:rPr>
@@ -593,7 +660,6 @@
       </w:r>
       <w:r>
         <w:rPr>
-          <w:rFonts w:asciiTheme="minorHAnsi" w:hAnsiTheme="minorHAnsi" w:cstheme="minorHAnsi"/>
           <w:noProof/>
           <w:sz w:val="36"/>
         </w:rPr>
@@ -601,22 +667,19 @@
       </w:r>
       <w:r>
         <w:rPr>
-          <w:rFonts w:asciiTheme="minorHAnsi" w:hAnsiTheme="minorHAnsi" w:cstheme="minorHAnsi"/>
           <w:noProof/>
           <w:sz w:val="36"/>
         </w:rPr>
-        <w:instrText xml:space="preserve"> PAGEREF _Toc481266189 \h </w:instrText>
-      </w:r>
-      <w:r>
-        <w:rPr>
-          <w:rFonts w:asciiTheme="minorHAnsi" w:hAnsiTheme="minorHAnsi" w:cstheme="minorHAnsi"/>
+        <w:instrText xml:space="preserve"> PAGEREF _Toc481342940 \h </w:instrText>
+      </w:r>
+      <w:r>
+        <w:rPr>
           <w:noProof/>
           <w:sz w:val="36"/>
         </w:rPr>
       </w:r>
       <w:r>
         <w:rPr>
-          <w:rFonts w:asciiTheme="minorHAnsi" w:hAnsiTheme="minorHAnsi" w:cstheme="minorHAnsi"/>
           <w:noProof/>
           <w:sz w:val="36"/>
         </w:rPr>
@@ -624,15 +687,13 @@
       </w:r>
       <w:r>
         <w:rPr>
-          <w:rFonts w:asciiTheme="minorHAnsi" w:hAnsiTheme="minorHAnsi" w:cstheme="minorHAnsi"/>
           <w:noProof/>
           <w:sz w:val="36"/>
         </w:rPr>
-        <w:t>2</w:t>
-      </w:r>
-      <w:r>
-        <w:rPr>
-          <w:rFonts w:asciiTheme="minorHAnsi" w:hAnsiTheme="minorHAnsi" w:cstheme="minorHAnsi"/>
+        <w:t>5</w:t>
+      </w:r>
+      <w:r>
+        <w:rPr>
           <w:noProof/>
           <w:sz w:val="36"/>
         </w:rPr>
@@ -643,7 +704,7 @@
       <w:pPr>
         <w:pStyle w:val="TOC2"/>
         <w:rPr>
-          <w:rFonts w:asciiTheme="minorHAnsi" w:eastAsiaTheme="minorEastAsia" w:hAnsiTheme="minorHAnsi" w:cstheme="minorHAnsi"/>
+          <w:rFonts w:asciiTheme="minorHAnsi" w:eastAsiaTheme="minorEastAsia" w:hAnsiTheme="minorHAnsi" w:cstheme="minorBidi"/>
           <w:b w:val="0"/>
           <w:noProof/>
           <w:sz w:val="32"/>
@@ -661,7 +722,7 @@
       </w:r>
       <w:r>
         <w:rPr>
-          <w:rFonts w:asciiTheme="minorHAnsi" w:eastAsiaTheme="minorEastAsia" w:hAnsiTheme="minorHAnsi" w:cstheme="minorHAnsi"/>
+          <w:rFonts w:asciiTheme="minorHAnsi" w:eastAsiaTheme="minorEastAsia" w:hAnsiTheme="minorHAnsi" w:cstheme="minorBidi"/>
           <w:b w:val="0"/>
           <w:noProof/>
           <w:sz w:val="32"/>
@@ -676,7 +737,7 @@
           <w:noProof/>
           <w:sz w:val="36"/>
         </w:rPr>
-        <w:t>System Dependencies and Relational M</w:t>
+        <w:t xml:space="preserve">System </w:t>
       </w:r>
       <w:r>
         <w:rPr>
@@ -684,11 +745,10 @@
           <w:noProof/>
           <w:sz w:val="36"/>
         </w:rPr>
-        <w:t>odels</w:t>
-      </w:r>
-      <w:r>
-        <w:rPr>
-          <w:rFonts w:asciiTheme="minorHAnsi" w:hAnsiTheme="minorHAnsi" w:cstheme="minorHAnsi"/>
+        <w:t>Dependencies And Relational Models</w:t>
+      </w:r>
+      <w:r>
+        <w:rPr>
           <w:noProof/>
           <w:sz w:val="36"/>
         </w:rPr>
@@ -696,7 +756,6 @@
       </w:r>
       <w:r>
         <w:rPr>
-          <w:rFonts w:asciiTheme="minorHAnsi" w:hAnsiTheme="minorHAnsi" w:cstheme="minorHAnsi"/>
           <w:noProof/>
           <w:sz w:val="36"/>
         </w:rPr>
@@ -704,22 +763,19 @@
       </w:r>
       <w:r>
         <w:rPr>
-          <w:rFonts w:asciiTheme="minorHAnsi" w:hAnsiTheme="minorHAnsi" w:cstheme="minorHAnsi"/>
           <w:noProof/>
           <w:sz w:val="36"/>
         </w:rPr>
-        <w:instrText xml:space="preserve"> PAGEREF _Toc481266190 \h </w:instrText>
-      </w:r>
-      <w:r>
-        <w:rPr>
-          <w:rFonts w:asciiTheme="minorHAnsi" w:hAnsiTheme="minorHAnsi" w:cstheme="minorHAnsi"/>
+        <w:instrText xml:space="preserve"> PAGEREF _Toc481342941 \h </w:instrText>
+      </w:r>
+      <w:r>
+        <w:rPr>
           <w:noProof/>
           <w:sz w:val="36"/>
         </w:rPr>
       </w:r>
       <w:r>
         <w:rPr>
-          <w:rFonts w:asciiTheme="minorHAnsi" w:hAnsiTheme="minorHAnsi" w:cstheme="minorHAnsi"/>
           <w:noProof/>
           <w:sz w:val="36"/>
         </w:rPr>
@@ -727,15 +783,13 @@
       </w:r>
       <w:r>
         <w:rPr>
-          <w:rFonts w:asciiTheme="minorHAnsi" w:hAnsiTheme="minorHAnsi" w:cstheme="minorHAnsi"/>
           <w:noProof/>
           <w:sz w:val="36"/>
         </w:rPr>
-        <w:t>2</w:t>
-      </w:r>
-      <w:r>
-        <w:rPr>
-          <w:rFonts w:asciiTheme="minorHAnsi" w:hAnsiTheme="minorHAnsi" w:cstheme="minorHAnsi"/>
+        <w:t>5</w:t>
+      </w:r>
+      <w:r>
+        <w:rPr>
           <w:noProof/>
           <w:sz w:val="36"/>
         </w:rPr>
@@ -746,7 +800,7 @@
       <w:pPr>
         <w:pStyle w:val="TOC1"/>
         <w:rPr>
-          <w:rFonts w:asciiTheme="minorHAnsi" w:eastAsiaTheme="minorEastAsia" w:hAnsiTheme="minorHAnsi" w:cstheme="minorHAnsi"/>
+          <w:rFonts w:asciiTheme="minorHAnsi" w:eastAsiaTheme="minorEastAsia" w:hAnsiTheme="minorHAnsi" w:cstheme="minorBidi"/>
           <w:b w:val="0"/>
           <w:caps w:val="0"/>
           <w:noProof/>
@@ -765,7 +819,7 @@
       </w:r>
       <w:r>
         <w:rPr>
-          <w:rFonts w:asciiTheme="minorHAnsi" w:eastAsiaTheme="minorEastAsia" w:hAnsiTheme="minorHAnsi" w:cstheme="minorHAnsi"/>
+          <w:rFonts w:asciiTheme="minorHAnsi" w:eastAsiaTheme="minorEastAsia" w:hAnsiTheme="minorHAnsi" w:cstheme="minorBidi"/>
           <w:b w:val="0"/>
           <w:caps w:val="0"/>
           <w:noProof/>
@@ -785,7 +839,6 @@
       </w:r>
       <w:r>
         <w:rPr>
-          <w:rFonts w:asciiTheme="minorHAnsi" w:hAnsiTheme="minorHAnsi" w:cstheme="minorHAnsi"/>
           <w:noProof/>
           <w:sz w:val="36"/>
         </w:rPr>
@@ -793,7 +846,6 @@
       </w:r>
       <w:r>
         <w:rPr>
-          <w:rFonts w:asciiTheme="minorHAnsi" w:hAnsiTheme="minorHAnsi" w:cstheme="minorHAnsi"/>
           <w:noProof/>
           <w:sz w:val="36"/>
         </w:rPr>
@@ -801,22 +853,19 @@
       </w:r>
       <w:r>
         <w:rPr>
-          <w:rFonts w:asciiTheme="minorHAnsi" w:hAnsiTheme="minorHAnsi" w:cstheme="minorHAnsi"/>
           <w:noProof/>
           <w:sz w:val="36"/>
         </w:rPr>
-        <w:instrText xml:space="preserve"> PAGEREF _Toc481266191 \h </w:instrText>
-      </w:r>
-      <w:r>
-        <w:rPr>
-          <w:rFonts w:asciiTheme="minorHAnsi" w:hAnsiTheme="minorHAnsi" w:cstheme="minorHAnsi"/>
+        <w:instrText xml:space="preserve"> PAGEREF _Toc481342942 \h </w:instrText>
+      </w:r>
+      <w:r>
+        <w:rPr>
           <w:noProof/>
           <w:sz w:val="36"/>
         </w:rPr>
       </w:r>
       <w:r>
         <w:rPr>
-          <w:rFonts w:asciiTheme="minorHAnsi" w:hAnsiTheme="minorHAnsi" w:cstheme="minorHAnsi"/>
           <w:noProof/>
           <w:sz w:val="36"/>
         </w:rPr>
@@ -824,15 +873,13 @@
       </w:r>
       <w:r>
         <w:rPr>
-          <w:rFonts w:asciiTheme="minorHAnsi" w:hAnsiTheme="minorHAnsi" w:cstheme="minorHAnsi"/>
           <w:noProof/>
           <w:sz w:val="36"/>
         </w:rPr>
-        <w:t>4</w:t>
-      </w:r>
-      <w:r>
-        <w:rPr>
-          <w:rFonts w:asciiTheme="minorHAnsi" w:hAnsiTheme="minorHAnsi" w:cstheme="minorHAnsi"/>
+        <w:t>7</w:t>
+      </w:r>
+      <w:r>
+        <w:rPr>
           <w:noProof/>
           <w:sz w:val="36"/>
         </w:rPr>
@@ -843,7 +890,7 @@
       <w:pPr>
         <w:pStyle w:val="TOC2"/>
         <w:rPr>
-          <w:rFonts w:asciiTheme="minorHAnsi" w:eastAsiaTheme="minorEastAsia" w:hAnsiTheme="minorHAnsi" w:cstheme="minorHAnsi"/>
+          <w:rFonts w:asciiTheme="minorHAnsi" w:eastAsiaTheme="minorEastAsia" w:hAnsiTheme="minorHAnsi" w:cstheme="minorBidi"/>
           <w:b w:val="0"/>
           <w:noProof/>
           <w:sz w:val="32"/>
@@ -861,7 +908,7 @@
       </w:r>
       <w:r>
         <w:rPr>
-          <w:rFonts w:asciiTheme="minorHAnsi" w:eastAsiaTheme="minorEastAsia" w:hAnsiTheme="minorHAnsi" w:cstheme="minorHAnsi"/>
+          <w:rFonts w:asciiTheme="minorHAnsi" w:eastAsiaTheme="minorEastAsia" w:hAnsiTheme="minorHAnsi" w:cstheme="minorBidi"/>
           <w:b w:val="0"/>
           <w:noProof/>
           <w:sz w:val="32"/>
@@ -876,7 +923,7 @@
           <w:noProof/>
           <w:sz w:val="36"/>
         </w:rPr>
-        <w:t xml:space="preserve">Structural </w:t>
+        <w:t xml:space="preserve">Behavioral </w:t>
       </w:r>
       <w:r>
         <w:rPr>
@@ -888,7 +935,6 @@
       </w:r>
       <w:r>
         <w:rPr>
-          <w:rFonts w:asciiTheme="minorHAnsi" w:hAnsiTheme="minorHAnsi" w:cstheme="minorHAnsi"/>
           <w:noProof/>
           <w:sz w:val="36"/>
         </w:rPr>
@@ -896,7 +942,6 @@
       </w:r>
       <w:r>
         <w:rPr>
-          <w:rFonts w:asciiTheme="minorHAnsi" w:hAnsiTheme="minorHAnsi" w:cstheme="minorHAnsi"/>
           <w:noProof/>
           <w:sz w:val="36"/>
         </w:rPr>
@@ -904,22 +949,19 @@
       </w:r>
       <w:r>
         <w:rPr>
-          <w:rFonts w:asciiTheme="minorHAnsi" w:hAnsiTheme="minorHAnsi" w:cstheme="minorHAnsi"/>
           <w:noProof/>
           <w:sz w:val="36"/>
         </w:rPr>
-        <w:instrText xml:space="preserve"> PAGEREF _Toc481266192 \h </w:instrText>
-      </w:r>
-      <w:r>
-        <w:rPr>
-          <w:rFonts w:asciiTheme="minorHAnsi" w:hAnsiTheme="minorHAnsi" w:cstheme="minorHAnsi"/>
+        <w:instrText xml:space="preserve"> PAGEREF _Toc481342943 \h </w:instrText>
+      </w:r>
+      <w:r>
+        <w:rPr>
           <w:noProof/>
           <w:sz w:val="36"/>
         </w:rPr>
       </w:r>
       <w:r>
         <w:rPr>
-          <w:rFonts w:asciiTheme="minorHAnsi" w:hAnsiTheme="minorHAnsi" w:cstheme="minorHAnsi"/>
           <w:noProof/>
           <w:sz w:val="36"/>
         </w:rPr>
@@ -927,15 +969,13 @@
       </w:r>
       <w:r>
         <w:rPr>
-          <w:rFonts w:asciiTheme="minorHAnsi" w:hAnsiTheme="minorHAnsi" w:cstheme="minorHAnsi"/>
           <w:noProof/>
           <w:sz w:val="36"/>
         </w:rPr>
-        <w:t>4</w:t>
-      </w:r>
-      <w:r>
-        <w:rPr>
-          <w:rFonts w:asciiTheme="minorHAnsi" w:hAnsiTheme="minorHAnsi" w:cstheme="minorHAnsi"/>
+        <w:t>7</w:t>
+      </w:r>
+      <w:r>
+        <w:rPr>
           <w:noProof/>
           <w:sz w:val="36"/>
         </w:rPr>
@@ -946,7 +986,7 @@
       <w:pPr>
         <w:pStyle w:val="TOC2"/>
         <w:rPr>
-          <w:rFonts w:asciiTheme="minorHAnsi" w:eastAsiaTheme="minorEastAsia" w:hAnsiTheme="minorHAnsi" w:cstheme="minorHAnsi"/>
+          <w:rFonts w:asciiTheme="minorHAnsi" w:eastAsiaTheme="minorEastAsia" w:hAnsiTheme="minorHAnsi" w:cstheme="minorBidi"/>
           <w:b w:val="0"/>
           <w:noProof/>
           <w:sz w:val="32"/>
@@ -964,7 +1004,7 @@
       </w:r>
       <w:r>
         <w:rPr>
-          <w:rFonts w:asciiTheme="minorHAnsi" w:eastAsiaTheme="minorEastAsia" w:hAnsiTheme="minorHAnsi" w:cstheme="minorHAnsi"/>
+          <w:rFonts w:asciiTheme="minorHAnsi" w:eastAsiaTheme="minorEastAsia" w:hAnsiTheme="minorHAnsi" w:cstheme="minorBidi"/>
           <w:b w:val="0"/>
           <w:noProof/>
           <w:sz w:val="32"/>
@@ -979,7 +1019,7 @@
           <w:noProof/>
           <w:sz w:val="36"/>
         </w:rPr>
-        <w:t xml:space="preserve">Behavioral </w:t>
+        <w:t xml:space="preserve">Strucural </w:t>
       </w:r>
       <w:r>
         <w:rPr>
@@ -991,7 +1031,6 @@
       </w:r>
       <w:r>
         <w:rPr>
-          <w:rFonts w:asciiTheme="minorHAnsi" w:hAnsiTheme="minorHAnsi" w:cstheme="minorHAnsi"/>
           <w:noProof/>
           <w:sz w:val="36"/>
         </w:rPr>
@@ -999,7 +1038,6 @@
       </w:r>
       <w:r>
         <w:rPr>
-          <w:rFonts w:asciiTheme="minorHAnsi" w:hAnsiTheme="minorHAnsi" w:cstheme="minorHAnsi"/>
           <w:noProof/>
           <w:sz w:val="36"/>
         </w:rPr>
@@ -1007,22 +1045,19 @@
       </w:r>
       <w:r>
         <w:rPr>
-          <w:rFonts w:asciiTheme="minorHAnsi" w:hAnsiTheme="minorHAnsi" w:cstheme="minorHAnsi"/>
           <w:noProof/>
           <w:sz w:val="36"/>
         </w:rPr>
-        <w:instrText xml:space="preserve"> PAGEREF _Toc481266193 \h </w:instrText>
-      </w:r>
-      <w:r>
-        <w:rPr>
-          <w:rFonts w:asciiTheme="minorHAnsi" w:hAnsiTheme="minorHAnsi" w:cstheme="minorHAnsi"/>
+        <w:instrText xml:space="preserve"> PAGEREF _Toc481342944 \h </w:instrText>
+      </w:r>
+      <w:r>
+        <w:rPr>
           <w:noProof/>
           <w:sz w:val="36"/>
         </w:rPr>
       </w:r>
       <w:r>
         <w:rPr>
-          <w:rFonts w:asciiTheme="minorHAnsi" w:hAnsiTheme="minorHAnsi" w:cstheme="minorHAnsi"/>
           <w:noProof/>
           <w:sz w:val="36"/>
         </w:rPr>
@@ -1030,15 +1065,13 @@
       </w:r>
       <w:r>
         <w:rPr>
-          <w:rFonts w:asciiTheme="minorHAnsi" w:hAnsiTheme="minorHAnsi" w:cstheme="minorHAnsi"/>
           <w:noProof/>
           <w:sz w:val="36"/>
         </w:rPr>
-        <w:t>9</w:t>
-      </w:r>
-      <w:r>
-        <w:rPr>
-          <w:rFonts w:asciiTheme="minorHAnsi" w:hAnsiTheme="minorHAnsi" w:cstheme="minorHAnsi"/>
+        <w:t>20</w:t>
+      </w:r>
+      <w:r>
+        <w:rPr>
           <w:noProof/>
           <w:sz w:val="36"/>
         </w:rPr>
@@ -1049,7 +1082,7 @@
       <w:pPr>
         <w:pStyle w:val="TOC2"/>
         <w:rPr>
-          <w:rFonts w:asciiTheme="minorHAnsi" w:eastAsiaTheme="minorEastAsia" w:hAnsiTheme="minorHAnsi" w:cstheme="minorHAnsi"/>
+          <w:rFonts w:asciiTheme="minorHAnsi" w:eastAsiaTheme="minorEastAsia" w:hAnsiTheme="minorHAnsi" w:cstheme="minorBidi"/>
           <w:b w:val="0"/>
           <w:noProof/>
           <w:sz w:val="32"/>
@@ -1067,7 +1100,7 @@
       </w:r>
       <w:r>
         <w:rPr>
-          <w:rFonts w:asciiTheme="minorHAnsi" w:eastAsiaTheme="minorEastAsia" w:hAnsiTheme="minorHAnsi" w:cstheme="minorHAnsi"/>
+          <w:rFonts w:asciiTheme="minorHAnsi" w:eastAsiaTheme="minorEastAsia" w:hAnsiTheme="minorHAnsi" w:cstheme="minorBidi"/>
           <w:b w:val="0"/>
           <w:noProof/>
           <w:sz w:val="32"/>
@@ -1094,7 +1127,6 @@
       </w:r>
       <w:r>
         <w:rPr>
-          <w:rFonts w:asciiTheme="minorHAnsi" w:hAnsiTheme="minorHAnsi" w:cstheme="minorHAnsi"/>
           <w:noProof/>
           <w:sz w:val="36"/>
         </w:rPr>
@@ -1102,7 +1134,6 @@
       </w:r>
       <w:r>
         <w:rPr>
-          <w:rFonts w:asciiTheme="minorHAnsi" w:hAnsiTheme="minorHAnsi" w:cstheme="minorHAnsi"/>
           <w:noProof/>
           <w:sz w:val="36"/>
         </w:rPr>
@@ -1110,22 +1141,19 @@
       </w:r>
       <w:r>
         <w:rPr>
-          <w:rFonts w:asciiTheme="minorHAnsi" w:hAnsiTheme="minorHAnsi" w:cstheme="minorHAnsi"/>
           <w:noProof/>
           <w:sz w:val="36"/>
         </w:rPr>
-        <w:instrText xml:space="preserve"> PAGEREF _Toc481266194 \h </w:instrText>
-      </w:r>
-      <w:r>
-        <w:rPr>
-          <w:rFonts w:asciiTheme="minorHAnsi" w:hAnsiTheme="minorHAnsi" w:cstheme="minorHAnsi"/>
+        <w:instrText xml:space="preserve"> PAGEREF _Toc481342945 \h </w:instrText>
+      </w:r>
+      <w:r>
+        <w:rPr>
           <w:noProof/>
           <w:sz w:val="36"/>
         </w:rPr>
       </w:r>
       <w:r>
         <w:rPr>
-          <w:rFonts w:asciiTheme="minorHAnsi" w:hAnsiTheme="minorHAnsi" w:cstheme="minorHAnsi"/>
           <w:noProof/>
           <w:sz w:val="36"/>
         </w:rPr>
@@ -1133,15 +1161,13 @@
       </w:r>
       <w:r>
         <w:rPr>
-          <w:rFonts w:asciiTheme="minorHAnsi" w:hAnsiTheme="minorHAnsi" w:cstheme="minorHAnsi"/>
           <w:noProof/>
           <w:sz w:val="36"/>
         </w:rPr>
-        <w:t>10</w:t>
-      </w:r>
-      <w:r>
-        <w:rPr>
-          <w:rFonts w:asciiTheme="minorHAnsi" w:hAnsiTheme="minorHAnsi" w:cstheme="minorHAnsi"/>
+        <w:t>22</w:t>
+      </w:r>
+      <w:r>
+        <w:rPr>
           <w:noProof/>
           <w:sz w:val="36"/>
         </w:rPr>
@@ -1152,7 +1178,7 @@
       <w:pPr>
         <w:pStyle w:val="TOC1"/>
         <w:rPr>
-          <w:rFonts w:asciiTheme="minorHAnsi" w:eastAsiaTheme="minorEastAsia" w:hAnsiTheme="minorHAnsi" w:cstheme="minorHAnsi"/>
+          <w:rFonts w:asciiTheme="minorHAnsi" w:eastAsiaTheme="minorEastAsia" w:hAnsiTheme="minorHAnsi" w:cstheme="minorBidi"/>
           <w:b w:val="0"/>
           <w:caps w:val="0"/>
           <w:noProof/>
@@ -1171,7 +1197,7 @@
       </w:r>
       <w:r>
         <w:rPr>
-          <w:rFonts w:asciiTheme="minorHAnsi" w:eastAsiaTheme="minorEastAsia" w:hAnsiTheme="minorHAnsi" w:cstheme="minorHAnsi"/>
+          <w:rFonts w:asciiTheme="minorHAnsi" w:eastAsiaTheme="minorEastAsia" w:hAnsiTheme="minorHAnsi" w:cstheme="minorBidi"/>
           <w:b w:val="0"/>
           <w:caps w:val="0"/>
           <w:noProof/>
@@ -1191,7 +1217,6 @@
       </w:r>
       <w:r>
         <w:rPr>
-          <w:rFonts w:asciiTheme="minorHAnsi" w:hAnsiTheme="minorHAnsi" w:cstheme="minorHAnsi"/>
           <w:noProof/>
           <w:sz w:val="36"/>
         </w:rPr>
@@ -1199,7 +1224,6 @@
       </w:r>
       <w:r>
         <w:rPr>
-          <w:rFonts w:asciiTheme="minorHAnsi" w:hAnsiTheme="minorHAnsi" w:cstheme="minorHAnsi"/>
           <w:noProof/>
           <w:sz w:val="36"/>
         </w:rPr>
@@ -1207,22 +1231,19 @@
       </w:r>
       <w:r>
         <w:rPr>
-          <w:rFonts w:asciiTheme="minorHAnsi" w:hAnsiTheme="minorHAnsi" w:cstheme="minorHAnsi"/>
           <w:noProof/>
           <w:sz w:val="36"/>
         </w:rPr>
-        <w:instrText xml:space="preserve"> PAGEREF _Toc481266195 \h </w:instrText>
-      </w:r>
-      <w:r>
-        <w:rPr>
-          <w:rFonts w:asciiTheme="minorHAnsi" w:hAnsiTheme="minorHAnsi" w:cstheme="minorHAnsi"/>
+        <w:instrText xml:space="preserve"> PAGEREF _Toc481342946 \h </w:instrText>
+      </w:r>
+      <w:r>
+        <w:rPr>
           <w:noProof/>
           <w:sz w:val="36"/>
         </w:rPr>
       </w:r>
       <w:r>
         <w:rPr>
-          <w:rFonts w:asciiTheme="minorHAnsi" w:hAnsiTheme="minorHAnsi" w:cstheme="minorHAnsi"/>
           <w:noProof/>
           <w:sz w:val="36"/>
         </w:rPr>
@@ -1230,15 +1251,13 @@
       </w:r>
       <w:r>
         <w:rPr>
-          <w:rFonts w:asciiTheme="minorHAnsi" w:hAnsiTheme="minorHAnsi" w:cstheme="minorHAnsi"/>
           <w:noProof/>
           <w:sz w:val="36"/>
         </w:rPr>
-        <w:t>12</w:t>
-      </w:r>
-      <w:r>
-        <w:rPr>
-          <w:rFonts w:asciiTheme="minorHAnsi" w:hAnsiTheme="minorHAnsi" w:cstheme="minorHAnsi"/>
+        <w:t>24</w:t>
+      </w:r>
+      <w:r>
+        <w:rPr>
           <w:noProof/>
           <w:sz w:val="36"/>
         </w:rPr>
@@ -1249,7 +1268,7 @@
       <w:pPr>
         <w:pStyle w:val="TOC2"/>
         <w:rPr>
-          <w:rFonts w:asciiTheme="minorHAnsi" w:eastAsiaTheme="minorEastAsia" w:hAnsiTheme="minorHAnsi" w:cstheme="minorHAnsi"/>
+          <w:rFonts w:asciiTheme="minorHAnsi" w:eastAsiaTheme="minorEastAsia" w:hAnsiTheme="minorHAnsi" w:cstheme="minorBidi"/>
           <w:b w:val="0"/>
           <w:noProof/>
           <w:sz w:val="32"/>
@@ -1267,7 +1286,7 @@
       </w:r>
       <w:r>
         <w:rPr>
-          <w:rFonts w:asciiTheme="minorHAnsi" w:eastAsiaTheme="minorEastAsia" w:hAnsiTheme="minorHAnsi" w:cstheme="minorHAnsi"/>
+          <w:rFonts w:asciiTheme="minorHAnsi" w:eastAsiaTheme="minorEastAsia" w:hAnsiTheme="minorHAnsi" w:cstheme="minorBidi"/>
           <w:b w:val="0"/>
           <w:noProof/>
           <w:sz w:val="32"/>
@@ -1294,7 +1313,6 @@
       </w:r>
       <w:r>
         <w:rPr>
-          <w:rFonts w:asciiTheme="minorHAnsi" w:hAnsiTheme="minorHAnsi" w:cstheme="minorHAnsi"/>
           <w:noProof/>
           <w:sz w:val="36"/>
         </w:rPr>
@@ -1302,7 +1320,6 @@
       </w:r>
       <w:r>
         <w:rPr>
-          <w:rFonts w:asciiTheme="minorHAnsi" w:hAnsiTheme="minorHAnsi" w:cstheme="minorHAnsi"/>
           <w:noProof/>
           <w:sz w:val="36"/>
         </w:rPr>
@@ -1310,22 +1327,19 @@
       </w:r>
       <w:r>
         <w:rPr>
-          <w:rFonts w:asciiTheme="minorHAnsi" w:hAnsiTheme="minorHAnsi" w:cstheme="minorHAnsi"/>
           <w:noProof/>
           <w:sz w:val="36"/>
         </w:rPr>
-        <w:instrText xml:space="preserve"> PAGEREF _Toc481266196 \h </w:instrText>
-      </w:r>
-      <w:r>
-        <w:rPr>
-          <w:rFonts w:asciiTheme="minorHAnsi" w:hAnsiTheme="minorHAnsi" w:cstheme="minorHAnsi"/>
+        <w:instrText xml:space="preserve"> PAGEREF _Toc481342947 \h </w:instrText>
+      </w:r>
+      <w:r>
+        <w:rPr>
           <w:noProof/>
           <w:sz w:val="36"/>
         </w:rPr>
       </w:r>
       <w:r>
         <w:rPr>
-          <w:rFonts w:asciiTheme="minorHAnsi" w:hAnsiTheme="minorHAnsi" w:cstheme="minorHAnsi"/>
           <w:noProof/>
           <w:sz w:val="36"/>
         </w:rPr>
@@ -1333,15 +1347,13 @@
       </w:r>
       <w:r>
         <w:rPr>
-          <w:rFonts w:asciiTheme="minorHAnsi" w:hAnsiTheme="minorHAnsi" w:cstheme="minorHAnsi"/>
           <w:noProof/>
           <w:sz w:val="36"/>
         </w:rPr>
-        <w:t>12</w:t>
-      </w:r>
-      <w:r>
-        <w:rPr>
-          <w:rFonts w:asciiTheme="minorHAnsi" w:hAnsiTheme="minorHAnsi" w:cstheme="minorHAnsi"/>
+        <w:t>24</w:t>
+      </w:r>
+      <w:r>
+        <w:rPr>
           <w:noProof/>
           <w:sz w:val="36"/>
         </w:rPr>
@@ -1352,7 +1364,7 @@
       <w:pPr>
         <w:pStyle w:val="TOC2"/>
         <w:rPr>
-          <w:rFonts w:asciiTheme="minorHAnsi" w:eastAsiaTheme="minorEastAsia" w:hAnsiTheme="minorHAnsi" w:cstheme="minorHAnsi"/>
+          <w:rFonts w:asciiTheme="minorHAnsi" w:eastAsiaTheme="minorEastAsia" w:hAnsiTheme="minorHAnsi" w:cstheme="minorBidi"/>
           <w:b w:val="0"/>
           <w:noProof/>
           <w:sz w:val="32"/>
@@ -1370,7 +1382,7 @@
       </w:r>
       <w:r>
         <w:rPr>
-          <w:rFonts w:asciiTheme="minorHAnsi" w:eastAsiaTheme="minorEastAsia" w:hAnsiTheme="minorHAnsi" w:cstheme="minorHAnsi"/>
+          <w:rFonts w:asciiTheme="minorHAnsi" w:eastAsiaTheme="minorEastAsia" w:hAnsiTheme="minorHAnsi" w:cstheme="minorBidi"/>
           <w:b w:val="0"/>
           <w:noProof/>
           <w:sz w:val="32"/>
@@ -1389,7 +1401,6 @@
       </w:r>
       <w:r>
         <w:rPr>
-          <w:rFonts w:asciiTheme="minorHAnsi" w:hAnsiTheme="minorHAnsi" w:cstheme="minorHAnsi"/>
           <w:noProof/>
           <w:sz w:val="36"/>
         </w:rPr>
@@ -1397,7 +1408,6 @@
       </w:r>
       <w:r>
         <w:rPr>
-          <w:rFonts w:asciiTheme="minorHAnsi" w:hAnsiTheme="minorHAnsi" w:cstheme="minorHAnsi"/>
           <w:noProof/>
           <w:sz w:val="36"/>
         </w:rPr>
@@ -1405,22 +1415,19 @@
       </w:r>
       <w:r>
         <w:rPr>
-          <w:rFonts w:asciiTheme="minorHAnsi" w:hAnsiTheme="minorHAnsi" w:cstheme="minorHAnsi"/>
           <w:noProof/>
           <w:sz w:val="36"/>
         </w:rPr>
-        <w:instrText xml:space="preserve"> PAGEREF _Toc481266197 \h </w:instrText>
-      </w:r>
-      <w:r>
-        <w:rPr>
-          <w:rFonts w:asciiTheme="minorHAnsi" w:hAnsiTheme="minorHAnsi" w:cstheme="minorHAnsi"/>
+        <w:instrText xml:space="preserve"> PAGEREF _Toc481342948 \h </w:instrText>
+      </w:r>
+      <w:r>
+        <w:rPr>
           <w:noProof/>
           <w:sz w:val="36"/>
         </w:rPr>
       </w:r>
       <w:r>
         <w:rPr>
-          <w:rFonts w:asciiTheme="minorHAnsi" w:hAnsiTheme="minorHAnsi" w:cstheme="minorHAnsi"/>
           <w:noProof/>
           <w:sz w:val="36"/>
         </w:rPr>
@@ -1428,15 +1435,13 @@
       </w:r>
       <w:r>
         <w:rPr>
-          <w:rFonts w:asciiTheme="minorHAnsi" w:hAnsiTheme="minorHAnsi" w:cstheme="minorHAnsi"/>
           <w:noProof/>
           <w:sz w:val="36"/>
         </w:rPr>
-        <w:t>12</w:t>
-      </w:r>
-      <w:r>
-        <w:rPr>
-          <w:rFonts w:asciiTheme="minorHAnsi" w:hAnsiTheme="minorHAnsi" w:cstheme="minorHAnsi"/>
+        <w:t>24</w:t>
+      </w:r>
+      <w:r>
+        <w:rPr>
           <w:noProof/>
           <w:sz w:val="36"/>
         </w:rPr>
@@ -1447,7 +1452,7 @@
       <w:pPr>
         <w:pStyle w:val="TOC2"/>
         <w:rPr>
-          <w:rFonts w:asciiTheme="minorHAnsi" w:eastAsiaTheme="minorEastAsia" w:hAnsiTheme="minorHAnsi" w:cstheme="minorHAnsi"/>
+          <w:rFonts w:asciiTheme="minorHAnsi" w:eastAsiaTheme="minorEastAsia" w:hAnsiTheme="minorHAnsi" w:cstheme="minorBidi"/>
           <w:b w:val="0"/>
           <w:noProof/>
           <w:sz w:val="32"/>
@@ -1465,7 +1470,7 @@
       </w:r>
       <w:r>
         <w:rPr>
-          <w:rFonts w:asciiTheme="minorHAnsi" w:eastAsiaTheme="minorEastAsia" w:hAnsiTheme="minorHAnsi" w:cstheme="minorHAnsi"/>
+          <w:rFonts w:asciiTheme="minorHAnsi" w:eastAsiaTheme="minorEastAsia" w:hAnsiTheme="minorHAnsi" w:cstheme="minorBidi"/>
           <w:b w:val="0"/>
           <w:noProof/>
           <w:sz w:val="32"/>
@@ -1484,7 +1489,6 @@
       </w:r>
       <w:r>
         <w:rPr>
-          <w:rFonts w:asciiTheme="minorHAnsi" w:hAnsiTheme="minorHAnsi" w:cstheme="minorHAnsi"/>
           <w:noProof/>
           <w:sz w:val="36"/>
         </w:rPr>
@@ -1492,7 +1496,6 @@
       </w:r>
       <w:r>
         <w:rPr>
-          <w:rFonts w:asciiTheme="minorHAnsi" w:hAnsiTheme="minorHAnsi" w:cstheme="minorHAnsi"/>
           <w:noProof/>
           <w:sz w:val="36"/>
         </w:rPr>
@@ -1500,22 +1503,19 @@
       </w:r>
       <w:r>
         <w:rPr>
-          <w:rFonts w:asciiTheme="minorHAnsi" w:hAnsiTheme="minorHAnsi" w:cstheme="minorHAnsi"/>
           <w:noProof/>
           <w:sz w:val="36"/>
         </w:rPr>
-        <w:instrText xml:space="preserve"> PAGEREF _Toc481266198 \h </w:instrText>
-      </w:r>
-      <w:r>
-        <w:rPr>
-          <w:rFonts w:asciiTheme="minorHAnsi" w:hAnsiTheme="minorHAnsi" w:cstheme="minorHAnsi"/>
+        <w:instrText xml:space="preserve"> PAGEREF _Toc481342949 \h </w:instrText>
+      </w:r>
+      <w:r>
+        <w:rPr>
           <w:noProof/>
           <w:sz w:val="36"/>
         </w:rPr>
       </w:r>
       <w:r>
         <w:rPr>
-          <w:rFonts w:asciiTheme="minorHAnsi" w:hAnsiTheme="minorHAnsi" w:cstheme="minorHAnsi"/>
           <w:noProof/>
           <w:sz w:val="36"/>
         </w:rPr>
@@ -1523,15 +1523,13 @@
       </w:r>
       <w:r>
         <w:rPr>
-          <w:rFonts w:asciiTheme="minorHAnsi" w:hAnsiTheme="minorHAnsi" w:cstheme="minorHAnsi"/>
           <w:noProof/>
           <w:sz w:val="36"/>
         </w:rPr>
-        <w:t>12</w:t>
-      </w:r>
-      <w:r>
-        <w:rPr>
-          <w:rFonts w:asciiTheme="minorHAnsi" w:hAnsiTheme="minorHAnsi" w:cstheme="minorHAnsi"/>
+        <w:t>24</w:t>
+      </w:r>
+      <w:r>
+        <w:rPr>
           <w:noProof/>
           <w:sz w:val="36"/>
         </w:rPr>
@@ -1543,17 +1541,20 @@
         <w:jc w:val="center"/>
         <w:rPr>
           <w:rFonts w:asciiTheme="minorHAnsi" w:hAnsiTheme="minorHAnsi" w:cstheme="minorHAnsi"/>
+          <w:sz w:val="28"/>
         </w:rPr>
       </w:pPr>
       <w:r>
         <w:rPr>
           <w:rFonts w:asciiTheme="minorHAnsi" w:hAnsiTheme="minorHAnsi" w:cstheme="minorHAnsi"/>
           <w:b/>
-          <w:sz w:val="560"/>
+          <w:sz w:val="620"/>
           <w:lang w:val="en-GB"/>
         </w:rPr>
         <w:fldChar w:fldCharType="end"/>
       </w:r>
+      <w:bookmarkStart w:id="0" w:name="_GoBack"/>
+      <w:bookmarkEnd w:id="0"/>
     </w:p>
     <w:p>
       <w:pPr>
@@ -1565,10 +1566,11 @@
           <w:lang w:val="en-GB"/>
         </w:rPr>
         <w:sectPr>
-          <w:pgSz w:w="11907" w:h="16840"/>
+          <w:pgSz w:w="12240" w:h="15840" w:code="1"/>
           <w:pgMar w:top="1440" w:right="1440" w:bottom="1440" w:left="1440" w:header="720" w:footer="720" w:gutter="0"/>
           <w:pgNumType w:fmt="lowerRoman" w:start="1"/>
           <w:cols w:space="720"/>
+          <w:docGrid w:linePitch="272"/>
         </w:sectPr>
       </w:pPr>
     </w:p>
@@ -1579,9 +1581,9 @@
           <w:rFonts w:asciiTheme="minorHAnsi" w:hAnsiTheme="minorHAnsi" w:cstheme="minorHAnsi"/>
         </w:rPr>
       </w:pPr>
-      <w:bookmarkStart w:id="0" w:name="_Toc481266185"/>
       <w:bookmarkStart w:id="1" w:name="_Toc481266142"/>
       <w:bookmarkStart w:id="2" w:name="_Toc329071012"/>
+      <w:bookmarkStart w:id="3" w:name="_Toc481342935"/>
       <w:r>
         <w:rPr>
           <w:rFonts w:asciiTheme="minorHAnsi" w:hAnsiTheme="minorHAnsi" w:cstheme="minorHAnsi"/>
@@ -1589,9 +1591,9 @@
         <w:lastRenderedPageBreak/>
         <w:t>Purpose</w:t>
       </w:r>
-      <w:bookmarkEnd w:id="0"/>
       <w:bookmarkEnd w:id="1"/>
       <w:bookmarkEnd w:id="2"/>
+      <w:bookmarkEnd w:id="3"/>
     </w:p>
     <w:p>
       <w:pPr>
@@ -1617,7 +1619,7 @@
           <w:i w:val="0"/>
           <w:szCs w:val="28"/>
         </w:rPr>
-        <w:t>The purpose of this document is to provide information regarding the structure and implementation of our database. In this document we will highlight some of the major functionalities and specifications of our code in order to illustrate how we met the various requests put forth by the client. This document is to be presented to the client so as to show our methodologies used in the building of our database and to provide sufficient information on how the database is structure</w:t>
+        <w:t>The purpose of this document is to provide information regarding the structure and implementation of our database. In this document we will highlight some of the major functionalities and specifications of our code in order to illustrate how we met the various requests put forth by the client. This document is to be presented to the client to show our methodologies used in the building of our database and to provide sufficient information on how the database is structure</w:t>
       </w:r>
       <w:r>
         <w:rPr>
@@ -1647,24 +1649,24 @@
           <w:rFonts w:asciiTheme="minorHAnsi" w:hAnsiTheme="minorHAnsi" w:cstheme="minorHAnsi"/>
         </w:rPr>
       </w:pPr>
-      <w:bookmarkStart w:id="3" w:name="_Toc329071013"/>
-      <w:bookmarkStart w:id="4" w:name="_Toc481266186"/>
+      <w:bookmarkStart w:id="4" w:name="_Toc329071013"/>
       <w:bookmarkStart w:id="5" w:name="_Toc481266143"/>
+      <w:bookmarkStart w:id="6" w:name="_Toc481342936"/>
       <w:r>
         <w:rPr>
           <w:rFonts w:asciiTheme="minorHAnsi" w:hAnsiTheme="minorHAnsi" w:cstheme="minorHAnsi"/>
         </w:rPr>
         <w:t>Scope</w:t>
       </w:r>
-      <w:bookmarkEnd w:id="3"/>
+      <w:bookmarkEnd w:id="4"/>
       <w:r>
         <w:rPr>
           <w:rFonts w:asciiTheme="minorHAnsi" w:hAnsiTheme="minorHAnsi" w:cstheme="minorHAnsi"/>
         </w:rPr>
         <w:t xml:space="preserve"> And overview</w:t>
       </w:r>
-      <w:bookmarkEnd w:id="4"/>
       <w:bookmarkEnd w:id="5"/>
+      <w:bookmarkEnd w:id="6"/>
     </w:p>
     <w:p>
       <w:pPr>
@@ -1711,7 +1713,7 @@
           <w:rFonts w:asciiTheme="minorHAnsi" w:eastAsia="Calibri" w:hAnsiTheme="minorHAnsi" w:cstheme="minorHAnsi"/>
           <w:szCs w:val="28"/>
         </w:rPr>
-        <w:t>Remove: Both a particular class or an account.</w:t>
+        <w:t>Remove: Both a class or an account.</w:t>
       </w:r>
     </w:p>
     <w:p>
@@ -2097,25 +2099,119 @@
       <w:pPr>
         <w:pStyle w:val="Heading2"/>
         <w:rPr>
-          <w:rFonts w:asciiTheme="minorHAnsi" w:hAnsiTheme="minorHAnsi" w:cstheme="minorHAnsi"/>
-        </w:rPr>
-      </w:pPr>
-      <w:r>
-        <w:rPr>
-          <w:rFonts w:asciiTheme="minorHAnsi" w:hAnsiTheme="minorHAnsi" w:cstheme="minorHAnsi"/>
-        </w:rPr>
-        <w:t xml:space="preserve"> </w:t>
-      </w:r>
-      <w:bookmarkStart w:id="6" w:name="_Toc481266187"/>
+          <w:rFonts w:asciiTheme="minorHAnsi" w:eastAsia="Calibri" w:hAnsiTheme="minorHAnsi" w:cstheme="minorHAnsi"/>
+        </w:rPr>
+      </w:pPr>
       <w:bookmarkStart w:id="7" w:name="_Toc481266144"/>
+      <w:bookmarkStart w:id="8" w:name="_Toc481336228"/>
+      <w:bookmarkStart w:id="9" w:name="_Toc481342937"/>
+      <w:r>
+        <w:rPr>
+          <w:rFonts w:asciiTheme="minorHAnsi" w:eastAsia="Calibri" w:hAnsiTheme="minorHAnsi" w:cstheme="minorHAnsi"/>
+        </w:rPr>
+        <w:t>Requirement analysis</w:t>
+      </w:r>
+      <w:bookmarkEnd w:id="8"/>
+      <w:bookmarkEnd w:id="9"/>
+    </w:p>
+    <w:p>
+      <w:pPr>
+        <w:rPr>
+          <w:rFonts w:asciiTheme="minorHAnsi" w:hAnsiTheme="minorHAnsi" w:cstheme="minorHAnsi"/>
+          <w:sz w:val="24"/>
+          <w:szCs w:val="24"/>
+        </w:rPr>
+      </w:pPr>
+      <w:r>
+        <w:rPr>
+          <w:rFonts w:asciiTheme="minorHAnsi" w:hAnsiTheme="minorHAnsi" w:cstheme="minorHAnsi"/>
+          <w:color w:val="000000"/>
+          <w:sz w:val="24"/>
+          <w:szCs w:val="24"/>
+        </w:rPr>
+        <w:t xml:space="preserve">The client wants us to create a student information management system(database) to store details such as academic reports, classes available for them to take, the classes in which they </w:t>
+      </w:r>
+      <w:r>
+        <w:rPr>
+          <w:rFonts w:asciiTheme="minorHAnsi" w:hAnsiTheme="minorHAnsi" w:cstheme="minorHAnsi"/>
+          <w:color w:val="000000"/>
+          <w:sz w:val="24"/>
+          <w:szCs w:val="24"/>
+        </w:rPr>
+        <w:lastRenderedPageBreak/>
+        <w:t xml:space="preserve">are enrolled, and other </w:t>
+      </w:r>
+      <w:r>
+        <w:rPr>
+          <w:rFonts w:asciiTheme="minorHAnsi" w:hAnsiTheme="minorHAnsi" w:cstheme="minorHAnsi"/>
+          <w:color w:val="000000"/>
+          <w:sz w:val="24"/>
+          <w:szCs w:val="24"/>
+        </w:rPr>
+        <w:t>details</w:t>
+      </w:r>
+      <w:r>
+        <w:rPr>
+          <w:rFonts w:asciiTheme="minorHAnsi" w:hAnsiTheme="minorHAnsi" w:cstheme="minorHAnsi"/>
+          <w:color w:val="000000"/>
+          <w:sz w:val="24"/>
+          <w:szCs w:val="24"/>
+        </w:rPr>
+        <w:t xml:space="preserve"> such as GPA for their semester. In addition to this the client has expressed an interest in having us include additional features if time allows.  </w:t>
+      </w:r>
+      <w:r>
+        <w:rPr>
+          <w:rFonts w:asciiTheme="minorHAnsi" w:hAnsiTheme="minorHAnsi" w:cstheme="minorHAnsi"/>
+          <w:color w:val="000000"/>
+          <w:sz w:val="24"/>
+          <w:szCs w:val="24"/>
+        </w:rPr>
+        <w:t>To</w:t>
+      </w:r>
+      <w:r>
+        <w:rPr>
+          <w:rFonts w:asciiTheme="minorHAnsi" w:hAnsiTheme="minorHAnsi" w:cstheme="minorHAnsi"/>
+          <w:color w:val="000000"/>
+          <w:sz w:val="24"/>
+          <w:szCs w:val="24"/>
+        </w:rPr>
+        <w:t xml:space="preserve"> develop a system which will meet the client’s demands we have listed a various IDE’s and cross-platform GUI creators. We will need to develop software which will make it easy for the client to perform their need daily task as well and we will also need to implement a structure for our system that will make it easy for maintenance </w:t>
+      </w:r>
+      <w:r>
+        <w:rPr>
+          <w:rFonts w:asciiTheme="minorHAnsi" w:hAnsiTheme="minorHAnsi" w:cstheme="minorHAnsi"/>
+          <w:color w:val="000000"/>
+          <w:sz w:val="24"/>
+          <w:szCs w:val="24"/>
+        </w:rPr>
+        <w:t>soon</w:t>
+      </w:r>
+      <w:r>
+        <w:rPr>
+          <w:rFonts w:asciiTheme="minorHAnsi" w:hAnsiTheme="minorHAnsi" w:cstheme="minorHAnsi"/>
+          <w:color w:val="000000"/>
+          <w:sz w:val="24"/>
+          <w:szCs w:val="24"/>
+        </w:rPr>
+        <w:t>. Having a good structure will also help in the addition of new features as well as make the database more user friendly.</w:t>
+      </w:r>
+    </w:p>
+    <w:p>
+      <w:pPr>
+        <w:pStyle w:val="Heading2"/>
+        <w:rPr>
+          <w:rFonts w:asciiTheme="minorHAnsi" w:hAnsiTheme="minorHAnsi" w:cstheme="minorHAnsi"/>
+        </w:rPr>
+      </w:pPr>
+      <w:bookmarkStart w:id="10" w:name="_Toc481342938"/>
       <w:r>
         <w:rPr>
           <w:rFonts w:asciiTheme="minorHAnsi" w:hAnsiTheme="minorHAnsi" w:cstheme="minorHAnsi"/>
         </w:rPr>
         <w:t>Definitions and abbreviations</w:t>
       </w:r>
-      <w:bookmarkEnd w:id="6"/>
       <w:bookmarkEnd w:id="7"/>
+      <w:bookmarkEnd w:id="10"/>
     </w:p>
     <w:p>
       <w:pPr>
@@ -2194,7 +2290,7 @@
                 <w:lang w:eastAsia="ja-JP"/>
               </w:rPr>
             </w:pPr>
-            <w:bookmarkStart w:id="8" w:name="_Toc329071017"/>
+            <w:bookmarkStart w:id="11" w:name="_Toc329071017"/>
             <w:r>
               <w:rPr>
                 <w:rFonts w:asciiTheme="minorHAnsi" w:eastAsia="Calibri" w:hAnsiTheme="minorHAnsi" w:cstheme="minorHAnsi"/>
@@ -2763,8 +2859,8 @@
           <w:rFonts w:asciiTheme="minorHAnsi" w:hAnsiTheme="minorHAnsi" w:cstheme="minorHAnsi"/>
         </w:rPr>
       </w:pPr>
-      <w:bookmarkStart w:id="9" w:name="_Toc481266188"/>
-      <w:bookmarkStart w:id="10" w:name="_Toc481266145"/>
+      <w:bookmarkStart w:id="12" w:name="_Toc481266145"/>
+      <w:bookmarkStart w:id="13" w:name="_Toc481342939"/>
       <w:r>
         <w:rPr>
           <w:rFonts w:asciiTheme="minorHAnsi" w:hAnsiTheme="minorHAnsi" w:cstheme="minorHAnsi"/>
@@ -2772,8 +2868,8 @@
         <w:lastRenderedPageBreak/>
         <w:t>System Overview</w:t>
       </w:r>
-      <w:bookmarkEnd w:id="9"/>
-      <w:bookmarkEnd w:id="10"/>
+      <w:bookmarkEnd w:id="12"/>
+      <w:bookmarkEnd w:id="13"/>
     </w:p>
     <w:p>
       <w:pPr>
@@ -2783,16 +2879,16 @@
           <w:rFonts w:asciiTheme="minorHAnsi" w:hAnsiTheme="minorHAnsi" w:cstheme="minorHAnsi"/>
         </w:rPr>
       </w:pPr>
-      <w:bookmarkStart w:id="11" w:name="_Toc481266189"/>
-      <w:bookmarkStart w:id="12" w:name="_Toc481266146"/>
+      <w:bookmarkStart w:id="14" w:name="_Toc481266146"/>
+      <w:bookmarkStart w:id="15" w:name="_Toc481342940"/>
       <w:r>
         <w:rPr>
           <w:rFonts w:asciiTheme="minorHAnsi" w:hAnsiTheme="minorHAnsi" w:cstheme="minorHAnsi"/>
         </w:rPr>
         <w:t>System Characteristics</w:t>
       </w:r>
-      <w:bookmarkEnd w:id="11"/>
-      <w:bookmarkEnd w:id="12"/>
+      <w:bookmarkEnd w:id="14"/>
+      <w:bookmarkEnd w:id="15"/>
     </w:p>
     <w:p>
       <w:pPr>
@@ -2844,16 +2940,16 @@
           <w:rFonts w:asciiTheme="minorHAnsi" w:hAnsiTheme="minorHAnsi" w:cstheme="minorHAnsi"/>
         </w:rPr>
       </w:pPr>
-      <w:bookmarkStart w:id="13" w:name="_Toc481266190"/>
-      <w:bookmarkStart w:id="14" w:name="_Toc481266147"/>
+      <w:bookmarkStart w:id="16" w:name="_Toc481266147"/>
+      <w:bookmarkStart w:id="17" w:name="_Toc481342941"/>
       <w:r>
         <w:rPr>
           <w:rFonts w:asciiTheme="minorHAnsi" w:hAnsiTheme="minorHAnsi" w:cstheme="minorHAnsi"/>
         </w:rPr>
         <w:t>System dependencies and relational models</w:t>
       </w:r>
-      <w:bookmarkEnd w:id="13"/>
-      <w:bookmarkEnd w:id="14"/>
+      <w:bookmarkEnd w:id="16"/>
+      <w:bookmarkEnd w:id="17"/>
     </w:p>
     <w:p>
       <w:pPr>
@@ -3411,8 +3507,8 @@
         </w:rPr>
         <w:t>, username, CRN, grade)</w:t>
       </w:r>
-      <w:bookmarkStart w:id="15" w:name="_Toc329071018"/>
-      <w:bookmarkEnd w:id="8"/>
+      <w:bookmarkStart w:id="18" w:name="_Toc329071018"/>
+      <w:bookmarkEnd w:id="11"/>
     </w:p>
     <w:p>
       <w:pPr>
@@ -3451,23 +3547,23 @@
           <w:rFonts w:asciiTheme="minorHAnsi" w:hAnsiTheme="minorHAnsi" w:cstheme="minorHAnsi"/>
         </w:rPr>
       </w:pPr>
-      <w:bookmarkStart w:id="16" w:name="_Toc481266191"/>
-      <w:bookmarkStart w:id="17" w:name="_Toc481266148"/>
+      <w:bookmarkStart w:id="19" w:name="_Toc481266148"/>
+      <w:bookmarkStart w:id="20" w:name="_Toc481342942"/>
       <w:r>
         <w:rPr>
           <w:rFonts w:asciiTheme="minorHAnsi" w:hAnsiTheme="minorHAnsi" w:cstheme="minorHAnsi"/>
         </w:rPr>
         <w:t xml:space="preserve">System </w:t>
       </w:r>
-      <w:bookmarkEnd w:id="15"/>
+      <w:bookmarkEnd w:id="18"/>
       <w:r>
         <w:rPr>
           <w:rFonts w:asciiTheme="minorHAnsi" w:hAnsiTheme="minorHAnsi" w:cstheme="minorHAnsi"/>
         </w:rPr>
         <w:t>Architecture</w:t>
       </w:r>
-      <w:bookmarkEnd w:id="16"/>
-      <w:bookmarkEnd w:id="17"/>
+      <w:bookmarkEnd w:id="19"/>
+      <w:bookmarkEnd w:id="20"/>
     </w:p>
     <w:p>
       <w:pPr>
@@ -3477,8 +3573,8 @@
           <w:rFonts w:asciiTheme="minorHAnsi" w:hAnsiTheme="minorHAnsi" w:cstheme="minorHAnsi"/>
         </w:rPr>
       </w:pPr>
-      <w:bookmarkStart w:id="18" w:name="_Toc481266192"/>
-      <w:bookmarkStart w:id="19" w:name="_Toc481266149"/>
+      <w:bookmarkStart w:id="21" w:name="_Toc481266149"/>
+      <w:bookmarkStart w:id="22" w:name="_Toc481342943"/>
       <w:r>
         <w:rPr>
           <w:rFonts w:asciiTheme="minorHAnsi" w:hAnsiTheme="minorHAnsi" w:cstheme="minorHAnsi"/>
@@ -3557,8 +3653,8 @@
         </w:rPr>
         <w:t xml:space="preserve"> diagrams</w:t>
       </w:r>
-      <w:bookmarkEnd w:id="18"/>
-      <w:bookmarkEnd w:id="19"/>
+      <w:bookmarkEnd w:id="21"/>
+      <w:bookmarkEnd w:id="22"/>
     </w:p>
     <w:p>
       <w:pPr>
@@ -5347,9 +5443,9 @@
                 <w:lang w:eastAsia="ja-JP"/>
               </w:rPr>
             </w:pPr>
-            <w:bookmarkStart w:id="20" w:name="OLE_LINK1"/>
-            <w:bookmarkStart w:id="21" w:name="OLE_LINK2"/>
-            <w:bookmarkStart w:id="22" w:name="OLE_LINK3"/>
+            <w:bookmarkStart w:id="23" w:name="OLE_LINK1"/>
+            <w:bookmarkStart w:id="24" w:name="OLE_LINK2"/>
+            <w:bookmarkStart w:id="25" w:name="OLE_LINK3"/>
             <w:r>
               <w:rPr>
                 <w:rFonts w:asciiTheme="minorHAnsi" w:hAnsiTheme="minorHAnsi" w:cstheme="minorHAnsi"/>
@@ -5359,9 +5455,9 @@
               </w:rPr>
               <w:t>Success/Failure message</w:t>
             </w:r>
-            <w:bookmarkEnd w:id="20"/>
-            <w:bookmarkEnd w:id="21"/>
-            <w:bookmarkEnd w:id="22"/>
+            <w:bookmarkEnd w:id="23"/>
+            <w:bookmarkEnd w:id="24"/>
+            <w:bookmarkEnd w:id="25"/>
           </w:p>
         </w:tc>
       </w:tr>
@@ -7182,8 +7278,6 @@
               </w:rPr>
               <w:t xml:space="preserve">Enter Class Grades </w:t>
             </w:r>
-            <w:bookmarkStart w:id="23" w:name="_GoBack"/>
-            <w:bookmarkEnd w:id="23"/>
           </w:p>
         </w:tc>
       </w:tr>
@@ -18461,8 +18555,8 @@
           <w:rFonts w:asciiTheme="minorHAnsi" w:hAnsiTheme="minorHAnsi" w:cstheme="minorHAnsi"/>
         </w:rPr>
       </w:pPr>
-      <w:bookmarkStart w:id="24" w:name="_Toc481266193"/>
-      <w:bookmarkStart w:id="25" w:name="_Toc481266150"/>
+      <w:bookmarkStart w:id="26" w:name="_Toc481266150"/>
+      <w:bookmarkStart w:id="27" w:name="_Toc481342944"/>
       <w:r>
         <w:rPr>
           <w:rFonts w:asciiTheme="minorHAnsi" w:hAnsiTheme="minorHAnsi" w:cstheme="minorHAnsi"/>
@@ -18475,8 +18569,8 @@
         </w:rPr>
         <w:t xml:space="preserve"> diagrams</w:t>
       </w:r>
-      <w:bookmarkEnd w:id="24"/>
-      <w:bookmarkEnd w:id="25"/>
+      <w:bookmarkEnd w:id="26"/>
+      <w:bookmarkEnd w:id="27"/>
     </w:p>
     <w:p>
       <w:pPr>
@@ -18510,16 +18604,6 @@
         </w:rPr>
         <w:t>Class Diagram</w:t>
       </w:r>
-      <w:r>
-        <w:rPr>
-          <w:rFonts w:asciiTheme="minorHAnsi" w:hAnsiTheme="minorHAnsi" w:cstheme="minorHAnsi"/>
-          <w:b/>
-          <w:i/>
-          <w:sz w:val="28"/>
-          <w:szCs w:val="28"/>
-        </w:rPr>
-        <w:t xml:space="preserve"> –</w:t>
-      </w:r>
     </w:p>
     <w:p>
       <w:pPr>
@@ -18680,8 +18764,8 @@
         <w:lastRenderedPageBreak/>
         <w:drawing>
           <wp:inline distT="0" distB="0" distL="0" distR="0">
-            <wp:extent cx="6102350" cy="4743450"/>
-            <wp:effectExtent l="0" t="0" r="0" b="0"/>
+            <wp:extent cx="6176513" cy="3519170"/>
+            <wp:effectExtent l="0" t="0" r="0" b="5080"/>
             <wp:docPr id="3" name="Picture 3"/>
             <wp:cNvGraphicFramePr>
               <a:graphicFrameLocks xmlns:a="http://schemas.openxmlformats.org/drawingml/2006/main" noChangeAspect="1"/>
@@ -18711,7 +18795,7 @@
                   <pic:spPr bwMode="auto">
                     <a:xfrm>
                       <a:off x="0" y="0"/>
-                      <a:ext cx="6102350" cy="4743450"/>
+                      <a:ext cx="6191833" cy="3527899"/>
                     </a:xfrm>
                     <a:prstGeom prst="rect">
                       <a:avLst/>
@@ -19026,8 +19110,54 @@
           <w:sz w:val="24"/>
           <w:szCs w:val="24"/>
         </w:rPr>
-        <w:t>One Faculty can teach 1 to many classes</w:t>
-      </w:r>
+        <w:t xml:space="preserve">One Faculty </w:t>
+      </w:r>
+      <w:r>
+        <w:rPr>
+          <w:rFonts w:asciiTheme="minorHAnsi" w:hAnsiTheme="minorHAnsi" w:cstheme="minorHAnsi"/>
+          <w:noProof/>
+          <w:sz w:val="24"/>
+          <w:szCs w:val="24"/>
+        </w:rPr>
+        <w:t>can teach one</w:t>
+      </w:r>
+      <w:r>
+        <w:rPr>
+          <w:rFonts w:asciiTheme="minorHAnsi" w:hAnsiTheme="minorHAnsi" w:cstheme="minorHAnsi"/>
+          <w:noProof/>
+          <w:sz w:val="24"/>
+          <w:szCs w:val="24"/>
+        </w:rPr>
+        <w:t xml:space="preserve"> to</w:t>
+      </w:r>
+      <w:r>
+        <w:rPr>
+          <w:rFonts w:asciiTheme="minorHAnsi" w:hAnsiTheme="minorHAnsi" w:cstheme="minorHAnsi"/>
+          <w:noProof/>
+          <w:sz w:val="24"/>
+          <w:szCs w:val="24"/>
+        </w:rPr>
+        <w:t>o</w:t>
+      </w:r>
+      <w:r>
+        <w:rPr>
+          <w:rFonts w:asciiTheme="minorHAnsi" w:hAnsiTheme="minorHAnsi" w:cstheme="minorHAnsi"/>
+          <w:noProof/>
+          <w:sz w:val="24"/>
+          <w:szCs w:val="24"/>
+        </w:rPr>
+        <w:t xml:space="preserve"> many classes</w:t>
+      </w:r>
+    </w:p>
+    <w:p>
+      <w:pPr>
+        <w:rPr>
+          <w:rFonts w:asciiTheme="minorHAnsi" w:hAnsiTheme="minorHAnsi" w:cstheme="minorHAnsi"/>
+          <w:noProof/>
+          <w:sz w:val="24"/>
+          <w:szCs w:val="24"/>
+        </w:rPr>
+      </w:pPr>
     </w:p>
     <w:p>
       <w:pPr>
@@ -19386,16 +19516,16 @@
           <w:rFonts w:asciiTheme="minorHAnsi" w:hAnsiTheme="minorHAnsi" w:cstheme="minorHAnsi"/>
         </w:rPr>
       </w:pPr>
-      <w:bookmarkStart w:id="26" w:name="_Toc481266194"/>
-      <w:bookmarkStart w:id="27" w:name="_Toc481266151"/>
+      <w:bookmarkStart w:id="28" w:name="_Toc481266151"/>
+      <w:bookmarkStart w:id="29" w:name="_Toc481342945"/>
       <w:r>
         <w:rPr>
           <w:rFonts w:asciiTheme="minorHAnsi" w:hAnsiTheme="minorHAnsi" w:cstheme="minorHAnsi"/>
         </w:rPr>
         <w:t>Graphical user interface</w:t>
       </w:r>
-      <w:bookmarkEnd w:id="26"/>
-      <w:bookmarkEnd w:id="27"/>
+      <w:bookmarkEnd w:id="28"/>
+      <w:bookmarkEnd w:id="29"/>
     </w:p>
     <w:p>
       <w:pPr>
@@ -19589,16 +19719,16 @@
           <w:rFonts w:asciiTheme="minorHAnsi" w:hAnsiTheme="minorHAnsi" w:cstheme="minorHAnsi"/>
         </w:rPr>
       </w:pPr>
-      <w:bookmarkStart w:id="28" w:name="_Toc481266195"/>
-      <w:bookmarkStart w:id="29" w:name="_Toc481266152"/>
+      <w:bookmarkStart w:id="30" w:name="_Toc481266152"/>
+      <w:bookmarkStart w:id="31" w:name="_Toc481342946"/>
       <w:r>
         <w:rPr>
           <w:rFonts w:asciiTheme="minorHAnsi" w:hAnsiTheme="minorHAnsi" w:cstheme="minorHAnsi"/>
         </w:rPr>
         <w:t>Software Development process and tools</w:t>
       </w:r>
-      <w:bookmarkEnd w:id="28"/>
-      <w:bookmarkEnd w:id="29"/>
+      <w:bookmarkEnd w:id="30"/>
+      <w:bookmarkEnd w:id="31"/>
     </w:p>
     <w:p>
       <w:pPr>
@@ -19608,16 +19738,16 @@
           <w:rFonts w:asciiTheme="minorHAnsi" w:hAnsiTheme="minorHAnsi" w:cstheme="minorHAnsi"/>
         </w:rPr>
       </w:pPr>
-      <w:bookmarkStart w:id="30" w:name="_Toc481266196"/>
-      <w:bookmarkStart w:id="31" w:name="_Toc481266153"/>
+      <w:bookmarkStart w:id="32" w:name="_Toc481266153"/>
+      <w:bookmarkStart w:id="33" w:name="_Toc481342947"/>
       <w:r>
         <w:rPr>
           <w:rFonts w:asciiTheme="minorHAnsi" w:hAnsiTheme="minorHAnsi" w:cstheme="minorHAnsi"/>
         </w:rPr>
         <w:t>Development life cycle</w:t>
       </w:r>
-      <w:bookmarkEnd w:id="30"/>
-      <w:bookmarkEnd w:id="31"/>
+      <w:bookmarkEnd w:id="32"/>
+      <w:bookmarkEnd w:id="33"/>
     </w:p>
     <w:p>
       <w:pPr>
@@ -19640,7 +19770,35 @@
           <w:rFonts w:asciiTheme="minorHAnsi" w:eastAsia="Calibri" w:hAnsiTheme="minorHAnsi" w:cstheme="minorHAnsi"/>
           <w:szCs w:val="28"/>
         </w:rPr>
-        <w:t>We first began the software development process by listing out different development life cycles which we could follow in order to meet the client’s request and deadline as well as provide the best system possible. After much deliberation our group decided to adopt the iteration and incrementation model. This model would allow us to generate working software parts quickly and early.  It is also more flexible in the sense that it is less costly to change the requirements based on the client’s demands. Using this model provided us with easier risk management since each potentially risky piece was easier to identify and be resolved during its iteration.</w:t>
+        <w:t xml:space="preserve">We first began the software development process by listing out different development life cycles which we could follow </w:t>
+      </w:r>
+      <w:r>
+        <w:rPr>
+          <w:rFonts w:asciiTheme="minorHAnsi" w:eastAsia="Calibri" w:hAnsiTheme="minorHAnsi" w:cstheme="minorHAnsi"/>
+          <w:szCs w:val="28"/>
+        </w:rPr>
+        <w:t>to</w:t>
+      </w:r>
+      <w:r>
+        <w:rPr>
+          <w:rFonts w:asciiTheme="minorHAnsi" w:eastAsia="Calibri" w:hAnsiTheme="minorHAnsi" w:cstheme="minorHAnsi"/>
+          <w:szCs w:val="28"/>
+        </w:rPr>
+        <w:t xml:space="preserve"> meet the client’s request and deadline as well as provide the best system possible. After much </w:t>
+      </w:r>
+      <w:r>
+        <w:rPr>
+          <w:rFonts w:asciiTheme="minorHAnsi" w:eastAsia="Calibri" w:hAnsiTheme="minorHAnsi" w:cstheme="minorHAnsi"/>
+          <w:szCs w:val="28"/>
+        </w:rPr>
+        <w:t>deliberation,</w:t>
+      </w:r>
+      <w:r>
+        <w:rPr>
+          <w:rFonts w:asciiTheme="minorHAnsi" w:eastAsia="Calibri" w:hAnsiTheme="minorHAnsi" w:cstheme="minorHAnsi"/>
+          <w:szCs w:val="28"/>
+        </w:rPr>
+        <w:t xml:space="preserve"> our group decided to adopt the iteration and incrementation model. This model would allow us to generate working software parts quickly and early.  It is also more flexible in the sense that it is less costly to change the requirements based on the client’s demands. Using this model provided us with easier risk management since each potentially risky piece was easier to identify and be resolved during its iteration.</w:t>
       </w:r>
     </w:p>
     <w:p>
@@ -19650,16 +19808,16 @@
           <w:rFonts w:asciiTheme="minorHAnsi" w:hAnsiTheme="minorHAnsi" w:cstheme="minorHAnsi"/>
         </w:rPr>
       </w:pPr>
-      <w:bookmarkStart w:id="32" w:name="_Toc481266197"/>
-      <w:bookmarkStart w:id="33" w:name="_Toc481266154"/>
+      <w:bookmarkStart w:id="34" w:name="_Toc481266154"/>
+      <w:bookmarkStart w:id="35" w:name="_Toc481342948"/>
       <w:r>
         <w:rPr>
           <w:rFonts w:asciiTheme="minorHAnsi" w:hAnsiTheme="minorHAnsi" w:cstheme="minorHAnsi"/>
         </w:rPr>
         <w:t>team organization</w:t>
       </w:r>
-      <w:bookmarkEnd w:id="32"/>
-      <w:bookmarkEnd w:id="33"/>
+      <w:bookmarkEnd w:id="34"/>
+      <w:bookmarkEnd w:id="35"/>
     </w:p>
     <w:p>
       <w:pPr>
@@ -19683,7 +19841,39 @@
           <w:szCs w:val="28"/>
           <w:lang w:val="en-US"/>
         </w:rPr>
-        <w:t>Our team consists of a total of 5 members. Since each of us have different programming skills and backgrounds we decided it would be best to follow a democratic team approach. Since the basic concept of this team approach relies in egoless programming we thought this method might better fit our team’s diverse skill set and allow for each of us to contribute better to the development of the product. One key aspect of this team model is the procedure taken during the decision making process. As a democratic team each member was able to voice his/her opinion regarding the decisions which would be taken in order to solve a problem or fulfill client demands.</w:t>
+        <w:t xml:space="preserve">Our team consists of a total of 5 members. Since each of us have different programming skills and backgrounds we decided it would be best to follow a democratic team approach. Since the basic concept of this team approach relies in egoless programming we thought this method might better fit our team’s diverse skill set and allow for each of us to contribute better to the development of the product. One key aspect of this team model is the procedure taken during the </w:t>
+      </w:r>
+      <w:r>
+        <w:rPr>
+          <w:rFonts w:asciiTheme="minorHAnsi" w:eastAsia="Calibri" w:hAnsiTheme="minorHAnsi" w:cstheme="minorHAnsi"/>
+          <w:szCs w:val="28"/>
+          <w:lang w:val="en-US"/>
+        </w:rPr>
+        <w:t>decision-making</w:t>
+      </w:r>
+      <w:r>
+        <w:rPr>
+          <w:rFonts w:asciiTheme="minorHAnsi" w:eastAsia="Calibri" w:hAnsiTheme="minorHAnsi" w:cstheme="minorHAnsi"/>
+          <w:szCs w:val="28"/>
+          <w:lang w:val="en-US"/>
+        </w:rPr>
+        <w:t xml:space="preserve"> process. As a democratic </w:t>
+      </w:r>
+      <w:r>
+        <w:rPr>
+          <w:rFonts w:asciiTheme="minorHAnsi" w:eastAsia="Calibri" w:hAnsiTheme="minorHAnsi" w:cstheme="minorHAnsi"/>
+          <w:szCs w:val="28"/>
+          <w:lang w:val="en-US"/>
+        </w:rPr>
+        <w:t>team,</w:t>
+      </w:r>
+      <w:r>
+        <w:rPr>
+          <w:rFonts w:asciiTheme="minorHAnsi" w:eastAsia="Calibri" w:hAnsiTheme="minorHAnsi" w:cstheme="minorHAnsi"/>
+          <w:szCs w:val="28"/>
+          <w:lang w:val="en-US"/>
+        </w:rPr>
+        <w:t xml:space="preserve"> each member was able to voice his/her opinion regarding the decisions which would be taken in order to solve a problem or fulfill client demands.</w:t>
       </w:r>
     </w:p>
     <w:p>
@@ -19693,16 +19883,16 @@
           <w:rFonts w:asciiTheme="minorHAnsi" w:hAnsiTheme="minorHAnsi" w:cstheme="minorHAnsi"/>
         </w:rPr>
       </w:pPr>
-      <w:bookmarkStart w:id="34" w:name="_Toc481266198"/>
-      <w:bookmarkStart w:id="35" w:name="_Toc481266155"/>
+      <w:bookmarkStart w:id="36" w:name="_Toc481266155"/>
+      <w:bookmarkStart w:id="37" w:name="_Toc481342949"/>
       <w:r>
         <w:rPr>
           <w:rFonts w:asciiTheme="minorHAnsi" w:hAnsiTheme="minorHAnsi" w:cstheme="minorHAnsi"/>
         </w:rPr>
         <w:t>Version Control</w:t>
       </w:r>
-      <w:bookmarkEnd w:id="34"/>
-      <w:bookmarkEnd w:id="35"/>
+      <w:bookmarkEnd w:id="36"/>
+      <w:bookmarkEnd w:id="37"/>
     </w:p>
     <w:p>
       <w:pPr>
@@ -19726,7 +19916,47 @@
           <w:szCs w:val="28"/>
           <w:lang w:val="en-US"/>
         </w:rPr>
-        <w:t>In order to work on the development of this program simultaneously with one another we used the Github extension within Microsoft Visual Studio 2015. By doing this we could illustrate any changes to the program for our team members to view as well comment. Also, this allowed each member to work on their assign portion of the program while providing all members access to the other member’s assign sections.</w:t>
+        <w:t>To</w:t>
+      </w:r>
+      <w:r>
+        <w:rPr>
+          <w:rFonts w:asciiTheme="minorHAnsi" w:eastAsia="Calibri" w:hAnsiTheme="minorHAnsi" w:cstheme="minorHAnsi"/>
+          <w:szCs w:val="28"/>
+          <w:lang w:val="en-US"/>
+        </w:rPr>
+        <w:t xml:space="preserve"> work on the development of this program simultaneously with one another we used the Github extension within Microsoft Visual Studio 2015. By doing this we could illustrate any changes to the program for our team members to view </w:t>
+      </w:r>
+      <w:r>
+        <w:rPr>
+          <w:rFonts w:asciiTheme="minorHAnsi" w:eastAsia="Calibri" w:hAnsiTheme="minorHAnsi" w:cstheme="minorHAnsi"/>
+          <w:szCs w:val="28"/>
+          <w:lang w:val="en-US"/>
+        </w:rPr>
+        <w:t>comment</w:t>
+      </w:r>
+      <w:r>
+        <w:rPr>
+          <w:rFonts w:asciiTheme="minorHAnsi" w:eastAsia="Calibri" w:hAnsiTheme="minorHAnsi" w:cstheme="minorHAnsi"/>
+          <w:szCs w:val="28"/>
+          <w:lang w:val="en-US"/>
+        </w:rPr>
+        <w:t>s</w:t>
+      </w:r>
+      <w:r>
+        <w:rPr>
+          <w:rFonts w:asciiTheme="minorHAnsi" w:eastAsia="Calibri" w:hAnsiTheme="minorHAnsi" w:cstheme="minorHAnsi"/>
+          <w:szCs w:val="28"/>
+          <w:lang w:val="en-US"/>
+        </w:rPr>
+        <w:t xml:space="preserve"> as well</w:t>
+      </w:r>
+      <w:r>
+        <w:rPr>
+          <w:rFonts w:asciiTheme="minorHAnsi" w:eastAsia="Calibri" w:hAnsiTheme="minorHAnsi" w:cstheme="minorHAnsi"/>
+          <w:szCs w:val="28"/>
+          <w:lang w:val="en-US"/>
+        </w:rPr>
+        <w:t>. Also, this allowed each member to work on their assign portion of the program while providing all members access to the other member’s assign sections.</w:t>
       </w:r>
     </w:p>
     <w:p>
@@ -20923,7 +21153,6 @@
     <w:basedOn w:val="Heading1"/>
     <w:next w:val="Heading5"/>
     <w:link w:val="Heading2Char"/>
-    <w:semiHidden/>
     <w:unhideWhenUsed/>
     <w:qFormat/>
     <w:rsid w:val="00AF4700"/>
@@ -20946,7 +21175,6 @@
     <w:basedOn w:val="Normal"/>
     <w:next w:val="Heading5"/>
     <w:link w:val="Heading3Char"/>
-    <w:semiHidden/>
     <w:unhideWhenUsed/>
     <w:qFormat/>
     <w:rsid w:val="00AF4700"/>
@@ -20971,7 +21199,6 @@
     <w:basedOn w:val="Normal"/>
     <w:next w:val="Heading5"/>
     <w:link w:val="Heading4Char"/>
-    <w:semiHidden/>
     <w:unhideWhenUsed/>
     <w:qFormat/>
     <w:rsid w:val="00AF4700"/>
@@ -20994,7 +21221,6 @@
     <w:name w:val="heading 5"/>
     <w:basedOn w:val="Normal"/>
     <w:link w:val="Heading5Char"/>
-    <w:semiHidden/>
     <w:unhideWhenUsed/>
     <w:qFormat/>
     <w:rsid w:val="00AF4700"/>
@@ -21107,7 +21333,6 @@
     <w:name w:val="Heading 2 Char"/>
     <w:basedOn w:val="DefaultParagraphFont"/>
     <w:link w:val="Heading2"/>
-    <w:semiHidden/>
     <w:rsid w:val="00AF4700"/>
     <w:rPr>
       <w:rFonts w:ascii="Arial" w:eastAsia="Times New Roman" w:hAnsi="Arial" w:cs="Times New Roman"/>
@@ -21122,7 +21347,6 @@
     <w:name w:val="Heading 3 Char"/>
     <w:basedOn w:val="DefaultParagraphFont"/>
     <w:link w:val="Heading3"/>
-    <w:semiHidden/>
     <w:rsid w:val="00AF4700"/>
     <w:rPr>
       <w:rFonts w:ascii="Arial" w:eastAsia="Times New Roman" w:hAnsi="Arial" w:cs="Times New Roman"/>
@@ -21136,7 +21360,6 @@
     <w:name w:val="Heading 4 Char"/>
     <w:basedOn w:val="DefaultParagraphFont"/>
     <w:link w:val="Heading4"/>
-    <w:semiHidden/>
     <w:rsid w:val="00AF4700"/>
     <w:rPr>
       <w:rFonts w:ascii="Arial" w:eastAsia="Times New Roman" w:hAnsi="Arial" w:cs="Times New Roman"/>
@@ -21204,7 +21427,6 @@
     <w:basedOn w:val="Normal"/>
     <w:autoRedefine/>
     <w:uiPriority w:val="39"/>
-    <w:semiHidden/>
     <w:unhideWhenUsed/>
     <w:rsid w:val="00AF4700"/>
     <w:pPr>
@@ -21227,7 +21449,6 @@
     <w:basedOn w:val="Normal"/>
     <w:autoRedefine/>
     <w:uiPriority w:val="39"/>
-    <w:semiHidden/>
     <w:unhideWhenUsed/>
     <w:rsid w:val="00AF4700"/>
     <w:pPr>
@@ -21422,6 +21643,33 @@
       <w:rFonts w:ascii="Times New Roman" w:eastAsia="Times New Roman" w:hAnsi="Times New Roman" w:cs="Times New Roman"/>
       <w:sz w:val="20"/>
       <w:szCs w:val="20"/>
+    </w:rPr>
+  </w:style>
+  <w:style w:type="paragraph" w:styleId="BalloonText">
+    <w:name w:val="Balloon Text"/>
+    <w:basedOn w:val="Normal"/>
+    <w:link w:val="BalloonTextChar"/>
+    <w:uiPriority w:val="99"/>
+    <w:semiHidden/>
+    <w:unhideWhenUsed/>
+    <w:rsid w:val="00F1002B"/>
+    <w:rPr>
+      <w:rFonts w:ascii="Segoe UI" w:hAnsi="Segoe UI" w:cs="Segoe UI"/>
+      <w:sz w:val="18"/>
+      <w:szCs w:val="18"/>
+    </w:rPr>
+  </w:style>
+  <w:style w:type="character" w:customStyle="1" w:styleId="BalloonTextChar">
+    <w:name w:val="Balloon Text Char"/>
+    <w:basedOn w:val="DefaultParagraphFont"/>
+    <w:link w:val="BalloonText"/>
+    <w:uiPriority w:val="99"/>
+    <w:semiHidden/>
+    <w:rsid w:val="00F1002B"/>
+    <w:rPr>
+      <w:rFonts w:ascii="Segoe UI" w:eastAsia="Times New Roman" w:hAnsi="Segoe UI" w:cs="Segoe UI"/>
+      <w:sz w:val="18"/>
+      <w:szCs w:val="18"/>
     </w:rPr>
   </w:style>
 </w:styles>
@@ -21693,7 +21941,7 @@
 </file>
 
 <file path=customXml/itemProps1.xml><?xml version="1.0" encoding="utf-8"?>
-<ds:datastoreItem xmlns:ds="http://schemas.openxmlformats.org/officeDocument/2006/customXml" ds:itemID="{C8082DC9-95D1-49D4-8275-5FFBDCF1A6EA}">
+<ds:datastoreItem xmlns:ds="http://schemas.openxmlformats.org/officeDocument/2006/customXml" ds:itemID="{1B1362EF-A301-4E18-B0D2-750547DA5473}">
   <ds:schemaRefs>
     <ds:schemaRef ds:uri="http://schemas.openxmlformats.org/officeDocument/2006/bibliography"/>
   </ds:schemaRefs>

</xml_diff>

<commit_message>
When adding new data all fields have to be filled.
</commit_message>
<xml_diff>
--- a/Documentation/SIMS Documentation.docx
+++ b/Documentation/SIMS Documentation.docx
@@ -122,7 +122,7 @@
     </w:p>
     <w:p>
       <w:pPr>
-        <w:pStyle w:val="TOC1"/>
+        <w:pStyle w:val="11"/>
         <w:rPr>
           <w:rFonts w:asciiTheme="minorHAnsi" w:eastAsiaTheme="minorEastAsia" w:hAnsiTheme="minorHAnsi" w:cstheme="minorBidi"/>
           <w:b w:val="0"/>
@@ -236,7 +236,7 @@
     </w:p>
     <w:p>
       <w:pPr>
-        <w:pStyle w:val="TOC2"/>
+        <w:pStyle w:val="21"/>
         <w:rPr>
           <w:rFonts w:asciiTheme="minorHAnsi" w:eastAsiaTheme="minorEastAsia" w:hAnsiTheme="minorHAnsi" w:cstheme="minorBidi"/>
           <w:b w:val="0"/>
@@ -332,7 +332,7 @@
     </w:p>
     <w:p>
       <w:pPr>
-        <w:pStyle w:val="TOC2"/>
+        <w:pStyle w:val="21"/>
         <w:rPr>
           <w:rFonts w:asciiTheme="minorHAnsi" w:eastAsiaTheme="minorEastAsia" w:hAnsiTheme="minorHAnsi" w:cstheme="minorBidi"/>
           <w:b w:val="0"/>
@@ -428,7 +428,7 @@
     </w:p>
     <w:p>
       <w:pPr>
-        <w:pStyle w:val="TOC2"/>
+        <w:pStyle w:val="21"/>
         <w:rPr>
           <w:rFonts w:asciiTheme="minorHAnsi" w:eastAsiaTheme="minorEastAsia" w:hAnsiTheme="minorHAnsi" w:cstheme="minorBidi"/>
           <w:b w:val="0"/>
@@ -524,7 +524,7 @@
     </w:p>
     <w:p>
       <w:pPr>
-        <w:pStyle w:val="TOC1"/>
+        <w:pStyle w:val="11"/>
         <w:rPr>
           <w:rFonts w:asciiTheme="minorHAnsi" w:eastAsiaTheme="minorEastAsia" w:hAnsiTheme="minorHAnsi" w:cstheme="minorBidi"/>
           <w:b w:val="0"/>
@@ -614,7 +614,7 @@
     </w:p>
     <w:p>
       <w:pPr>
-        <w:pStyle w:val="TOC2"/>
+        <w:pStyle w:val="21"/>
         <w:rPr>
           <w:rFonts w:asciiTheme="minorHAnsi" w:eastAsiaTheme="minorEastAsia" w:hAnsiTheme="minorHAnsi" w:cstheme="minorBidi"/>
           <w:b w:val="0"/>
@@ -702,7 +702,7 @@
     </w:p>
     <w:p>
       <w:pPr>
-        <w:pStyle w:val="TOC2"/>
+        <w:pStyle w:val="21"/>
         <w:rPr>
           <w:rFonts w:asciiTheme="minorHAnsi" w:eastAsiaTheme="minorEastAsia" w:hAnsiTheme="minorHAnsi" w:cstheme="minorBidi"/>
           <w:b w:val="0"/>
@@ -798,7 +798,7 @@
     </w:p>
     <w:p>
       <w:pPr>
-        <w:pStyle w:val="TOC1"/>
+        <w:pStyle w:val="11"/>
         <w:rPr>
           <w:rFonts w:asciiTheme="minorHAnsi" w:eastAsiaTheme="minorEastAsia" w:hAnsiTheme="minorHAnsi" w:cstheme="minorBidi"/>
           <w:b w:val="0"/>
@@ -888,7 +888,7 @@
     </w:p>
     <w:p>
       <w:pPr>
-        <w:pStyle w:val="TOC2"/>
+        <w:pStyle w:val="21"/>
         <w:rPr>
           <w:rFonts w:asciiTheme="minorHAnsi" w:eastAsiaTheme="minorEastAsia" w:hAnsiTheme="minorHAnsi" w:cstheme="minorBidi"/>
           <w:b w:val="0"/>
@@ -984,7 +984,7 @@
     </w:p>
     <w:p>
       <w:pPr>
-        <w:pStyle w:val="TOC2"/>
+        <w:pStyle w:val="21"/>
         <w:rPr>
           <w:rFonts w:asciiTheme="minorHAnsi" w:eastAsiaTheme="minorEastAsia" w:hAnsiTheme="minorHAnsi" w:cstheme="minorBidi"/>
           <w:b w:val="0"/>
@@ -1080,7 +1080,7 @@
     </w:p>
     <w:p>
       <w:pPr>
-        <w:pStyle w:val="TOC2"/>
+        <w:pStyle w:val="21"/>
         <w:rPr>
           <w:rFonts w:asciiTheme="minorHAnsi" w:eastAsiaTheme="minorEastAsia" w:hAnsiTheme="minorHAnsi" w:cstheme="minorBidi"/>
           <w:b w:val="0"/>
@@ -1176,7 +1176,7 @@
     </w:p>
     <w:p>
       <w:pPr>
-        <w:pStyle w:val="TOC1"/>
+        <w:pStyle w:val="11"/>
         <w:rPr>
           <w:rFonts w:asciiTheme="minorHAnsi" w:eastAsiaTheme="minorEastAsia" w:hAnsiTheme="minorHAnsi" w:cstheme="minorBidi"/>
           <w:b w:val="0"/>
@@ -1266,7 +1266,7 @@
     </w:p>
     <w:p>
       <w:pPr>
-        <w:pStyle w:val="TOC2"/>
+        <w:pStyle w:val="21"/>
         <w:rPr>
           <w:rFonts w:asciiTheme="minorHAnsi" w:eastAsiaTheme="minorEastAsia" w:hAnsiTheme="minorHAnsi" w:cstheme="minorBidi"/>
           <w:b w:val="0"/>
@@ -1362,7 +1362,7 @@
     </w:p>
     <w:p>
       <w:pPr>
-        <w:pStyle w:val="TOC2"/>
+        <w:pStyle w:val="21"/>
         <w:rPr>
           <w:rFonts w:asciiTheme="minorHAnsi" w:eastAsiaTheme="minorEastAsia" w:hAnsiTheme="minorHAnsi" w:cstheme="minorBidi"/>
           <w:b w:val="0"/>
@@ -1450,7 +1450,7 @@
     </w:p>
     <w:p>
       <w:pPr>
-        <w:pStyle w:val="TOC2"/>
+        <w:pStyle w:val="21"/>
         <w:rPr>
           <w:rFonts w:asciiTheme="minorHAnsi" w:eastAsiaTheme="minorEastAsia" w:hAnsiTheme="minorHAnsi" w:cstheme="minorBidi"/>
           <w:b w:val="0"/>
@@ -1553,8 +1553,6 @@
         </w:rPr>
         <w:fldChar w:fldCharType="end"/>
       </w:r>
-      <w:bookmarkStart w:id="0" w:name="_GoBack"/>
-      <w:bookmarkEnd w:id="0"/>
     </w:p>
     <w:p>
       <w:pPr>
@@ -1576,14 +1574,14 @@
     </w:p>
     <w:p>
       <w:pPr>
-        <w:pStyle w:val="Heading1"/>
-        <w:rPr>
-          <w:rFonts w:asciiTheme="minorHAnsi" w:hAnsiTheme="minorHAnsi" w:cstheme="minorHAnsi"/>
-        </w:rPr>
-      </w:pPr>
-      <w:bookmarkStart w:id="1" w:name="_Toc481266142"/>
-      <w:bookmarkStart w:id="2" w:name="_Toc329071012"/>
-      <w:bookmarkStart w:id="3" w:name="_Toc481342935"/>
+        <w:pStyle w:val="1"/>
+        <w:rPr>
+          <w:rFonts w:asciiTheme="minorHAnsi" w:hAnsiTheme="minorHAnsi" w:cstheme="minorHAnsi"/>
+        </w:rPr>
+      </w:pPr>
+      <w:bookmarkStart w:id="0" w:name="_Toc481266142"/>
+      <w:bookmarkStart w:id="1" w:name="_Toc329071012"/>
+      <w:bookmarkStart w:id="2" w:name="_Toc481342935"/>
       <w:r>
         <w:rPr>
           <w:rFonts w:asciiTheme="minorHAnsi" w:hAnsiTheme="minorHAnsi" w:cstheme="minorHAnsi"/>
@@ -1591,9 +1589,9 @@
         <w:lastRenderedPageBreak/>
         <w:t>Purpose</w:t>
       </w:r>
+      <w:bookmarkEnd w:id="0"/>
       <w:bookmarkEnd w:id="1"/>
       <w:bookmarkEnd w:id="2"/>
-      <w:bookmarkEnd w:id="3"/>
     </w:p>
     <w:p>
       <w:pPr>
@@ -1640,7 +1638,7 @@
     </w:p>
     <w:p>
       <w:pPr>
-        <w:pStyle w:val="Heading2"/>
+        <w:pStyle w:val="2"/>
         <w:numPr>
           <w:ilvl w:val="1"/>
           <w:numId w:val="2"/>
@@ -1649,28 +1647,28 @@
           <w:rFonts w:asciiTheme="minorHAnsi" w:hAnsiTheme="minorHAnsi" w:cstheme="minorHAnsi"/>
         </w:rPr>
       </w:pPr>
-      <w:bookmarkStart w:id="4" w:name="_Toc329071013"/>
-      <w:bookmarkStart w:id="5" w:name="_Toc481266143"/>
-      <w:bookmarkStart w:id="6" w:name="_Toc481342936"/>
+      <w:bookmarkStart w:id="3" w:name="_Toc329071013"/>
+      <w:bookmarkStart w:id="4" w:name="_Toc481266143"/>
+      <w:bookmarkStart w:id="5" w:name="_Toc481342936"/>
       <w:r>
         <w:rPr>
           <w:rFonts w:asciiTheme="minorHAnsi" w:hAnsiTheme="minorHAnsi" w:cstheme="minorHAnsi"/>
         </w:rPr>
         <w:t>Scope</w:t>
       </w:r>
+      <w:bookmarkEnd w:id="3"/>
+      <w:r>
+        <w:rPr>
+          <w:rFonts w:asciiTheme="minorHAnsi" w:hAnsiTheme="minorHAnsi" w:cstheme="minorHAnsi"/>
+        </w:rPr>
+        <w:t xml:space="preserve"> And overview</w:t>
+      </w:r>
       <w:bookmarkEnd w:id="4"/>
-      <w:r>
-        <w:rPr>
-          <w:rFonts w:asciiTheme="minorHAnsi" w:hAnsiTheme="minorHAnsi" w:cstheme="minorHAnsi"/>
-        </w:rPr>
-        <w:t xml:space="preserve"> And overview</w:t>
-      </w:r>
       <w:bookmarkEnd w:id="5"/>
-      <w:bookmarkEnd w:id="6"/>
     </w:p>
     <w:p>
       <w:pPr>
-        <w:pStyle w:val="Heading5"/>
+        <w:pStyle w:val="5"/>
         <w:numPr>
           <w:ilvl w:val="0"/>
           <w:numId w:val="0"/>
@@ -1694,7 +1692,7 @@
     </w:p>
     <w:p>
       <w:pPr>
-        <w:pStyle w:val="Heading5"/>
+        <w:pStyle w:val="5"/>
         <w:numPr>
           <w:ilvl w:val="0"/>
           <w:numId w:val="3"/>
@@ -1718,7 +1716,7 @@
     </w:p>
     <w:p>
       <w:pPr>
-        <w:pStyle w:val="Heading5"/>
+        <w:pStyle w:val="5"/>
         <w:numPr>
           <w:ilvl w:val="0"/>
           <w:numId w:val="3"/>
@@ -1756,7 +1754,7 @@
     </w:p>
     <w:p>
       <w:pPr>
-        <w:pStyle w:val="Heading5"/>
+        <w:pStyle w:val="5"/>
         <w:numPr>
           <w:ilvl w:val="0"/>
           <w:numId w:val="3"/>
@@ -1794,7 +1792,7 @@
     </w:p>
     <w:p>
       <w:pPr>
-        <w:pStyle w:val="Heading5"/>
+        <w:pStyle w:val="5"/>
         <w:numPr>
           <w:ilvl w:val="0"/>
           <w:numId w:val="0"/>
@@ -1818,7 +1816,7 @@
     </w:p>
     <w:p>
       <w:pPr>
-        <w:pStyle w:val="Heading5"/>
+        <w:pStyle w:val="5"/>
         <w:numPr>
           <w:ilvl w:val="0"/>
           <w:numId w:val="4"/>
@@ -1842,7 +1840,7 @@
     </w:p>
     <w:p>
       <w:pPr>
-        <w:pStyle w:val="Heading5"/>
+        <w:pStyle w:val="5"/>
         <w:numPr>
           <w:ilvl w:val="0"/>
           <w:numId w:val="4"/>
@@ -1866,7 +1864,7 @@
     </w:p>
     <w:p>
       <w:pPr>
-        <w:pStyle w:val="Heading5"/>
+        <w:pStyle w:val="5"/>
         <w:numPr>
           <w:ilvl w:val="0"/>
           <w:numId w:val="4"/>
@@ -1890,7 +1888,7 @@
     </w:p>
     <w:p>
       <w:pPr>
-        <w:pStyle w:val="Heading5"/>
+        <w:pStyle w:val="5"/>
         <w:numPr>
           <w:ilvl w:val="0"/>
           <w:numId w:val="4"/>
@@ -1914,7 +1912,7 @@
     </w:p>
     <w:p>
       <w:pPr>
-        <w:pStyle w:val="Heading5"/>
+        <w:pStyle w:val="5"/>
         <w:numPr>
           <w:ilvl w:val="0"/>
           <w:numId w:val="4"/>
@@ -1938,7 +1936,7 @@
     </w:p>
     <w:p>
       <w:pPr>
-        <w:pStyle w:val="Heading5"/>
+        <w:pStyle w:val="5"/>
         <w:numPr>
           <w:ilvl w:val="0"/>
           <w:numId w:val="0"/>
@@ -1962,7 +1960,7 @@
     </w:p>
     <w:p>
       <w:pPr>
-        <w:pStyle w:val="Heading5"/>
+        <w:pStyle w:val="5"/>
         <w:numPr>
           <w:ilvl w:val="0"/>
           <w:numId w:val="5"/>
@@ -1986,7 +1984,7 @@
     </w:p>
     <w:p>
       <w:pPr>
-        <w:pStyle w:val="Heading5"/>
+        <w:pStyle w:val="5"/>
         <w:numPr>
           <w:ilvl w:val="0"/>
           <w:numId w:val="5"/>
@@ -2010,7 +2008,7 @@
     </w:p>
     <w:p>
       <w:pPr>
-        <w:pStyle w:val="Heading5"/>
+        <w:pStyle w:val="5"/>
         <w:numPr>
           <w:ilvl w:val="0"/>
           <w:numId w:val="5"/>
@@ -2048,7 +2046,7 @@
     </w:p>
     <w:p>
       <w:pPr>
-        <w:pStyle w:val="Heading5"/>
+        <w:pStyle w:val="5"/>
         <w:numPr>
           <w:ilvl w:val="0"/>
           <w:numId w:val="5"/>
@@ -2072,7 +2070,7 @@
     </w:p>
     <w:p>
       <w:pPr>
-        <w:pStyle w:val="Heading5"/>
+        <w:pStyle w:val="5"/>
         <w:numPr>
           <w:ilvl w:val="0"/>
           <w:numId w:val="5"/>
@@ -2097,125 +2095,125 @@
     </w:p>
     <w:p>
       <w:pPr>
-        <w:pStyle w:val="Heading2"/>
+        <w:pStyle w:val="2"/>
         <w:rPr>
           <w:rFonts w:asciiTheme="minorHAnsi" w:eastAsia="Calibri" w:hAnsiTheme="minorHAnsi" w:cstheme="minorHAnsi"/>
         </w:rPr>
       </w:pPr>
-      <w:bookmarkStart w:id="7" w:name="_Toc481266144"/>
-      <w:bookmarkStart w:id="8" w:name="_Toc481336228"/>
-      <w:bookmarkStart w:id="9" w:name="_Toc481342937"/>
+      <w:bookmarkStart w:id="6" w:name="_Toc481336228"/>
+      <w:bookmarkStart w:id="7" w:name="_Toc481342937"/>
+      <w:bookmarkStart w:id="8" w:name="_Toc481266144"/>
       <w:r>
         <w:rPr>
           <w:rFonts w:asciiTheme="minorHAnsi" w:eastAsia="Calibri" w:hAnsiTheme="minorHAnsi" w:cstheme="minorHAnsi"/>
         </w:rPr>
         <w:t>Requirement analysis</w:t>
+      </w:r>
+      <w:bookmarkEnd w:id="6"/>
+      <w:bookmarkEnd w:id="7"/>
+    </w:p>
+    <w:p>
+      <w:pPr>
+        <w:rPr>
+          <w:rFonts w:asciiTheme="minorHAnsi" w:hAnsiTheme="minorHAnsi" w:cstheme="minorHAnsi"/>
+          <w:sz w:val="24"/>
+          <w:szCs w:val="24"/>
+        </w:rPr>
+      </w:pPr>
+      <w:r>
+        <w:rPr>
+          <w:rFonts w:asciiTheme="minorHAnsi" w:hAnsiTheme="minorHAnsi" w:cstheme="minorHAnsi"/>
+          <w:color w:val="000000"/>
+          <w:sz w:val="24"/>
+          <w:szCs w:val="24"/>
+        </w:rPr>
+        <w:t xml:space="preserve">The client wants us to create a student information management system(database) to store details such as academic reports, classes available for them to take, the classes in which they </w:t>
+      </w:r>
+      <w:r>
+        <w:rPr>
+          <w:rFonts w:asciiTheme="minorHAnsi" w:hAnsiTheme="minorHAnsi" w:cstheme="minorHAnsi"/>
+          <w:color w:val="000000"/>
+          <w:sz w:val="24"/>
+          <w:szCs w:val="24"/>
+        </w:rPr>
+        <w:lastRenderedPageBreak/>
+        <w:t xml:space="preserve">are enrolled, and other </w:t>
+      </w:r>
+      <w:r>
+        <w:rPr>
+          <w:rFonts w:asciiTheme="minorHAnsi" w:hAnsiTheme="minorHAnsi" w:cstheme="minorHAnsi"/>
+          <w:color w:val="000000"/>
+          <w:sz w:val="24"/>
+          <w:szCs w:val="24"/>
+        </w:rPr>
+        <w:t>details</w:t>
+      </w:r>
+      <w:r>
+        <w:rPr>
+          <w:rFonts w:asciiTheme="minorHAnsi" w:hAnsiTheme="minorHAnsi" w:cstheme="minorHAnsi"/>
+          <w:color w:val="000000"/>
+          <w:sz w:val="24"/>
+          <w:szCs w:val="24"/>
+        </w:rPr>
+        <w:t xml:space="preserve"> such as GPA for their semester. In addition to this the client has expressed an interest in having us include additional features if time allows.  </w:t>
+      </w:r>
+      <w:r>
+        <w:rPr>
+          <w:rFonts w:asciiTheme="minorHAnsi" w:hAnsiTheme="minorHAnsi" w:cstheme="minorHAnsi"/>
+          <w:color w:val="000000"/>
+          <w:sz w:val="24"/>
+          <w:szCs w:val="24"/>
+        </w:rPr>
+        <w:t>To</w:t>
+      </w:r>
+      <w:r>
+        <w:rPr>
+          <w:rFonts w:asciiTheme="minorHAnsi" w:hAnsiTheme="minorHAnsi" w:cstheme="minorHAnsi"/>
+          <w:color w:val="000000"/>
+          <w:sz w:val="24"/>
+          <w:szCs w:val="24"/>
+        </w:rPr>
+        <w:t xml:space="preserve"> develop a system which will meet the client’s demands we have listed a various IDE’s and cross-platform GUI creators. We will need to develop software which will make it easy for the client to perform their need daily task as well and we will also need to implement a structure for our system that will make it easy for maintenance </w:t>
+      </w:r>
+      <w:r>
+        <w:rPr>
+          <w:rFonts w:asciiTheme="minorHAnsi" w:hAnsiTheme="minorHAnsi" w:cstheme="minorHAnsi"/>
+          <w:color w:val="000000"/>
+          <w:sz w:val="24"/>
+          <w:szCs w:val="24"/>
+        </w:rPr>
+        <w:t>soon</w:t>
+      </w:r>
+      <w:r>
+        <w:rPr>
+          <w:rFonts w:asciiTheme="minorHAnsi" w:hAnsiTheme="minorHAnsi" w:cstheme="minorHAnsi"/>
+          <w:color w:val="000000"/>
+          <w:sz w:val="24"/>
+          <w:szCs w:val="24"/>
+        </w:rPr>
+        <w:t>. Having a good structure will also help in the addition of new features as well as make the database more user friendly.</w:t>
+      </w:r>
+    </w:p>
+    <w:p>
+      <w:pPr>
+        <w:pStyle w:val="2"/>
+        <w:rPr>
+          <w:rFonts w:asciiTheme="minorHAnsi" w:hAnsiTheme="minorHAnsi" w:cstheme="minorHAnsi"/>
+        </w:rPr>
+      </w:pPr>
+      <w:bookmarkStart w:id="9" w:name="_Toc481342938"/>
+      <w:r>
+        <w:rPr>
+          <w:rFonts w:asciiTheme="minorHAnsi" w:hAnsiTheme="minorHAnsi" w:cstheme="minorHAnsi"/>
+        </w:rPr>
+        <w:t>Definitions and abbreviations</w:t>
       </w:r>
       <w:bookmarkEnd w:id="8"/>
       <w:bookmarkEnd w:id="9"/>
     </w:p>
     <w:p>
       <w:pPr>
-        <w:rPr>
-          <w:rFonts w:asciiTheme="minorHAnsi" w:hAnsiTheme="minorHAnsi" w:cstheme="minorHAnsi"/>
-          <w:sz w:val="24"/>
-          <w:szCs w:val="24"/>
-        </w:rPr>
-      </w:pPr>
-      <w:r>
-        <w:rPr>
-          <w:rFonts w:asciiTheme="minorHAnsi" w:hAnsiTheme="minorHAnsi" w:cstheme="minorHAnsi"/>
-          <w:color w:val="000000"/>
-          <w:sz w:val="24"/>
-          <w:szCs w:val="24"/>
-        </w:rPr>
-        <w:t xml:space="preserve">The client wants us to create a student information management system(database) to store details such as academic reports, classes available for them to take, the classes in which they </w:t>
-      </w:r>
-      <w:r>
-        <w:rPr>
-          <w:rFonts w:asciiTheme="minorHAnsi" w:hAnsiTheme="minorHAnsi" w:cstheme="minorHAnsi"/>
-          <w:color w:val="000000"/>
-          <w:sz w:val="24"/>
-          <w:szCs w:val="24"/>
-        </w:rPr>
-        <w:lastRenderedPageBreak/>
-        <w:t xml:space="preserve">are enrolled, and other </w:t>
-      </w:r>
-      <w:r>
-        <w:rPr>
-          <w:rFonts w:asciiTheme="minorHAnsi" w:hAnsiTheme="minorHAnsi" w:cstheme="minorHAnsi"/>
-          <w:color w:val="000000"/>
-          <w:sz w:val="24"/>
-          <w:szCs w:val="24"/>
-        </w:rPr>
-        <w:t>details</w:t>
-      </w:r>
-      <w:r>
-        <w:rPr>
-          <w:rFonts w:asciiTheme="minorHAnsi" w:hAnsiTheme="minorHAnsi" w:cstheme="minorHAnsi"/>
-          <w:color w:val="000000"/>
-          <w:sz w:val="24"/>
-          <w:szCs w:val="24"/>
-        </w:rPr>
-        <w:t xml:space="preserve"> such as GPA for their semester. In addition to this the client has expressed an interest in having us include additional features if time allows.  </w:t>
-      </w:r>
-      <w:r>
-        <w:rPr>
-          <w:rFonts w:asciiTheme="minorHAnsi" w:hAnsiTheme="minorHAnsi" w:cstheme="minorHAnsi"/>
-          <w:color w:val="000000"/>
-          <w:sz w:val="24"/>
-          <w:szCs w:val="24"/>
-        </w:rPr>
-        <w:t>To</w:t>
-      </w:r>
-      <w:r>
-        <w:rPr>
-          <w:rFonts w:asciiTheme="minorHAnsi" w:hAnsiTheme="minorHAnsi" w:cstheme="minorHAnsi"/>
-          <w:color w:val="000000"/>
-          <w:sz w:val="24"/>
-          <w:szCs w:val="24"/>
-        </w:rPr>
-        <w:t xml:space="preserve"> develop a system which will meet the client’s demands we have listed a various IDE’s and cross-platform GUI creators. We will need to develop software which will make it easy for the client to perform their need daily task as well and we will also need to implement a structure for our system that will make it easy for maintenance </w:t>
-      </w:r>
-      <w:r>
-        <w:rPr>
-          <w:rFonts w:asciiTheme="minorHAnsi" w:hAnsiTheme="minorHAnsi" w:cstheme="minorHAnsi"/>
-          <w:color w:val="000000"/>
-          <w:sz w:val="24"/>
-          <w:szCs w:val="24"/>
-        </w:rPr>
-        <w:t>soon</w:t>
-      </w:r>
-      <w:r>
-        <w:rPr>
-          <w:rFonts w:asciiTheme="minorHAnsi" w:hAnsiTheme="minorHAnsi" w:cstheme="minorHAnsi"/>
-          <w:color w:val="000000"/>
-          <w:sz w:val="24"/>
-          <w:szCs w:val="24"/>
-        </w:rPr>
-        <w:t>. Having a good structure will also help in the addition of new features as well as make the database more user friendly.</w:t>
-      </w:r>
-    </w:p>
-    <w:p>
-      <w:pPr>
-        <w:pStyle w:val="Heading2"/>
-        <w:rPr>
-          <w:rFonts w:asciiTheme="minorHAnsi" w:hAnsiTheme="minorHAnsi" w:cstheme="minorHAnsi"/>
-        </w:rPr>
-      </w:pPr>
-      <w:bookmarkStart w:id="10" w:name="_Toc481342938"/>
-      <w:r>
-        <w:rPr>
-          <w:rFonts w:asciiTheme="minorHAnsi" w:hAnsiTheme="minorHAnsi" w:cstheme="minorHAnsi"/>
-        </w:rPr>
-        <w:t>Definitions and abbreviations</w:t>
-      </w:r>
-      <w:bookmarkEnd w:id="7"/>
-      <w:bookmarkEnd w:id="10"/>
-    </w:p>
-    <w:p>
-      <w:pPr>
-        <w:pStyle w:val="Heading5"/>
+        <w:pStyle w:val="5"/>
         <w:numPr>
           <w:ilvl w:val="0"/>
           <w:numId w:val="0"/>
@@ -2290,7 +2288,7 @@
                 <w:lang w:eastAsia="ja-JP"/>
               </w:rPr>
             </w:pPr>
-            <w:bookmarkStart w:id="11" w:name="_Toc329071017"/>
+            <w:bookmarkStart w:id="10" w:name="_Toc329071017"/>
             <w:r>
               <w:rPr>
                 <w:rFonts w:asciiTheme="minorHAnsi" w:eastAsia="Calibri" w:hAnsiTheme="minorHAnsi" w:cstheme="minorHAnsi"/>
@@ -2686,7 +2684,7 @@
     </w:tbl>
     <w:p>
       <w:pPr>
-        <w:pStyle w:val="Heading5"/>
+        <w:pStyle w:val="5"/>
         <w:numPr>
           <w:ilvl w:val="0"/>
           <w:numId w:val="0"/>
@@ -2701,7 +2699,7 @@
     </w:p>
     <w:p>
       <w:pPr>
-        <w:pStyle w:val="Heading5"/>
+        <w:pStyle w:val="5"/>
         <w:numPr>
           <w:ilvl w:val="0"/>
           <w:numId w:val="0"/>
@@ -2716,7 +2714,7 @@
     </w:p>
     <w:p>
       <w:pPr>
-        <w:pStyle w:val="Heading5"/>
+        <w:pStyle w:val="5"/>
         <w:numPr>
           <w:ilvl w:val="0"/>
           <w:numId w:val="0"/>
@@ -2731,7 +2729,7 @@
     </w:p>
     <w:p>
       <w:pPr>
-        <w:pStyle w:val="Heading5"/>
+        <w:pStyle w:val="5"/>
         <w:numPr>
           <w:ilvl w:val="0"/>
           <w:numId w:val="0"/>
@@ -2746,7 +2744,7 @@
     </w:p>
     <w:p>
       <w:pPr>
-        <w:pStyle w:val="Heading5"/>
+        <w:pStyle w:val="5"/>
         <w:numPr>
           <w:ilvl w:val="0"/>
           <w:numId w:val="0"/>
@@ -2761,7 +2759,7 @@
     </w:p>
     <w:p>
       <w:pPr>
-        <w:pStyle w:val="Heading5"/>
+        <w:pStyle w:val="5"/>
         <w:numPr>
           <w:ilvl w:val="0"/>
           <w:numId w:val="0"/>
@@ -2776,7 +2774,7 @@
     </w:p>
     <w:p>
       <w:pPr>
-        <w:pStyle w:val="Heading5"/>
+        <w:pStyle w:val="5"/>
         <w:numPr>
           <w:ilvl w:val="0"/>
           <w:numId w:val="0"/>
@@ -2791,7 +2789,7 @@
     </w:p>
     <w:p>
       <w:pPr>
-        <w:pStyle w:val="Heading5"/>
+        <w:pStyle w:val="5"/>
         <w:numPr>
           <w:ilvl w:val="0"/>
           <w:numId w:val="0"/>
@@ -2806,7 +2804,7 @@
     </w:p>
     <w:p>
       <w:pPr>
-        <w:pStyle w:val="Heading5"/>
+        <w:pStyle w:val="5"/>
         <w:numPr>
           <w:ilvl w:val="0"/>
           <w:numId w:val="0"/>
@@ -2821,7 +2819,7 @@
     </w:p>
     <w:p>
       <w:pPr>
-        <w:pStyle w:val="Heading5"/>
+        <w:pStyle w:val="5"/>
         <w:numPr>
           <w:ilvl w:val="0"/>
           <w:numId w:val="0"/>
@@ -2852,15 +2850,15 @@
     </w:p>
     <w:p>
       <w:pPr>
-        <w:pStyle w:val="Heading1"/>
+        <w:pStyle w:val="1"/>
         <w:keepNext w:val="0"/>
         <w:pageBreakBefore w:val="0"/>
         <w:rPr>
           <w:rFonts w:asciiTheme="minorHAnsi" w:hAnsiTheme="minorHAnsi" w:cstheme="minorHAnsi"/>
         </w:rPr>
       </w:pPr>
-      <w:bookmarkStart w:id="12" w:name="_Toc481266145"/>
-      <w:bookmarkStart w:id="13" w:name="_Toc481342939"/>
+      <w:bookmarkStart w:id="11" w:name="_Toc481266145"/>
+      <w:bookmarkStart w:id="12" w:name="_Toc481342939"/>
       <w:r>
         <w:rPr>
           <w:rFonts w:asciiTheme="minorHAnsi" w:hAnsiTheme="minorHAnsi" w:cstheme="minorHAnsi"/>
@@ -2868,31 +2866,31 @@
         <w:lastRenderedPageBreak/>
         <w:t>System Overview</w:t>
       </w:r>
+      <w:bookmarkEnd w:id="11"/>
       <w:bookmarkEnd w:id="12"/>
-      <w:bookmarkEnd w:id="13"/>
     </w:p>
     <w:p>
       <w:pPr>
-        <w:pStyle w:val="Heading2"/>
+        <w:pStyle w:val="2"/>
         <w:keepNext w:val="0"/>
         <w:rPr>
           <w:rFonts w:asciiTheme="minorHAnsi" w:hAnsiTheme="minorHAnsi" w:cstheme="minorHAnsi"/>
         </w:rPr>
       </w:pPr>
-      <w:bookmarkStart w:id="14" w:name="_Toc481266146"/>
-      <w:bookmarkStart w:id="15" w:name="_Toc481342940"/>
+      <w:bookmarkStart w:id="13" w:name="_Toc481266146"/>
+      <w:bookmarkStart w:id="14" w:name="_Toc481342940"/>
       <w:r>
         <w:rPr>
           <w:rFonts w:asciiTheme="minorHAnsi" w:hAnsiTheme="minorHAnsi" w:cstheme="minorHAnsi"/>
         </w:rPr>
         <w:t>System Characteristics</w:t>
       </w:r>
+      <w:bookmarkEnd w:id="13"/>
       <w:bookmarkEnd w:id="14"/>
-      <w:bookmarkEnd w:id="15"/>
     </w:p>
     <w:p>
       <w:pPr>
-        <w:pStyle w:val="Heading5"/>
+        <w:pStyle w:val="5"/>
         <w:keepLines w:val="0"/>
         <w:numPr>
           <w:ilvl w:val="0"/>
@@ -2934,26 +2932,26 @@
     </w:p>
     <w:p>
       <w:pPr>
-        <w:pStyle w:val="Heading2"/>
+        <w:pStyle w:val="2"/>
         <w:keepNext w:val="0"/>
         <w:rPr>
           <w:rFonts w:asciiTheme="minorHAnsi" w:hAnsiTheme="minorHAnsi" w:cstheme="minorHAnsi"/>
         </w:rPr>
       </w:pPr>
-      <w:bookmarkStart w:id="16" w:name="_Toc481266147"/>
-      <w:bookmarkStart w:id="17" w:name="_Toc481342941"/>
+      <w:bookmarkStart w:id="15" w:name="_Toc481266147"/>
+      <w:bookmarkStart w:id="16" w:name="_Toc481342941"/>
       <w:r>
         <w:rPr>
           <w:rFonts w:asciiTheme="minorHAnsi" w:hAnsiTheme="minorHAnsi" w:cstheme="minorHAnsi"/>
         </w:rPr>
         <w:t>System dependencies and relational models</w:t>
       </w:r>
+      <w:bookmarkEnd w:id="15"/>
       <w:bookmarkEnd w:id="16"/>
-      <w:bookmarkEnd w:id="17"/>
     </w:p>
     <w:p>
       <w:pPr>
-        <w:pStyle w:val="Heading5"/>
+        <w:pStyle w:val="5"/>
         <w:keepLines w:val="0"/>
         <w:numPr>
           <w:ilvl w:val="0"/>
@@ -2989,7 +2987,7 @@
     </w:p>
     <w:p>
       <w:pPr>
-        <w:pStyle w:val="Heading5"/>
+        <w:pStyle w:val="5"/>
         <w:keepLines w:val="0"/>
         <w:numPr>
           <w:ilvl w:val="0"/>
@@ -3024,7 +3022,7 @@
     </w:p>
     <w:p>
       <w:pPr>
-        <w:pStyle w:val="Heading5"/>
+        <w:pStyle w:val="5"/>
         <w:keepLines w:val="0"/>
         <w:numPr>
           <w:ilvl w:val="0"/>
@@ -3059,7 +3057,7 @@
     </w:p>
     <w:p>
       <w:pPr>
-        <w:pStyle w:val="Heading5"/>
+        <w:pStyle w:val="5"/>
         <w:keepLines w:val="0"/>
         <w:numPr>
           <w:ilvl w:val="0"/>
@@ -3094,7 +3092,7 @@
     </w:p>
     <w:p>
       <w:pPr>
-        <w:pStyle w:val="Heading5"/>
+        <w:pStyle w:val="5"/>
         <w:keepLines w:val="0"/>
         <w:numPr>
           <w:ilvl w:val="0"/>
@@ -3129,7 +3127,7 @@
     </w:p>
     <w:p>
       <w:pPr>
-        <w:pStyle w:val="Heading5"/>
+        <w:pStyle w:val="5"/>
         <w:keepLines w:val="0"/>
         <w:numPr>
           <w:ilvl w:val="0"/>
@@ -3164,7 +3162,7 @@
     </w:p>
     <w:p>
       <w:pPr>
-        <w:pStyle w:val="NormalWeb"/>
+        <w:pStyle w:val="a4"/>
         <w:spacing w:before="0" w:beforeAutospacing="0" w:after="0" w:afterAutospacing="0" w:line="360" w:lineRule="auto"/>
         <w:rPr>
           <w:rFonts w:asciiTheme="minorHAnsi" w:hAnsiTheme="minorHAnsi" w:cstheme="minorHAnsi"/>
@@ -3174,7 +3172,7 @@
     </w:p>
     <w:p>
       <w:pPr>
-        <w:pStyle w:val="NormalWeb"/>
+        <w:pStyle w:val="a4"/>
         <w:spacing w:before="0" w:beforeAutospacing="0" w:after="0" w:afterAutospacing="0" w:line="360" w:lineRule="auto"/>
         <w:rPr>
           <w:rFonts w:asciiTheme="minorHAnsi" w:hAnsiTheme="minorHAnsi" w:cstheme="minorHAnsi"/>
@@ -3205,7 +3203,7 @@
     </w:p>
     <w:p>
       <w:pPr>
-        <w:pStyle w:val="NormalWeb"/>
+        <w:pStyle w:val="a4"/>
         <w:spacing w:before="0" w:beforeAutospacing="0" w:after="0" w:afterAutospacing="0" w:line="360" w:lineRule="auto"/>
         <w:rPr>
           <w:rFonts w:asciiTheme="minorHAnsi" w:hAnsiTheme="minorHAnsi" w:cstheme="minorHAnsi"/>
@@ -3236,7 +3234,7 @@
     </w:p>
     <w:p>
       <w:pPr>
-        <w:pStyle w:val="NormalWeb"/>
+        <w:pStyle w:val="a4"/>
         <w:spacing w:before="0" w:beforeAutospacing="0" w:after="0" w:afterAutospacing="0" w:line="360" w:lineRule="auto"/>
         <w:rPr>
           <w:rFonts w:asciiTheme="minorHAnsi" w:hAnsiTheme="minorHAnsi" w:cstheme="minorHAnsi"/>
@@ -3268,7 +3266,7 @@
     </w:p>
     <w:p>
       <w:pPr>
-        <w:pStyle w:val="NormalWeb"/>
+        <w:pStyle w:val="a4"/>
         <w:spacing w:before="0" w:beforeAutospacing="0" w:after="0" w:afterAutospacing="0" w:line="360" w:lineRule="auto"/>
         <w:rPr>
           <w:rFonts w:asciiTheme="minorHAnsi" w:hAnsiTheme="minorHAnsi" w:cstheme="minorHAnsi"/>
@@ -3299,7 +3297,7 @@
     </w:p>
     <w:p>
       <w:pPr>
-        <w:pStyle w:val="Heading5"/>
+        <w:pStyle w:val="5"/>
         <w:numPr>
           <w:ilvl w:val="0"/>
           <w:numId w:val="0"/>
@@ -3336,7 +3334,7 @@
     </w:p>
     <w:p>
       <w:pPr>
-        <w:pStyle w:val="NormalWeb"/>
+        <w:pStyle w:val="a4"/>
         <w:spacing w:before="0" w:beforeAutospacing="0" w:after="240" w:afterAutospacing="0"/>
         <w:rPr>
           <w:rFonts w:asciiTheme="minorHAnsi" w:hAnsiTheme="minorHAnsi" w:cstheme="minorHAnsi"/>
@@ -3353,7 +3351,7 @@
     </w:p>
     <w:p>
       <w:pPr>
-        <w:pStyle w:val="NormalWeb"/>
+        <w:pStyle w:val="a4"/>
         <w:rPr>
           <w:rFonts w:asciiTheme="minorHAnsi" w:hAnsiTheme="minorHAnsi" w:cstheme="minorHAnsi"/>
           <w:color w:val="000000"/>
@@ -3384,7 +3382,7 @@
     </w:p>
     <w:p>
       <w:pPr>
-        <w:pStyle w:val="NormalWeb"/>
+        <w:pStyle w:val="a4"/>
         <w:rPr>
           <w:rFonts w:asciiTheme="minorHAnsi" w:hAnsiTheme="minorHAnsi" w:cstheme="minorHAnsi"/>
           <w:color w:val="000000"/>
@@ -3415,7 +3413,7 @@
     </w:p>
     <w:p>
       <w:pPr>
-        <w:pStyle w:val="NormalWeb"/>
+        <w:pStyle w:val="a4"/>
         <w:rPr>
           <w:rFonts w:asciiTheme="minorHAnsi" w:hAnsiTheme="minorHAnsi" w:cstheme="minorHAnsi"/>
           <w:color w:val="000000"/>
@@ -3446,7 +3444,7 @@
     </w:p>
     <w:p>
       <w:pPr>
-        <w:pStyle w:val="NormalWeb"/>
+        <w:pStyle w:val="a4"/>
         <w:rPr>
           <w:rFonts w:asciiTheme="minorHAnsi" w:hAnsiTheme="minorHAnsi" w:cstheme="minorHAnsi"/>
           <w:color w:val="000000"/>
@@ -3477,7 +3475,7 @@
     </w:p>
     <w:p>
       <w:pPr>
-        <w:pStyle w:val="NormalWeb"/>
+        <w:pStyle w:val="a4"/>
         <w:spacing w:before="0" w:beforeAutospacing="0" w:after="0" w:afterAutospacing="0"/>
         <w:rPr>
           <w:rFonts w:asciiTheme="minorHAnsi" w:hAnsiTheme="minorHAnsi" w:cstheme="minorHAnsi"/>
@@ -3507,8 +3505,8 @@
         </w:rPr>
         <w:t>, username, CRN, grade)</w:t>
       </w:r>
-      <w:bookmarkStart w:id="18" w:name="_Toc329071018"/>
-      <w:bookmarkEnd w:id="11"/>
+      <w:bookmarkStart w:id="17" w:name="_Toc329071018"/>
+      <w:bookmarkEnd w:id="10"/>
     </w:p>
     <w:p>
       <w:pPr>
@@ -3530,7 +3528,7 @@
     </w:p>
     <w:p>
       <w:pPr>
-        <w:pStyle w:val="NormalWeb"/>
+        <w:pStyle w:val="a4"/>
         <w:spacing w:before="0" w:beforeAutospacing="0" w:after="0" w:afterAutospacing="0"/>
         <w:rPr>
           <w:rFonts w:asciiTheme="minorHAnsi" w:hAnsiTheme="minorHAnsi" w:cstheme="minorHAnsi"/>
@@ -3540,46 +3538,46 @@
     </w:p>
     <w:p>
       <w:pPr>
-        <w:pStyle w:val="Heading1"/>
+        <w:pStyle w:val="1"/>
         <w:keepNext w:val="0"/>
         <w:pageBreakBefore w:val="0"/>
         <w:rPr>
           <w:rFonts w:asciiTheme="minorHAnsi" w:hAnsiTheme="minorHAnsi" w:cstheme="minorHAnsi"/>
         </w:rPr>
       </w:pPr>
-      <w:bookmarkStart w:id="19" w:name="_Toc481266148"/>
-      <w:bookmarkStart w:id="20" w:name="_Toc481342942"/>
+      <w:bookmarkStart w:id="18" w:name="_Toc481266148"/>
+      <w:bookmarkStart w:id="19" w:name="_Toc481342942"/>
       <w:r>
         <w:rPr>
           <w:rFonts w:asciiTheme="minorHAnsi" w:hAnsiTheme="minorHAnsi" w:cstheme="minorHAnsi"/>
         </w:rPr>
         <w:t xml:space="preserve">System </w:t>
       </w:r>
+      <w:bookmarkEnd w:id="17"/>
+      <w:r>
+        <w:rPr>
+          <w:rFonts w:asciiTheme="minorHAnsi" w:hAnsiTheme="minorHAnsi" w:cstheme="minorHAnsi"/>
+        </w:rPr>
+        <w:t>Architecture</w:t>
+      </w:r>
       <w:bookmarkEnd w:id="18"/>
-      <w:r>
-        <w:rPr>
-          <w:rFonts w:asciiTheme="minorHAnsi" w:hAnsiTheme="minorHAnsi" w:cstheme="minorHAnsi"/>
-        </w:rPr>
-        <w:t>Architecture</w:t>
-      </w:r>
       <w:bookmarkEnd w:id="19"/>
-      <w:bookmarkEnd w:id="20"/>
     </w:p>
     <w:p>
       <w:pPr>
-        <w:pStyle w:val="Heading2"/>
+        <w:pStyle w:val="2"/>
         <w:keepNext w:val="0"/>
         <w:rPr>
           <w:rFonts w:asciiTheme="minorHAnsi" w:hAnsiTheme="minorHAnsi" w:cstheme="minorHAnsi"/>
         </w:rPr>
       </w:pPr>
-      <w:bookmarkStart w:id="21" w:name="_Toc481266149"/>
-      <w:bookmarkStart w:id="22" w:name="_Toc481342943"/>
+      <w:bookmarkStart w:id="20" w:name="_Toc481266149"/>
+      <w:bookmarkStart w:id="21" w:name="_Toc481342943"/>
       <w:r>
         <w:rPr>
           <w:rFonts w:asciiTheme="minorHAnsi" w:hAnsiTheme="minorHAnsi" w:cstheme="minorHAnsi"/>
           <w:noProof/>
-          <w:lang w:val="en-US"/>
+          <w:lang w:val="en-US" w:eastAsia="zh-CN"/>
         </w:rPr>
         <w:drawing>
           <wp:anchor distT="0" distB="0" distL="114300" distR="114300" simplePos="0" relativeHeight="251659264" behindDoc="0" locked="0" layoutInCell="1" allowOverlap="1">
@@ -3653,12 +3651,12 @@
         </w:rPr>
         <w:t xml:space="preserve"> diagrams</w:t>
       </w:r>
+      <w:bookmarkEnd w:id="20"/>
       <w:bookmarkEnd w:id="21"/>
-      <w:bookmarkEnd w:id="22"/>
     </w:p>
     <w:p>
       <w:pPr>
-        <w:pStyle w:val="Heading5"/>
+        <w:pStyle w:val="5"/>
         <w:numPr>
           <w:ilvl w:val="0"/>
           <w:numId w:val="0"/>
@@ -3675,7 +3673,7 @@
     </w:p>
     <w:p>
       <w:pPr>
-        <w:pStyle w:val="Heading5"/>
+        <w:pStyle w:val="5"/>
         <w:numPr>
           <w:ilvl w:val="0"/>
           <w:numId w:val="0"/>
@@ -3692,7 +3690,7 @@
     </w:p>
     <w:p>
       <w:pPr>
-        <w:pStyle w:val="Heading5"/>
+        <w:pStyle w:val="5"/>
         <w:numPr>
           <w:ilvl w:val="0"/>
           <w:numId w:val="0"/>
@@ -3709,7 +3707,7 @@
     </w:p>
     <w:p>
       <w:pPr>
-        <w:pStyle w:val="Heading5"/>
+        <w:pStyle w:val="5"/>
         <w:numPr>
           <w:ilvl w:val="0"/>
           <w:numId w:val="0"/>
@@ -3726,7 +3724,7 @@
     </w:p>
     <w:p>
       <w:pPr>
-        <w:pStyle w:val="Heading5"/>
+        <w:pStyle w:val="5"/>
         <w:numPr>
           <w:ilvl w:val="0"/>
           <w:numId w:val="0"/>
@@ -3743,7 +3741,7 @@
     </w:p>
     <w:p>
       <w:pPr>
-        <w:pStyle w:val="Heading5"/>
+        <w:pStyle w:val="5"/>
         <w:numPr>
           <w:ilvl w:val="0"/>
           <w:numId w:val="0"/>
@@ -3760,7 +3758,7 @@
     </w:p>
     <w:p>
       <w:pPr>
-        <w:pStyle w:val="Heading5"/>
+        <w:pStyle w:val="5"/>
         <w:numPr>
           <w:ilvl w:val="0"/>
           <w:numId w:val="0"/>
@@ -3777,7 +3775,7 @@
     </w:p>
     <w:p>
       <w:pPr>
-        <w:pStyle w:val="Heading5"/>
+        <w:pStyle w:val="5"/>
         <w:numPr>
           <w:ilvl w:val="0"/>
           <w:numId w:val="0"/>
@@ -3794,7 +3792,7 @@
     </w:p>
     <w:p>
       <w:pPr>
-        <w:pStyle w:val="Heading5"/>
+        <w:pStyle w:val="5"/>
         <w:numPr>
           <w:ilvl w:val="0"/>
           <w:numId w:val="0"/>
@@ -3811,7 +3809,7 @@
     </w:p>
     <w:p>
       <w:pPr>
-        <w:pStyle w:val="Heading5"/>
+        <w:pStyle w:val="5"/>
         <w:numPr>
           <w:ilvl w:val="0"/>
           <w:numId w:val="0"/>
@@ -3828,7 +3826,7 @@
     </w:p>
     <w:p>
       <w:pPr>
-        <w:pStyle w:val="Heading5"/>
+        <w:pStyle w:val="5"/>
         <w:numPr>
           <w:ilvl w:val="0"/>
           <w:numId w:val="0"/>
@@ -3845,7 +3843,7 @@
     </w:p>
     <w:p>
       <w:pPr>
-        <w:pStyle w:val="Heading5"/>
+        <w:pStyle w:val="5"/>
         <w:numPr>
           <w:ilvl w:val="0"/>
           <w:numId w:val="0"/>
@@ -3862,7 +3860,7 @@
     </w:p>
     <w:p>
       <w:pPr>
-        <w:pStyle w:val="Heading5"/>
+        <w:pStyle w:val="5"/>
         <w:numPr>
           <w:ilvl w:val="0"/>
           <w:numId w:val="0"/>
@@ -3879,7 +3877,7 @@
     </w:p>
     <w:p>
       <w:pPr>
-        <w:pStyle w:val="Heading5"/>
+        <w:pStyle w:val="5"/>
         <w:numPr>
           <w:ilvl w:val="0"/>
           <w:numId w:val="0"/>
@@ -3896,7 +3894,7 @@
     </w:p>
     <w:p>
       <w:pPr>
-        <w:pStyle w:val="Heading5"/>
+        <w:pStyle w:val="5"/>
         <w:numPr>
           <w:ilvl w:val="0"/>
           <w:numId w:val="0"/>
@@ -3913,7 +3911,7 @@
     </w:p>
     <w:p>
       <w:pPr>
-        <w:pStyle w:val="Heading5"/>
+        <w:pStyle w:val="5"/>
         <w:numPr>
           <w:ilvl w:val="0"/>
           <w:numId w:val="0"/>
@@ -3930,7 +3928,7 @@
     </w:p>
     <w:p>
       <w:pPr>
-        <w:pStyle w:val="Heading5"/>
+        <w:pStyle w:val="5"/>
         <w:numPr>
           <w:ilvl w:val="0"/>
           <w:numId w:val="0"/>
@@ -3947,7 +3945,7 @@
     </w:p>
     <w:p>
       <w:pPr>
-        <w:pStyle w:val="Heading5"/>
+        <w:pStyle w:val="5"/>
         <w:numPr>
           <w:ilvl w:val="0"/>
           <w:numId w:val="0"/>
@@ -3964,7 +3962,7 @@
     </w:p>
     <w:p>
       <w:pPr>
-        <w:pStyle w:val="Heading5"/>
+        <w:pStyle w:val="5"/>
         <w:numPr>
           <w:ilvl w:val="0"/>
           <w:numId w:val="0"/>
@@ -3993,6 +3991,7 @@
           <w:noProof/>
           <w:sz w:val="28"/>
           <w:szCs w:val="28"/>
+          <w:lang w:eastAsia="zh-CN"/>
         </w:rPr>
         <mc:AlternateContent>
           <mc:Choice Requires="wps">
@@ -4576,7 +4575,7 @@
           </w:tcPr>
           <w:p>
             <w:pPr>
-              <w:pStyle w:val="ListParagraph"/>
+              <w:pStyle w:val="a6"/>
               <w:numPr>
                 <w:ilvl w:val="0"/>
                 <w:numId w:val="7"/>
@@ -4600,7 +4599,7 @@
           </w:p>
           <w:p>
             <w:pPr>
-              <w:pStyle w:val="ListParagraph"/>
+              <w:pStyle w:val="a6"/>
               <w:numPr>
                 <w:ilvl w:val="0"/>
                 <w:numId w:val="7"/>
@@ -4624,7 +4623,7 @@
           </w:p>
           <w:p>
             <w:pPr>
-              <w:pStyle w:val="ListParagraph"/>
+              <w:pStyle w:val="a6"/>
               <w:numPr>
                 <w:ilvl w:val="0"/>
                 <w:numId w:val="7"/>
@@ -4648,7 +4647,7 @@
           </w:p>
           <w:p>
             <w:pPr>
-              <w:pStyle w:val="ListParagraph"/>
+              <w:pStyle w:val="a6"/>
               <w:numPr>
                 <w:ilvl w:val="0"/>
                 <w:numId w:val="7"/>
@@ -5036,7 +5035,7 @@
           </w:tcPr>
           <w:p>
             <w:pPr>
-              <w:pStyle w:val="ListParagraph"/>
+              <w:pStyle w:val="a6"/>
               <w:numPr>
                 <w:ilvl w:val="0"/>
                 <w:numId w:val="7"/>
@@ -5060,7 +5059,7 @@
           </w:p>
           <w:p>
             <w:pPr>
-              <w:pStyle w:val="ListParagraph"/>
+              <w:pStyle w:val="a6"/>
               <w:numPr>
                 <w:ilvl w:val="0"/>
                 <w:numId w:val="7"/>
@@ -5084,7 +5083,7 @@
           </w:p>
           <w:p>
             <w:pPr>
-              <w:pStyle w:val="ListParagraph"/>
+              <w:pStyle w:val="a6"/>
               <w:numPr>
                 <w:ilvl w:val="0"/>
                 <w:numId w:val="7"/>
@@ -5108,7 +5107,7 @@
           </w:p>
           <w:p>
             <w:pPr>
-              <w:pStyle w:val="ListParagraph"/>
+              <w:pStyle w:val="a6"/>
               <w:numPr>
                 <w:ilvl w:val="0"/>
                 <w:numId w:val="7"/>
@@ -5443,9 +5442,9 @@
                 <w:lang w:eastAsia="ja-JP"/>
               </w:rPr>
             </w:pPr>
-            <w:bookmarkStart w:id="23" w:name="OLE_LINK1"/>
-            <w:bookmarkStart w:id="24" w:name="OLE_LINK2"/>
-            <w:bookmarkStart w:id="25" w:name="OLE_LINK3"/>
+            <w:bookmarkStart w:id="22" w:name="OLE_LINK1"/>
+            <w:bookmarkStart w:id="23" w:name="OLE_LINK2"/>
+            <w:bookmarkStart w:id="24" w:name="OLE_LINK3"/>
             <w:r>
               <w:rPr>
                 <w:rFonts w:asciiTheme="minorHAnsi" w:hAnsiTheme="minorHAnsi" w:cstheme="minorHAnsi"/>
@@ -5455,9 +5454,9 @@
               </w:rPr>
               <w:t>Success/Failure message</w:t>
             </w:r>
+            <w:bookmarkEnd w:id="22"/>
             <w:bookmarkEnd w:id="23"/>
             <w:bookmarkEnd w:id="24"/>
-            <w:bookmarkEnd w:id="25"/>
           </w:p>
         </w:tc>
       </w:tr>
@@ -5503,7 +5502,7 @@
           </w:tcPr>
           <w:p>
             <w:pPr>
-              <w:pStyle w:val="ListParagraph"/>
+              <w:pStyle w:val="a6"/>
               <w:numPr>
                 <w:ilvl w:val="0"/>
                 <w:numId w:val="7"/>
@@ -5527,7 +5526,7 @@
           </w:p>
           <w:p>
             <w:pPr>
-              <w:pStyle w:val="ListParagraph"/>
+              <w:pStyle w:val="a6"/>
               <w:numPr>
                 <w:ilvl w:val="0"/>
                 <w:numId w:val="7"/>
@@ -5551,7 +5550,7 @@
           </w:p>
           <w:p>
             <w:pPr>
-              <w:pStyle w:val="ListParagraph"/>
+              <w:pStyle w:val="a6"/>
               <w:numPr>
                 <w:ilvl w:val="0"/>
                 <w:numId w:val="7"/>
@@ -5575,7 +5574,7 @@
           </w:p>
           <w:p>
             <w:pPr>
-              <w:pStyle w:val="ListParagraph"/>
+              <w:pStyle w:val="a6"/>
               <w:numPr>
                 <w:ilvl w:val="0"/>
                 <w:numId w:val="7"/>
@@ -5599,7 +5598,7 @@
           </w:p>
           <w:p>
             <w:pPr>
-              <w:pStyle w:val="ListParagraph"/>
+              <w:pStyle w:val="a6"/>
               <w:numPr>
                 <w:ilvl w:val="0"/>
                 <w:numId w:val="7"/>
@@ -5623,7 +5622,7 @@
           </w:p>
           <w:p>
             <w:pPr>
-              <w:pStyle w:val="ListParagraph"/>
+              <w:pStyle w:val="a6"/>
               <w:numPr>
                 <w:ilvl w:val="0"/>
                 <w:numId w:val="7"/>
@@ -6011,7 +6010,7 @@
           </w:tcPr>
           <w:p>
             <w:pPr>
-              <w:pStyle w:val="ListParagraph"/>
+              <w:pStyle w:val="a6"/>
               <w:numPr>
                 <w:ilvl w:val="0"/>
                 <w:numId w:val="7"/>
@@ -6035,7 +6034,7 @@
           </w:p>
           <w:p>
             <w:pPr>
-              <w:pStyle w:val="ListParagraph"/>
+              <w:pStyle w:val="a6"/>
               <w:numPr>
                 <w:ilvl w:val="0"/>
                 <w:numId w:val="7"/>
@@ -6059,7 +6058,7 @@
           </w:p>
           <w:p>
             <w:pPr>
-              <w:pStyle w:val="ListParagraph"/>
+              <w:pStyle w:val="a6"/>
               <w:numPr>
                 <w:ilvl w:val="0"/>
                 <w:numId w:val="7"/>
@@ -6083,7 +6082,7 @@
           </w:p>
           <w:p>
             <w:pPr>
-              <w:pStyle w:val="ListParagraph"/>
+              <w:pStyle w:val="a6"/>
               <w:numPr>
                 <w:ilvl w:val="0"/>
                 <w:numId w:val="7"/>
@@ -6107,7 +6106,7 @@
           </w:p>
           <w:p>
             <w:pPr>
-              <w:pStyle w:val="ListParagraph"/>
+              <w:pStyle w:val="a6"/>
               <w:numPr>
                 <w:ilvl w:val="0"/>
                 <w:numId w:val="7"/>
@@ -6131,7 +6130,7 @@
           </w:p>
           <w:p>
             <w:pPr>
-              <w:pStyle w:val="ListParagraph"/>
+              <w:pStyle w:val="a6"/>
               <w:numPr>
                 <w:ilvl w:val="0"/>
                 <w:numId w:val="7"/>
@@ -6519,7 +6518,7 @@
           </w:tcPr>
           <w:p>
             <w:pPr>
-              <w:pStyle w:val="ListParagraph"/>
+              <w:pStyle w:val="a6"/>
               <w:numPr>
                 <w:ilvl w:val="0"/>
                 <w:numId w:val="7"/>
@@ -6543,7 +6542,7 @@
           </w:p>
           <w:p>
             <w:pPr>
-              <w:pStyle w:val="ListParagraph"/>
+              <w:pStyle w:val="a6"/>
               <w:numPr>
                 <w:ilvl w:val="0"/>
                 <w:numId w:val="7"/>
@@ -6567,7 +6566,7 @@
           </w:p>
           <w:p>
             <w:pPr>
-              <w:pStyle w:val="ListParagraph"/>
+              <w:pStyle w:val="a6"/>
               <w:numPr>
                 <w:ilvl w:val="0"/>
                 <w:numId w:val="7"/>
@@ -6591,7 +6590,7 @@
           </w:p>
           <w:p>
             <w:pPr>
-              <w:pStyle w:val="ListParagraph"/>
+              <w:pStyle w:val="a6"/>
               <w:numPr>
                 <w:ilvl w:val="0"/>
                 <w:numId w:val="7"/>
@@ -6615,7 +6614,7 @@
           </w:p>
           <w:p>
             <w:pPr>
-              <w:pStyle w:val="ListParagraph"/>
+              <w:pStyle w:val="a6"/>
               <w:numPr>
                 <w:ilvl w:val="0"/>
                 <w:numId w:val="7"/>
@@ -6639,7 +6638,7 @@
           </w:p>
           <w:p>
             <w:pPr>
-              <w:pStyle w:val="ListParagraph"/>
+              <w:pStyle w:val="a6"/>
               <w:numPr>
                 <w:ilvl w:val="0"/>
                 <w:numId w:val="7"/>
@@ -6663,7 +6662,7 @@
           </w:p>
           <w:p>
             <w:pPr>
-              <w:pStyle w:val="ListParagraph"/>
+              <w:pStyle w:val="a6"/>
               <w:numPr>
                 <w:ilvl w:val="0"/>
                 <w:numId w:val="7"/>
@@ -7053,7 +7052,7 @@
           </w:tcPr>
           <w:p>
             <w:pPr>
-              <w:pStyle w:val="ListParagraph"/>
+              <w:pStyle w:val="a6"/>
               <w:numPr>
                 <w:ilvl w:val="0"/>
                 <w:numId w:val="7"/>
@@ -7077,7 +7076,7 @@
           </w:p>
           <w:p>
             <w:pPr>
-              <w:pStyle w:val="ListParagraph"/>
+              <w:pStyle w:val="a6"/>
               <w:numPr>
                 <w:ilvl w:val="0"/>
                 <w:numId w:val="7"/>
@@ -7101,7 +7100,7 @@
           </w:p>
           <w:p>
             <w:pPr>
-              <w:pStyle w:val="ListParagraph"/>
+              <w:pStyle w:val="a6"/>
               <w:numPr>
                 <w:ilvl w:val="0"/>
                 <w:numId w:val="7"/>
@@ -7125,7 +7124,7 @@
           </w:p>
           <w:p>
             <w:pPr>
-              <w:pStyle w:val="ListParagraph"/>
+              <w:pStyle w:val="a6"/>
               <w:numPr>
                 <w:ilvl w:val="0"/>
                 <w:numId w:val="7"/>
@@ -7149,7 +7148,7 @@
           </w:p>
           <w:p>
             <w:pPr>
-              <w:pStyle w:val="ListParagraph"/>
+              <w:pStyle w:val="a6"/>
               <w:numPr>
                 <w:ilvl w:val="0"/>
                 <w:numId w:val="7"/>
@@ -7541,7 +7540,7 @@
           </w:tcPr>
           <w:p>
             <w:pPr>
-              <w:pStyle w:val="ListParagraph"/>
+              <w:pStyle w:val="a6"/>
               <w:numPr>
                 <w:ilvl w:val="0"/>
                 <w:numId w:val="7"/>
@@ -7565,7 +7564,7 @@
           </w:p>
           <w:p>
             <w:pPr>
-              <w:pStyle w:val="ListParagraph"/>
+              <w:pStyle w:val="a6"/>
               <w:numPr>
                 <w:ilvl w:val="0"/>
                 <w:numId w:val="7"/>
@@ -7589,7 +7588,7 @@
           </w:p>
           <w:p>
             <w:pPr>
-              <w:pStyle w:val="ListParagraph"/>
+              <w:pStyle w:val="a6"/>
               <w:numPr>
                 <w:ilvl w:val="0"/>
                 <w:numId w:val="7"/>
@@ -7613,7 +7612,7 @@
           </w:p>
           <w:p>
             <w:pPr>
-              <w:pStyle w:val="ListParagraph"/>
+              <w:pStyle w:val="a6"/>
               <w:numPr>
                 <w:ilvl w:val="0"/>
                 <w:numId w:val="7"/>
@@ -7637,7 +7636,7 @@
           </w:p>
           <w:p>
             <w:pPr>
-              <w:pStyle w:val="ListParagraph"/>
+              <w:pStyle w:val="a6"/>
               <w:numPr>
                 <w:ilvl w:val="0"/>
                 <w:numId w:val="7"/>
@@ -7661,7 +7660,7 @@
           </w:p>
           <w:p>
             <w:pPr>
-              <w:pStyle w:val="ListParagraph"/>
+              <w:pStyle w:val="a6"/>
               <w:numPr>
                 <w:ilvl w:val="0"/>
                 <w:numId w:val="7"/>
@@ -8050,7 +8049,7 @@
           </w:tcPr>
           <w:p>
             <w:pPr>
-              <w:pStyle w:val="ListParagraph"/>
+              <w:pStyle w:val="a6"/>
               <w:numPr>
                 <w:ilvl w:val="0"/>
                 <w:numId w:val="7"/>
@@ -8074,7 +8073,7 @@
           </w:p>
           <w:p>
             <w:pPr>
-              <w:pStyle w:val="ListParagraph"/>
+              <w:pStyle w:val="a6"/>
               <w:numPr>
                 <w:ilvl w:val="0"/>
                 <w:numId w:val="7"/>
@@ -8098,7 +8097,7 @@
           </w:p>
           <w:p>
             <w:pPr>
-              <w:pStyle w:val="ListParagraph"/>
+              <w:pStyle w:val="a6"/>
               <w:numPr>
                 <w:ilvl w:val="0"/>
                 <w:numId w:val="7"/>
@@ -8122,7 +8121,7 @@
           </w:p>
           <w:p>
             <w:pPr>
-              <w:pStyle w:val="ListParagraph"/>
+              <w:pStyle w:val="a6"/>
               <w:numPr>
                 <w:ilvl w:val="0"/>
                 <w:numId w:val="7"/>
@@ -8146,7 +8145,7 @@
           </w:p>
           <w:p>
             <w:pPr>
-              <w:pStyle w:val="ListParagraph"/>
+              <w:pStyle w:val="a6"/>
               <w:numPr>
                 <w:ilvl w:val="0"/>
                 <w:numId w:val="7"/>
@@ -8171,7 +8170,7 @@
           </w:p>
           <w:p>
             <w:pPr>
-              <w:pStyle w:val="ListParagraph"/>
+              <w:pStyle w:val="a6"/>
               <w:numPr>
                 <w:ilvl w:val="0"/>
                 <w:numId w:val="7"/>
@@ -8195,7 +8194,7 @@
           </w:p>
           <w:p>
             <w:pPr>
-              <w:pStyle w:val="ListParagraph"/>
+              <w:pStyle w:val="a6"/>
               <w:numPr>
                 <w:ilvl w:val="0"/>
                 <w:numId w:val="7"/>
@@ -8584,7 +8583,7 @@
           </w:tcPr>
           <w:p>
             <w:pPr>
-              <w:pStyle w:val="ListParagraph"/>
+              <w:pStyle w:val="a6"/>
               <w:numPr>
                 <w:ilvl w:val="0"/>
                 <w:numId w:val="7"/>
@@ -8608,7 +8607,7 @@
           </w:p>
           <w:p>
             <w:pPr>
-              <w:pStyle w:val="ListParagraph"/>
+              <w:pStyle w:val="a6"/>
               <w:numPr>
                 <w:ilvl w:val="0"/>
                 <w:numId w:val="7"/>
@@ -8632,7 +8631,7 @@
           </w:p>
           <w:p>
             <w:pPr>
-              <w:pStyle w:val="ListParagraph"/>
+              <w:pStyle w:val="a6"/>
               <w:numPr>
                 <w:ilvl w:val="0"/>
                 <w:numId w:val="7"/>
@@ -8656,7 +8655,7 @@
           </w:p>
           <w:p>
             <w:pPr>
-              <w:pStyle w:val="ListParagraph"/>
+              <w:pStyle w:val="a6"/>
               <w:numPr>
                 <w:ilvl w:val="0"/>
                 <w:numId w:val="7"/>
@@ -8680,7 +8679,7 @@
           </w:p>
           <w:p>
             <w:pPr>
-              <w:pStyle w:val="ListParagraph"/>
+              <w:pStyle w:val="a6"/>
               <w:numPr>
                 <w:ilvl w:val="0"/>
                 <w:numId w:val="7"/>
@@ -8704,7 +8703,7 @@
           </w:p>
           <w:p>
             <w:pPr>
-              <w:pStyle w:val="ListParagraph"/>
+              <w:pStyle w:val="a6"/>
               <w:numPr>
                 <w:ilvl w:val="0"/>
                 <w:numId w:val="7"/>
@@ -8728,7 +8727,7 @@
           </w:p>
           <w:p>
             <w:pPr>
-              <w:pStyle w:val="ListParagraph"/>
+              <w:pStyle w:val="a6"/>
               <w:numPr>
                 <w:ilvl w:val="0"/>
                 <w:numId w:val="7"/>
@@ -9117,7 +9116,7 @@
           </w:tcPr>
           <w:p>
             <w:pPr>
-              <w:pStyle w:val="ListParagraph"/>
+              <w:pStyle w:val="a6"/>
               <w:numPr>
                 <w:ilvl w:val="0"/>
                 <w:numId w:val="7"/>
@@ -9141,7 +9140,7 @@
           </w:p>
           <w:p>
             <w:pPr>
-              <w:pStyle w:val="ListParagraph"/>
+              <w:pStyle w:val="a6"/>
               <w:numPr>
                 <w:ilvl w:val="0"/>
                 <w:numId w:val="7"/>
@@ -9165,7 +9164,7 @@
           </w:p>
           <w:p>
             <w:pPr>
-              <w:pStyle w:val="ListParagraph"/>
+              <w:pStyle w:val="a6"/>
               <w:numPr>
                 <w:ilvl w:val="0"/>
                 <w:numId w:val="7"/>
@@ -9189,7 +9188,7 @@
           </w:p>
           <w:p>
             <w:pPr>
-              <w:pStyle w:val="ListParagraph"/>
+              <w:pStyle w:val="a6"/>
               <w:numPr>
                 <w:ilvl w:val="0"/>
                 <w:numId w:val="7"/>
@@ -9213,7 +9212,7 @@
           </w:p>
           <w:p>
             <w:pPr>
-              <w:pStyle w:val="ListParagraph"/>
+              <w:pStyle w:val="a6"/>
               <w:numPr>
                 <w:ilvl w:val="0"/>
                 <w:numId w:val="7"/>
@@ -9237,7 +9236,7 @@
           </w:p>
           <w:p>
             <w:pPr>
-              <w:pStyle w:val="ListParagraph"/>
+              <w:pStyle w:val="a6"/>
               <w:numPr>
                 <w:ilvl w:val="0"/>
                 <w:numId w:val="7"/>
@@ -9261,7 +9260,7 @@
           </w:p>
           <w:p>
             <w:pPr>
-              <w:pStyle w:val="ListParagraph"/>
+              <w:pStyle w:val="a6"/>
               <w:numPr>
                 <w:ilvl w:val="0"/>
                 <w:numId w:val="7"/>
@@ -9651,7 +9650,7 @@
           </w:tcPr>
           <w:p>
             <w:pPr>
-              <w:pStyle w:val="ListParagraph"/>
+              <w:pStyle w:val="a6"/>
               <w:numPr>
                 <w:ilvl w:val="0"/>
                 <w:numId w:val="7"/>
@@ -9675,7 +9674,7 @@
           </w:p>
           <w:p>
             <w:pPr>
-              <w:pStyle w:val="ListParagraph"/>
+              <w:pStyle w:val="a6"/>
               <w:numPr>
                 <w:ilvl w:val="0"/>
                 <w:numId w:val="7"/>
@@ -9699,7 +9698,7 @@
           </w:p>
           <w:p>
             <w:pPr>
-              <w:pStyle w:val="ListParagraph"/>
+              <w:pStyle w:val="a6"/>
               <w:numPr>
                 <w:ilvl w:val="0"/>
                 <w:numId w:val="7"/>
@@ -9723,7 +9722,7 @@
           </w:p>
           <w:p>
             <w:pPr>
-              <w:pStyle w:val="ListParagraph"/>
+              <w:pStyle w:val="a6"/>
               <w:numPr>
                 <w:ilvl w:val="0"/>
                 <w:numId w:val="7"/>
@@ -9747,7 +9746,7 @@
           </w:p>
           <w:p>
             <w:pPr>
-              <w:pStyle w:val="ListParagraph"/>
+              <w:pStyle w:val="a6"/>
               <w:numPr>
                 <w:ilvl w:val="0"/>
                 <w:numId w:val="7"/>
@@ -9771,7 +9770,7 @@
           </w:p>
           <w:p>
             <w:pPr>
-              <w:pStyle w:val="ListParagraph"/>
+              <w:pStyle w:val="a6"/>
               <w:numPr>
                 <w:ilvl w:val="0"/>
                 <w:numId w:val="7"/>
@@ -9795,7 +9794,7 @@
           </w:p>
           <w:p>
             <w:pPr>
-              <w:pStyle w:val="ListParagraph"/>
+              <w:pStyle w:val="a6"/>
               <w:numPr>
                 <w:ilvl w:val="0"/>
                 <w:numId w:val="7"/>
@@ -9819,7 +9818,7 @@
           </w:p>
           <w:p>
             <w:pPr>
-              <w:pStyle w:val="ListParagraph"/>
+              <w:pStyle w:val="a6"/>
               <w:numPr>
                 <w:ilvl w:val="0"/>
                 <w:numId w:val="7"/>
@@ -10208,7 +10207,7 @@
           </w:tcPr>
           <w:p>
             <w:pPr>
-              <w:pStyle w:val="ListParagraph"/>
+              <w:pStyle w:val="a6"/>
               <w:numPr>
                 <w:ilvl w:val="0"/>
                 <w:numId w:val="7"/>
@@ -10232,7 +10231,7 @@
           </w:p>
           <w:p>
             <w:pPr>
-              <w:pStyle w:val="ListParagraph"/>
+              <w:pStyle w:val="a6"/>
               <w:numPr>
                 <w:ilvl w:val="0"/>
                 <w:numId w:val="7"/>
@@ -10256,7 +10255,7 @@
           </w:p>
           <w:p>
             <w:pPr>
-              <w:pStyle w:val="ListParagraph"/>
+              <w:pStyle w:val="a6"/>
               <w:numPr>
                 <w:ilvl w:val="0"/>
                 <w:numId w:val="7"/>
@@ -10280,7 +10279,7 @@
           </w:p>
           <w:p>
             <w:pPr>
-              <w:pStyle w:val="ListParagraph"/>
+              <w:pStyle w:val="a6"/>
               <w:numPr>
                 <w:ilvl w:val="0"/>
                 <w:numId w:val="7"/>
@@ -10304,7 +10303,7 @@
           </w:p>
           <w:p>
             <w:pPr>
-              <w:pStyle w:val="ListParagraph"/>
+              <w:pStyle w:val="a6"/>
               <w:numPr>
                 <w:ilvl w:val="0"/>
                 <w:numId w:val="7"/>
@@ -10328,7 +10327,7 @@
           </w:p>
           <w:p>
             <w:pPr>
-              <w:pStyle w:val="ListParagraph"/>
+              <w:pStyle w:val="a6"/>
               <w:numPr>
                 <w:ilvl w:val="0"/>
                 <w:numId w:val="7"/>
@@ -10352,7 +10351,7 @@
           </w:p>
           <w:p>
             <w:pPr>
-              <w:pStyle w:val="ListParagraph"/>
+              <w:pStyle w:val="a6"/>
               <w:numPr>
                 <w:ilvl w:val="0"/>
                 <w:numId w:val="7"/>
@@ -10376,7 +10375,7 @@
           </w:p>
           <w:p>
             <w:pPr>
-              <w:pStyle w:val="ListParagraph"/>
+              <w:pStyle w:val="a6"/>
               <w:numPr>
                 <w:ilvl w:val="0"/>
                 <w:numId w:val="7"/>
@@ -10765,7 +10764,7 @@
           </w:tcPr>
           <w:p>
             <w:pPr>
-              <w:pStyle w:val="ListParagraph"/>
+              <w:pStyle w:val="a6"/>
               <w:numPr>
                 <w:ilvl w:val="0"/>
                 <w:numId w:val="7"/>
@@ -10789,7 +10788,7 @@
           </w:p>
           <w:p>
             <w:pPr>
-              <w:pStyle w:val="ListParagraph"/>
+              <w:pStyle w:val="a6"/>
               <w:numPr>
                 <w:ilvl w:val="0"/>
                 <w:numId w:val="7"/>
@@ -10813,7 +10812,7 @@
           </w:p>
           <w:p>
             <w:pPr>
-              <w:pStyle w:val="ListParagraph"/>
+              <w:pStyle w:val="a6"/>
               <w:numPr>
                 <w:ilvl w:val="0"/>
                 <w:numId w:val="7"/>
@@ -10837,7 +10836,7 @@
           </w:p>
           <w:p>
             <w:pPr>
-              <w:pStyle w:val="ListParagraph"/>
+              <w:pStyle w:val="a6"/>
               <w:numPr>
                 <w:ilvl w:val="0"/>
                 <w:numId w:val="7"/>
@@ -10861,7 +10860,7 @@
           </w:p>
           <w:p>
             <w:pPr>
-              <w:pStyle w:val="ListParagraph"/>
+              <w:pStyle w:val="a6"/>
               <w:numPr>
                 <w:ilvl w:val="0"/>
                 <w:numId w:val="7"/>
@@ -10885,7 +10884,7 @@
           </w:p>
           <w:p>
             <w:pPr>
-              <w:pStyle w:val="ListParagraph"/>
+              <w:pStyle w:val="a6"/>
               <w:numPr>
                 <w:ilvl w:val="0"/>
                 <w:numId w:val="7"/>
@@ -10909,7 +10908,7 @@
           </w:p>
           <w:p>
             <w:pPr>
-              <w:pStyle w:val="ListParagraph"/>
+              <w:pStyle w:val="a6"/>
               <w:numPr>
                 <w:ilvl w:val="0"/>
                 <w:numId w:val="7"/>
@@ -11307,7 +11306,7 @@
           </w:tcPr>
           <w:p>
             <w:pPr>
-              <w:pStyle w:val="ListParagraph"/>
+              <w:pStyle w:val="a6"/>
               <w:numPr>
                 <w:ilvl w:val="0"/>
                 <w:numId w:val="7"/>
@@ -11331,7 +11330,7 @@
           </w:p>
           <w:p>
             <w:pPr>
-              <w:pStyle w:val="ListParagraph"/>
+              <w:pStyle w:val="a6"/>
               <w:numPr>
                 <w:ilvl w:val="0"/>
                 <w:numId w:val="7"/>
@@ -11355,7 +11354,7 @@
           </w:p>
           <w:p>
             <w:pPr>
-              <w:pStyle w:val="ListParagraph"/>
+              <w:pStyle w:val="a6"/>
               <w:numPr>
                 <w:ilvl w:val="0"/>
                 <w:numId w:val="7"/>
@@ -11379,7 +11378,7 @@
           </w:p>
           <w:p>
             <w:pPr>
-              <w:pStyle w:val="ListParagraph"/>
+              <w:pStyle w:val="a6"/>
               <w:numPr>
                 <w:ilvl w:val="0"/>
                 <w:numId w:val="7"/>
@@ -11403,7 +11402,7 @@
           </w:p>
           <w:p>
             <w:pPr>
-              <w:pStyle w:val="ListParagraph"/>
+              <w:pStyle w:val="a6"/>
               <w:numPr>
                 <w:ilvl w:val="0"/>
                 <w:numId w:val="7"/>
@@ -11427,7 +11426,7 @@
           </w:p>
           <w:p>
             <w:pPr>
-              <w:pStyle w:val="ListParagraph"/>
+              <w:pStyle w:val="a6"/>
               <w:numPr>
                 <w:ilvl w:val="0"/>
                 <w:numId w:val="7"/>
@@ -11451,7 +11450,7 @@
           </w:p>
           <w:p>
             <w:pPr>
-              <w:pStyle w:val="ListParagraph"/>
+              <w:pStyle w:val="a6"/>
               <w:numPr>
                 <w:ilvl w:val="0"/>
                 <w:numId w:val="7"/>
@@ -11475,7 +11474,7 @@
           </w:p>
           <w:p>
             <w:pPr>
-              <w:pStyle w:val="ListParagraph"/>
+              <w:pStyle w:val="a6"/>
               <w:numPr>
                 <w:ilvl w:val="0"/>
                 <w:numId w:val="7"/>
@@ -11873,7 +11872,7 @@
           </w:tcPr>
           <w:p>
             <w:pPr>
-              <w:pStyle w:val="ListParagraph"/>
+              <w:pStyle w:val="a6"/>
               <w:numPr>
                 <w:ilvl w:val="0"/>
                 <w:numId w:val="7"/>
@@ -11897,7 +11896,7 @@
           </w:p>
           <w:p>
             <w:pPr>
-              <w:pStyle w:val="ListParagraph"/>
+              <w:pStyle w:val="a6"/>
               <w:numPr>
                 <w:ilvl w:val="0"/>
                 <w:numId w:val="7"/>
@@ -11921,7 +11920,7 @@
           </w:p>
           <w:p>
             <w:pPr>
-              <w:pStyle w:val="ListParagraph"/>
+              <w:pStyle w:val="a6"/>
               <w:numPr>
                 <w:ilvl w:val="0"/>
                 <w:numId w:val="7"/>
@@ -11946,7 +11945,7 @@
           </w:p>
           <w:p>
             <w:pPr>
-              <w:pStyle w:val="ListParagraph"/>
+              <w:pStyle w:val="a6"/>
               <w:numPr>
                 <w:ilvl w:val="0"/>
                 <w:numId w:val="7"/>
@@ -11970,7 +11969,7 @@
           </w:p>
           <w:p>
             <w:pPr>
-              <w:pStyle w:val="ListParagraph"/>
+              <w:pStyle w:val="a6"/>
               <w:numPr>
                 <w:ilvl w:val="0"/>
                 <w:numId w:val="7"/>
@@ -11994,7 +11993,7 @@
           </w:p>
           <w:p>
             <w:pPr>
-              <w:pStyle w:val="ListParagraph"/>
+              <w:pStyle w:val="a6"/>
               <w:numPr>
                 <w:ilvl w:val="0"/>
                 <w:numId w:val="7"/>
@@ -12018,7 +12017,7 @@
           </w:p>
           <w:p>
             <w:pPr>
-              <w:pStyle w:val="ListParagraph"/>
+              <w:pStyle w:val="a6"/>
               <w:numPr>
                 <w:ilvl w:val="0"/>
                 <w:numId w:val="7"/>
@@ -12042,7 +12041,7 @@
           </w:p>
           <w:p>
             <w:pPr>
-              <w:pStyle w:val="ListParagraph"/>
+              <w:pStyle w:val="a6"/>
               <w:numPr>
                 <w:ilvl w:val="0"/>
                 <w:numId w:val="7"/>
@@ -12449,7 +12448,7 @@
           </w:tcPr>
           <w:p>
             <w:pPr>
-              <w:pStyle w:val="ListParagraph"/>
+              <w:pStyle w:val="a6"/>
               <w:numPr>
                 <w:ilvl w:val="0"/>
                 <w:numId w:val="7"/>
@@ -12473,7 +12472,7 @@
           </w:p>
           <w:p>
             <w:pPr>
-              <w:pStyle w:val="ListParagraph"/>
+              <w:pStyle w:val="a6"/>
               <w:numPr>
                 <w:ilvl w:val="0"/>
                 <w:numId w:val="7"/>
@@ -12497,7 +12496,7 @@
           </w:p>
           <w:p>
             <w:pPr>
-              <w:pStyle w:val="ListParagraph"/>
+              <w:pStyle w:val="a6"/>
               <w:numPr>
                 <w:ilvl w:val="0"/>
                 <w:numId w:val="7"/>
@@ -12521,7 +12520,7 @@
           </w:p>
           <w:p>
             <w:pPr>
-              <w:pStyle w:val="ListParagraph"/>
+              <w:pStyle w:val="a6"/>
               <w:numPr>
                 <w:ilvl w:val="0"/>
                 <w:numId w:val="7"/>
@@ -12545,7 +12544,7 @@
           </w:p>
           <w:p>
             <w:pPr>
-              <w:pStyle w:val="ListParagraph"/>
+              <w:pStyle w:val="a6"/>
               <w:numPr>
                 <w:ilvl w:val="0"/>
                 <w:numId w:val="7"/>
@@ -12569,7 +12568,7 @@
           </w:p>
           <w:p>
             <w:pPr>
-              <w:pStyle w:val="ListParagraph"/>
+              <w:pStyle w:val="a6"/>
               <w:numPr>
                 <w:ilvl w:val="0"/>
                 <w:numId w:val="7"/>
@@ -12593,7 +12592,7 @@
           </w:p>
           <w:p>
             <w:pPr>
-              <w:pStyle w:val="ListParagraph"/>
+              <w:pStyle w:val="a6"/>
               <w:numPr>
                 <w:ilvl w:val="0"/>
                 <w:numId w:val="7"/>
@@ -12982,7 +12981,7 @@
           </w:tcPr>
           <w:p>
             <w:pPr>
-              <w:pStyle w:val="ListParagraph"/>
+              <w:pStyle w:val="a6"/>
               <w:numPr>
                 <w:ilvl w:val="0"/>
                 <w:numId w:val="7"/>
@@ -13006,7 +13005,7 @@
           </w:p>
           <w:p>
             <w:pPr>
-              <w:pStyle w:val="ListParagraph"/>
+              <w:pStyle w:val="a6"/>
               <w:numPr>
                 <w:ilvl w:val="0"/>
                 <w:numId w:val="7"/>
@@ -13030,7 +13029,7 @@
           </w:p>
           <w:p>
             <w:pPr>
-              <w:pStyle w:val="ListParagraph"/>
+              <w:pStyle w:val="a6"/>
               <w:numPr>
                 <w:ilvl w:val="0"/>
                 <w:numId w:val="7"/>
@@ -13054,7 +13053,7 @@
           </w:p>
           <w:p>
             <w:pPr>
-              <w:pStyle w:val="ListParagraph"/>
+              <w:pStyle w:val="a6"/>
               <w:numPr>
                 <w:ilvl w:val="0"/>
                 <w:numId w:val="7"/>
@@ -13079,7 +13078,7 @@
           </w:p>
           <w:p>
             <w:pPr>
-              <w:pStyle w:val="ListParagraph"/>
+              <w:pStyle w:val="a6"/>
               <w:numPr>
                 <w:ilvl w:val="0"/>
                 <w:numId w:val="7"/>
@@ -13103,7 +13102,7 @@
           </w:p>
           <w:p>
             <w:pPr>
-              <w:pStyle w:val="ListParagraph"/>
+              <w:pStyle w:val="a6"/>
               <w:numPr>
                 <w:ilvl w:val="0"/>
                 <w:numId w:val="7"/>
@@ -13127,7 +13126,7 @@
           </w:p>
           <w:p>
             <w:pPr>
-              <w:pStyle w:val="ListParagraph"/>
+              <w:pStyle w:val="a6"/>
               <w:numPr>
                 <w:ilvl w:val="0"/>
                 <w:numId w:val="7"/>
@@ -13151,7 +13150,7 @@
           </w:p>
           <w:p>
             <w:pPr>
-              <w:pStyle w:val="ListParagraph"/>
+              <w:pStyle w:val="a6"/>
               <w:numPr>
                 <w:ilvl w:val="0"/>
                 <w:numId w:val="7"/>
@@ -13549,7 +13548,7 @@
           </w:tcPr>
           <w:p>
             <w:pPr>
-              <w:pStyle w:val="ListParagraph"/>
+              <w:pStyle w:val="a6"/>
               <w:numPr>
                 <w:ilvl w:val="0"/>
                 <w:numId w:val="7"/>
@@ -13573,7 +13572,7 @@
           </w:p>
           <w:p>
             <w:pPr>
-              <w:pStyle w:val="ListParagraph"/>
+              <w:pStyle w:val="a6"/>
               <w:numPr>
                 <w:ilvl w:val="0"/>
                 <w:numId w:val="7"/>
@@ -13597,7 +13596,7 @@
           </w:p>
           <w:p>
             <w:pPr>
-              <w:pStyle w:val="ListParagraph"/>
+              <w:pStyle w:val="a6"/>
               <w:numPr>
                 <w:ilvl w:val="0"/>
                 <w:numId w:val="7"/>
@@ -13621,7 +13620,7 @@
           </w:p>
           <w:p>
             <w:pPr>
-              <w:pStyle w:val="ListParagraph"/>
+              <w:pStyle w:val="a6"/>
               <w:numPr>
                 <w:ilvl w:val="0"/>
                 <w:numId w:val="7"/>
@@ -13645,7 +13644,7 @@
           </w:p>
           <w:p>
             <w:pPr>
-              <w:pStyle w:val="ListParagraph"/>
+              <w:pStyle w:val="a6"/>
               <w:numPr>
                 <w:ilvl w:val="0"/>
                 <w:numId w:val="7"/>
@@ -13669,7 +13668,7 @@
           </w:p>
           <w:p>
             <w:pPr>
-              <w:pStyle w:val="ListParagraph"/>
+              <w:pStyle w:val="a6"/>
               <w:numPr>
                 <w:ilvl w:val="0"/>
                 <w:numId w:val="7"/>
@@ -13693,7 +13692,7 @@
           </w:p>
           <w:p>
             <w:pPr>
-              <w:pStyle w:val="ListParagraph"/>
+              <w:pStyle w:val="a6"/>
               <w:numPr>
                 <w:ilvl w:val="0"/>
                 <w:numId w:val="7"/>
@@ -13717,7 +13716,7 @@
           </w:p>
           <w:p>
             <w:pPr>
-              <w:pStyle w:val="ListParagraph"/>
+              <w:pStyle w:val="a6"/>
               <w:numPr>
                 <w:ilvl w:val="0"/>
                 <w:numId w:val="7"/>
@@ -14106,7 +14105,7 @@
           </w:tcPr>
           <w:p>
             <w:pPr>
-              <w:pStyle w:val="ListParagraph"/>
+              <w:pStyle w:val="a6"/>
               <w:numPr>
                 <w:ilvl w:val="0"/>
                 <w:numId w:val="7"/>
@@ -14130,7 +14129,7 @@
           </w:p>
           <w:p>
             <w:pPr>
-              <w:pStyle w:val="ListParagraph"/>
+              <w:pStyle w:val="a6"/>
               <w:numPr>
                 <w:ilvl w:val="0"/>
                 <w:numId w:val="7"/>
@@ -14154,7 +14153,7 @@
           </w:p>
           <w:p>
             <w:pPr>
-              <w:pStyle w:val="ListParagraph"/>
+              <w:pStyle w:val="a6"/>
               <w:numPr>
                 <w:ilvl w:val="0"/>
                 <w:numId w:val="7"/>
@@ -14179,7 +14178,7 @@
           </w:p>
           <w:p>
             <w:pPr>
-              <w:pStyle w:val="ListParagraph"/>
+              <w:pStyle w:val="a6"/>
               <w:numPr>
                 <w:ilvl w:val="0"/>
                 <w:numId w:val="7"/>
@@ -14203,7 +14202,7 @@
           </w:p>
           <w:p>
             <w:pPr>
-              <w:pStyle w:val="ListParagraph"/>
+              <w:pStyle w:val="a6"/>
               <w:numPr>
                 <w:ilvl w:val="0"/>
                 <w:numId w:val="7"/>
@@ -14227,7 +14226,7 @@
           </w:p>
           <w:p>
             <w:pPr>
-              <w:pStyle w:val="ListParagraph"/>
+              <w:pStyle w:val="a6"/>
               <w:numPr>
                 <w:ilvl w:val="0"/>
                 <w:numId w:val="7"/>
@@ -14251,7 +14250,7 @@
           </w:p>
           <w:p>
             <w:pPr>
-              <w:pStyle w:val="ListParagraph"/>
+              <w:pStyle w:val="a6"/>
               <w:numPr>
                 <w:ilvl w:val="0"/>
                 <w:numId w:val="7"/>
@@ -14640,7 +14639,7 @@
           </w:tcPr>
           <w:p>
             <w:pPr>
-              <w:pStyle w:val="ListParagraph"/>
+              <w:pStyle w:val="a6"/>
               <w:numPr>
                 <w:ilvl w:val="0"/>
                 <w:numId w:val="7"/>
@@ -14664,7 +14663,7 @@
           </w:p>
           <w:p>
             <w:pPr>
-              <w:pStyle w:val="ListParagraph"/>
+              <w:pStyle w:val="a6"/>
               <w:numPr>
                 <w:ilvl w:val="0"/>
                 <w:numId w:val="7"/>
@@ -14688,7 +14687,7 @@
           </w:p>
           <w:p>
             <w:pPr>
-              <w:pStyle w:val="ListParagraph"/>
+              <w:pStyle w:val="a6"/>
               <w:numPr>
                 <w:ilvl w:val="0"/>
                 <w:numId w:val="7"/>
@@ -14712,7 +14711,7 @@
           </w:p>
           <w:p>
             <w:pPr>
-              <w:pStyle w:val="ListParagraph"/>
+              <w:pStyle w:val="a6"/>
               <w:numPr>
                 <w:ilvl w:val="0"/>
                 <w:numId w:val="7"/>
@@ -14736,7 +14735,7 @@
           </w:p>
           <w:p>
             <w:pPr>
-              <w:pStyle w:val="ListParagraph"/>
+              <w:pStyle w:val="a6"/>
               <w:numPr>
                 <w:ilvl w:val="0"/>
                 <w:numId w:val="7"/>
@@ -14760,7 +14759,7 @@
           </w:p>
           <w:p>
             <w:pPr>
-              <w:pStyle w:val="ListParagraph"/>
+              <w:pStyle w:val="a6"/>
               <w:numPr>
                 <w:ilvl w:val="0"/>
                 <w:numId w:val="7"/>
@@ -14784,7 +14783,7 @@
           </w:p>
           <w:p>
             <w:pPr>
-              <w:pStyle w:val="ListParagraph"/>
+              <w:pStyle w:val="a6"/>
               <w:numPr>
                 <w:ilvl w:val="0"/>
                 <w:numId w:val="7"/>
@@ -14808,7 +14807,7 @@
           </w:p>
           <w:p>
             <w:pPr>
-              <w:pStyle w:val="ListParagraph"/>
+              <w:pStyle w:val="a6"/>
               <w:numPr>
                 <w:ilvl w:val="0"/>
                 <w:numId w:val="7"/>
@@ -15187,7 +15186,7 @@
           </w:tcPr>
           <w:p>
             <w:pPr>
-              <w:pStyle w:val="ListParagraph"/>
+              <w:pStyle w:val="a6"/>
               <w:numPr>
                 <w:ilvl w:val="0"/>
                 <w:numId w:val="7"/>
@@ -15211,7 +15210,7 @@
           </w:p>
           <w:p>
             <w:pPr>
-              <w:pStyle w:val="ListParagraph"/>
+              <w:pStyle w:val="a6"/>
               <w:numPr>
                 <w:ilvl w:val="0"/>
                 <w:numId w:val="7"/>
@@ -15235,7 +15234,7 @@
           </w:p>
           <w:p>
             <w:pPr>
-              <w:pStyle w:val="ListParagraph"/>
+              <w:pStyle w:val="a6"/>
               <w:numPr>
                 <w:ilvl w:val="0"/>
                 <w:numId w:val="7"/>
@@ -15259,7 +15258,7 @@
           </w:p>
           <w:p>
             <w:pPr>
-              <w:pStyle w:val="ListParagraph"/>
+              <w:pStyle w:val="a6"/>
               <w:numPr>
                 <w:ilvl w:val="0"/>
                 <w:numId w:val="7"/>
@@ -15283,7 +15282,7 @@
           </w:p>
           <w:p>
             <w:pPr>
-              <w:pStyle w:val="ListParagraph"/>
+              <w:pStyle w:val="a6"/>
               <w:numPr>
                 <w:ilvl w:val="0"/>
                 <w:numId w:val="7"/>
@@ -15307,7 +15306,7 @@
           </w:p>
           <w:p>
             <w:pPr>
-              <w:pStyle w:val="ListParagraph"/>
+              <w:pStyle w:val="a6"/>
               <w:numPr>
                 <w:ilvl w:val="0"/>
                 <w:numId w:val="7"/>
@@ -15331,7 +15330,7 @@
           </w:p>
           <w:p>
             <w:pPr>
-              <w:pStyle w:val="ListParagraph"/>
+              <w:pStyle w:val="a6"/>
               <w:numPr>
                 <w:ilvl w:val="0"/>
                 <w:numId w:val="7"/>
@@ -15356,7 +15355,7 @@
           </w:p>
           <w:p>
             <w:pPr>
-              <w:pStyle w:val="ListParagraph"/>
+              <w:pStyle w:val="a6"/>
               <w:numPr>
                 <w:ilvl w:val="0"/>
                 <w:numId w:val="7"/>
@@ -15745,7 +15744,7 @@
           </w:tcPr>
           <w:p>
             <w:pPr>
-              <w:pStyle w:val="ListParagraph"/>
+              <w:pStyle w:val="a6"/>
               <w:numPr>
                 <w:ilvl w:val="0"/>
                 <w:numId w:val="7"/>
@@ -15769,7 +15768,7 @@
           </w:p>
           <w:p>
             <w:pPr>
-              <w:pStyle w:val="ListParagraph"/>
+              <w:pStyle w:val="a6"/>
               <w:numPr>
                 <w:ilvl w:val="0"/>
                 <w:numId w:val="7"/>
@@ -15793,7 +15792,7 @@
           </w:p>
           <w:p>
             <w:pPr>
-              <w:pStyle w:val="ListParagraph"/>
+              <w:pStyle w:val="a6"/>
               <w:numPr>
                 <w:ilvl w:val="0"/>
                 <w:numId w:val="7"/>
@@ -15817,7 +15816,7 @@
           </w:p>
           <w:p>
             <w:pPr>
-              <w:pStyle w:val="ListParagraph"/>
+              <w:pStyle w:val="a6"/>
               <w:numPr>
                 <w:ilvl w:val="0"/>
                 <w:numId w:val="7"/>
@@ -15841,7 +15840,7 @@
           </w:p>
           <w:p>
             <w:pPr>
-              <w:pStyle w:val="ListParagraph"/>
+              <w:pStyle w:val="a6"/>
               <w:numPr>
                 <w:ilvl w:val="0"/>
                 <w:numId w:val="7"/>
@@ -15865,7 +15864,7 @@
           </w:p>
           <w:p>
             <w:pPr>
-              <w:pStyle w:val="ListParagraph"/>
+              <w:pStyle w:val="a6"/>
               <w:numPr>
                 <w:ilvl w:val="0"/>
                 <w:numId w:val="7"/>
@@ -15889,7 +15888,7 @@
           </w:p>
           <w:p>
             <w:pPr>
-              <w:pStyle w:val="ListParagraph"/>
+              <w:pStyle w:val="a6"/>
               <w:numPr>
                 <w:ilvl w:val="0"/>
                 <w:numId w:val="7"/>
@@ -15913,7 +15912,7 @@
           </w:p>
           <w:p>
             <w:pPr>
-              <w:pStyle w:val="ListParagraph"/>
+              <w:pStyle w:val="a6"/>
               <w:numPr>
                 <w:ilvl w:val="0"/>
                 <w:numId w:val="7"/>
@@ -16302,7 +16301,7 @@
           </w:tcPr>
           <w:p>
             <w:pPr>
-              <w:pStyle w:val="ListParagraph"/>
+              <w:pStyle w:val="a6"/>
               <w:numPr>
                 <w:ilvl w:val="0"/>
                 <w:numId w:val="7"/>
@@ -16326,7 +16325,7 @@
           </w:p>
           <w:p>
             <w:pPr>
-              <w:pStyle w:val="ListParagraph"/>
+              <w:pStyle w:val="a6"/>
               <w:numPr>
                 <w:ilvl w:val="0"/>
                 <w:numId w:val="7"/>
@@ -16350,7 +16349,7 @@
           </w:p>
           <w:p>
             <w:pPr>
-              <w:pStyle w:val="ListParagraph"/>
+              <w:pStyle w:val="a6"/>
               <w:numPr>
                 <w:ilvl w:val="0"/>
                 <w:numId w:val="7"/>
@@ -16374,7 +16373,7 @@
           </w:p>
           <w:p>
             <w:pPr>
-              <w:pStyle w:val="ListParagraph"/>
+              <w:pStyle w:val="a6"/>
               <w:numPr>
                 <w:ilvl w:val="0"/>
                 <w:numId w:val="7"/>
@@ -16398,7 +16397,7 @@
           </w:p>
           <w:p>
             <w:pPr>
-              <w:pStyle w:val="ListParagraph"/>
+              <w:pStyle w:val="a6"/>
               <w:numPr>
                 <w:ilvl w:val="0"/>
                 <w:numId w:val="7"/>
@@ -16422,7 +16421,7 @@
           </w:p>
           <w:p>
             <w:pPr>
-              <w:pStyle w:val="ListParagraph"/>
+              <w:pStyle w:val="a6"/>
               <w:numPr>
                 <w:ilvl w:val="0"/>
                 <w:numId w:val="7"/>
@@ -16446,7 +16445,7 @@
           </w:p>
           <w:p>
             <w:pPr>
-              <w:pStyle w:val="ListParagraph"/>
+              <w:pStyle w:val="a6"/>
               <w:numPr>
                 <w:ilvl w:val="0"/>
                 <w:numId w:val="7"/>
@@ -16471,7 +16470,7 @@
           </w:p>
           <w:p>
             <w:pPr>
-              <w:pStyle w:val="ListParagraph"/>
+              <w:pStyle w:val="a6"/>
               <w:numPr>
                 <w:ilvl w:val="0"/>
                 <w:numId w:val="7"/>
@@ -16879,7 +16878,7 @@
           </w:tcPr>
           <w:p>
             <w:pPr>
-              <w:pStyle w:val="ListParagraph"/>
+              <w:pStyle w:val="a6"/>
               <w:numPr>
                 <w:ilvl w:val="0"/>
                 <w:numId w:val="7"/>
@@ -16903,7 +16902,7 @@
           </w:p>
           <w:p>
             <w:pPr>
-              <w:pStyle w:val="ListParagraph"/>
+              <w:pStyle w:val="a6"/>
               <w:numPr>
                 <w:ilvl w:val="0"/>
                 <w:numId w:val="7"/>
@@ -16927,7 +16926,7 @@
           </w:p>
           <w:p>
             <w:pPr>
-              <w:pStyle w:val="ListParagraph"/>
+              <w:pStyle w:val="a6"/>
               <w:numPr>
                 <w:ilvl w:val="0"/>
                 <w:numId w:val="7"/>
@@ -16951,7 +16950,7 @@
           </w:p>
           <w:p>
             <w:pPr>
-              <w:pStyle w:val="ListParagraph"/>
+              <w:pStyle w:val="a6"/>
               <w:numPr>
                 <w:ilvl w:val="0"/>
                 <w:numId w:val="7"/>
@@ -16975,7 +16974,7 @@
           </w:p>
           <w:p>
             <w:pPr>
-              <w:pStyle w:val="ListParagraph"/>
+              <w:pStyle w:val="a6"/>
               <w:numPr>
                 <w:ilvl w:val="0"/>
                 <w:numId w:val="7"/>
@@ -16999,7 +16998,7 @@
           </w:p>
           <w:p>
             <w:pPr>
-              <w:pStyle w:val="ListParagraph"/>
+              <w:pStyle w:val="a6"/>
               <w:numPr>
                 <w:ilvl w:val="0"/>
                 <w:numId w:val="7"/>
@@ -17023,7 +17022,7 @@
           </w:p>
           <w:p>
             <w:pPr>
-              <w:pStyle w:val="ListParagraph"/>
+              <w:pStyle w:val="a6"/>
               <w:numPr>
                 <w:ilvl w:val="0"/>
                 <w:numId w:val="7"/>
@@ -17047,7 +17046,7 @@
           </w:p>
           <w:p>
             <w:pPr>
-              <w:pStyle w:val="ListParagraph"/>
+              <w:pStyle w:val="a6"/>
               <w:numPr>
                 <w:ilvl w:val="0"/>
                 <w:numId w:val="7"/>
@@ -17080,6 +17079,49 @@
           <w:szCs w:val="28"/>
         </w:rPr>
       </w:pPr>
+    </w:p>
+    <w:p>
+      <w:pPr>
+        <w:rPr>
+          <w:rFonts w:asciiTheme="minorHAnsi" w:eastAsia="Calibri" w:hAnsiTheme="minorHAnsi" w:cstheme="minorHAnsi"/>
+          <w:sz w:val="28"/>
+          <w:szCs w:val="28"/>
+        </w:rPr>
+      </w:pPr>
+      <w:r>
+        <w:rPr>
+          <w:rFonts w:asciiTheme="minorHAnsi" w:eastAsia="Calibri" w:hAnsiTheme="minorHAnsi" w:cstheme="minorHAnsi" w:hint="eastAsia"/>
+          <w:sz w:val="28"/>
+          <w:szCs w:val="28"/>
+        </w:rPr>
+        <w:t xml:space="preserve">Note: When adding new data into the database, all </w:t>
+      </w:r>
+      <w:r>
+        <w:rPr>
+          <w:rFonts w:asciiTheme="minorHAnsi" w:eastAsia="Calibri" w:hAnsiTheme="minorHAnsi" w:cstheme="minorHAnsi"/>
+          <w:sz w:val="28"/>
+          <w:szCs w:val="28"/>
+        </w:rPr>
+        <w:t>fields</w:t>
+      </w:r>
+      <w:r>
+        <w:rPr>
+          <w:rFonts w:asciiTheme="minorHAnsi" w:eastAsia="Calibri" w:hAnsiTheme="minorHAnsi" w:cstheme="minorHAnsi" w:hint="eastAsia"/>
+          <w:sz w:val="28"/>
+          <w:szCs w:val="28"/>
+        </w:rPr>
+        <w:t xml:space="preserve"> </w:t>
+      </w:r>
+      <w:r>
+        <w:rPr>
+          <w:rFonts w:asciiTheme="minorHAnsi" w:eastAsia="Calibri" w:hAnsiTheme="minorHAnsi" w:cstheme="minorHAnsi"/>
+          <w:sz w:val="28"/>
+          <w:szCs w:val="28"/>
+        </w:rPr>
+        <w:t>have to be filled in.</w:t>
+      </w:r>
+      <w:bookmarkStart w:id="25" w:name="_GoBack"/>
+      <w:bookmarkEnd w:id="25"/>
     </w:p>
     <w:p>
       <w:pPr>
@@ -17200,7 +17242,7 @@
     </w:p>
     <w:p>
       <w:pPr>
-        <w:pStyle w:val="Heading5"/>
+        <w:pStyle w:val="5"/>
         <w:numPr>
           <w:ilvl w:val="0"/>
           <w:numId w:val="0"/>
@@ -17220,7 +17262,7 @@
           <w:noProof/>
           <w:sz w:val="28"/>
           <w:szCs w:val="28"/>
-          <w:lang w:val="en-US"/>
+          <w:lang w:val="en-US" w:eastAsia="zh-CN"/>
         </w:rPr>
         <w:lastRenderedPageBreak/>
         <mc:AlternateContent>
@@ -17366,7 +17408,7 @@
           <w:noProof/>
           <w:sz w:val="28"/>
           <w:szCs w:val="28"/>
-          <w:lang w:val="en-US"/>
+          <w:lang w:val="en-US" w:eastAsia="zh-CN"/>
         </w:rPr>
         <mc:AlternateContent>
           <mc:Choice Requires="wps">
@@ -17425,7 +17467,7 @@
           </mc:Choice>
           <mc:Fallback>
             <w:pict>
-              <v:oval w14:anchorId="0EABD47C" id="Oval 14" o:spid="_x0000_s1026" style="position:absolute;margin-left:.5pt;margin-top:303.95pt;width:18.5pt;height:17pt;z-index:251671552;visibility:visible;mso-wrap-style:square;mso-wrap-distance-left:9pt;mso-wrap-distance-top:0;mso-wrap-distance-right:9pt;mso-wrap-distance-bottom:0;mso-position-horizontal:absolute;mso-position-horizontal-relative:margin;mso-position-vertical:absolute;mso-position-vertical-relative:text;v-text-anchor:middle" o:gfxdata="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" fillcolor="#91bce3 [2164]" strokecolor="#5b9bd5 [3204]" strokeweight=".5pt">
+              <v:oval w14:anchorId="0E9A0ABA" id="Oval 14" o:spid="_x0000_s1026" style="position:absolute;left:0;text-align:left;margin-left:.5pt;margin-top:303.95pt;width:18.5pt;height:17pt;z-index:251671552;visibility:visible;mso-wrap-style:square;mso-wrap-distance-left:9pt;mso-wrap-distance-top:0;mso-wrap-distance-right:9pt;mso-wrap-distance-bottom:0;mso-position-horizontal:absolute;mso-position-horizontal-relative:margin;mso-position-vertical:absolute;mso-position-vertical-relative:text;v-text-anchor:middle" o:gfxdata="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" fillcolor="#91bce3 [2164]" strokecolor="#5b9bd5 [3204]" strokeweight=".5pt">
                 <v:fill color2="#7aaddd [2612]" rotate="t" colors="0 #b1cbe9;.5 #a3c1e5;1 #92b9e4" focus="100%" type="gradient">
                   <o:fill v:ext="view" type="gradientUnscaled"/>
                 </v:fill>
@@ -17442,7 +17484,7 @@
           <w:noProof/>
           <w:sz w:val="28"/>
           <w:szCs w:val="28"/>
-          <w:lang w:val="en-US"/>
+          <w:lang w:val="en-US" w:eastAsia="zh-CN"/>
         </w:rPr>
         <mc:AlternateContent>
           <mc:Choice Requires="wps">
@@ -17590,7 +17632,7 @@
           <w:noProof/>
           <w:sz w:val="28"/>
           <w:szCs w:val="28"/>
-          <w:lang w:val="en-US"/>
+          <w:lang w:val="en-US" w:eastAsia="zh-CN"/>
         </w:rPr>
         <mc:AlternateContent>
           <mc:Choice Requires="wps">
@@ -17649,7 +17691,7 @@
           </mc:Choice>
           <mc:Fallback>
             <w:pict>
-              <v:oval w14:anchorId="16F73AD9" id="Oval 18" o:spid="_x0000_s1026" style="position:absolute;margin-left:1pt;margin-top:326.9pt;width:22pt;height:21pt;z-index:251676672;visibility:visible;mso-wrap-style:square;mso-wrap-distance-left:9pt;mso-wrap-distance-top:0;mso-wrap-distance-right:9pt;mso-wrap-distance-bottom:0;mso-position-horizontal:absolute;mso-position-horizontal-relative:text;mso-position-vertical:absolute;mso-position-vertical-relative:text;v-text-anchor:middle" o:gfxdata="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" fillcolor="white [3201]" strokecolor="#5b9bd5 [3204]" strokeweight="1pt">
+              <v:oval w14:anchorId="3B76F178" id="Oval 18" o:spid="_x0000_s1026" style="position:absolute;left:0;text-align:left;margin-left:1pt;margin-top:326.9pt;width:22pt;height:21pt;z-index:251676672;visibility:visible;mso-wrap-style:square;mso-wrap-distance-left:9pt;mso-wrap-distance-top:0;mso-wrap-distance-right:9pt;mso-wrap-distance-bottom:0;mso-position-horizontal:absolute;mso-position-horizontal-relative:text;mso-position-vertical:absolute;mso-position-vertical-relative:text;v-text-anchor:middle" o:gfxdata="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" fillcolor="white [3201]" strokecolor="#5b9bd5 [3204]" strokeweight="1pt">
                 <v:stroke joinstyle="miter"/>
               </v:oval>
             </w:pict>
@@ -17662,7 +17704,7 @@
           <w:noProof/>
           <w:sz w:val="28"/>
           <w:szCs w:val="28"/>
-          <w:lang w:val="en-US"/>
+          <w:lang w:val="en-US" w:eastAsia="zh-CN"/>
         </w:rPr>
         <w:drawing>
           <wp:inline distT="0" distB="0" distL="0" distR="0">
@@ -17716,7 +17758,7 @@
     </w:p>
     <w:p>
       <w:pPr>
-        <w:pStyle w:val="Heading5"/>
+        <w:pStyle w:val="5"/>
         <w:numPr>
           <w:ilvl w:val="0"/>
           <w:numId w:val="0"/>
@@ -17737,7 +17779,7 @@
           <w:noProof/>
           <w:sz w:val="28"/>
           <w:szCs w:val="28"/>
-          <w:lang w:val="en-US"/>
+          <w:lang w:val="en-US" w:eastAsia="zh-CN"/>
         </w:rPr>
         <mc:AlternateContent>
           <mc:Choice Requires="wps">
@@ -17871,7 +17913,7 @@
           <w:noProof/>
           <w:sz w:val="28"/>
           <w:szCs w:val="28"/>
-          <w:lang w:val="en-US"/>
+          <w:lang w:val="en-US" w:eastAsia="zh-CN"/>
         </w:rPr>
         <mc:AlternateContent>
           <mc:Choice Requires="wps">
@@ -17930,7 +17972,7 @@
           </mc:Choice>
           <mc:Fallback>
             <w:pict>
-              <v:shapetype w14:anchorId="2FD2E53F" id="_x0000_t13" coordsize="21600,21600" o:spt="13" adj="16200,5400" path="m@0,l@0@1,0@1,0@2@0@2@0,21600,21600,10800xe">
+              <v:shapetype w14:anchorId="0E1CF747" id="_x0000_t13" coordsize="21600,21600" o:spt="13" adj="16200,5400" path="m@0,l@0@1,0@1,0@2@0@2@0,21600,21600,10800xe">
                 <v:stroke joinstyle="miter"/>
                 <v:formulas>
                   <v:f eqn="val #0"/>
@@ -17946,7 +17988,7 @@
                   <v:h position="#0,#1" xrange="0,21600" yrange="0,10800"/>
                 </v:handles>
               </v:shapetype>
-              <v:shape id="Right Arrow 15" o:spid="_x0000_s1026" type="#_x0000_t13" style="position:absolute;margin-left:0;margin-top:25.95pt;width:34.5pt;height:9pt;z-index:251672576;visibility:visible;mso-wrap-style:square;mso-wrap-distance-left:9pt;mso-wrap-distance-top:0;mso-wrap-distance-right:9pt;mso-wrap-distance-bottom:0;mso-position-horizontal:left;mso-position-horizontal-relative:margin;mso-position-vertical:absolute;mso-position-vertical-relative:text;v-text-anchor:middle" o:gfxdata="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" adj="18783" fillcolor="#91bce3 [2164]" strokecolor="#5b9bd5 [3204]" strokeweight=".5pt">
+              <v:shape id="Right Arrow 15" o:spid="_x0000_s1026" type="#_x0000_t13" style="position:absolute;left:0;text-align:left;margin-left:0;margin-top:25.95pt;width:34.5pt;height:9pt;z-index:251672576;visibility:visible;mso-wrap-style:square;mso-wrap-distance-left:9pt;mso-wrap-distance-top:0;mso-wrap-distance-right:9pt;mso-wrap-distance-bottom:0;mso-position-horizontal:left;mso-position-horizontal-relative:margin;mso-position-vertical:absolute;mso-position-vertical-relative:text;v-text-anchor:middle" o:gfxdata="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" adj="18783" fillcolor="#91bce3 [2164]" strokecolor="#5b9bd5 [3204]" strokeweight=".5pt">
                 <v:fill color2="#7aaddd [2612]" rotate="t" colors="0 #b1cbe9;.5 #a3c1e5;1 #92b9e4" focus="100%" type="gradient">
                   <o:fill v:ext="view" type="gradientUnscaled"/>
                 </v:fill>
@@ -17962,7 +18004,7 @@
           <w:noProof/>
           <w:sz w:val="28"/>
           <w:szCs w:val="28"/>
-          <w:lang w:val="en-US"/>
+          <w:lang w:val="en-US" w:eastAsia="zh-CN"/>
         </w:rPr>
         <mc:AlternateContent>
           <mc:Choice Requires="wps">
@@ -18021,7 +18063,7 @@
           </mc:Choice>
           <mc:Fallback>
             <w:pict>
-              <v:oval w14:anchorId="3B52EA86" id="Oval 19" o:spid="_x0000_s1026" style="position:absolute;margin-left:2.5pt;margin-top:.4pt;width:18.5pt;height:17pt;z-index:251678720;visibility:visible;mso-wrap-style:square;mso-wrap-distance-left:9pt;mso-wrap-distance-top:0;mso-wrap-distance-right:9pt;mso-wrap-distance-bottom:0;mso-position-horizontal:absolute;mso-position-horizontal-relative:margin;mso-position-vertical:absolute;mso-position-vertical-relative:text;v-text-anchor:middle" o:gfxdata="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" fillcolor="#91bce3 [2164]" strokecolor="#5b9bd5 [3204]" strokeweight=".5pt">
+              <v:oval w14:anchorId="288CB0CC" id="Oval 19" o:spid="_x0000_s1026" style="position:absolute;left:0;text-align:left;margin-left:2.5pt;margin-top:.4pt;width:18.5pt;height:17pt;z-index:251678720;visibility:visible;mso-wrap-style:square;mso-wrap-distance-left:9pt;mso-wrap-distance-top:0;mso-wrap-distance-right:9pt;mso-wrap-distance-bottom:0;mso-position-horizontal:absolute;mso-position-horizontal-relative:margin;mso-position-vertical:absolute;mso-position-vertical-relative:text;v-text-anchor:middle" o:gfxdata="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" fillcolor="#91bce3 [2164]" strokecolor="#5b9bd5 [3204]" strokeweight=".5pt">
                 <v:fill color2="#7aaddd [2612]" rotate="t" colors="0 #b1cbe9;.5 #a3c1e5;1 #92b9e4" focus="100%" type="gradient">
                   <o:fill v:ext="view" type="gradientUnscaled"/>
                 </v:fill>
@@ -18038,7 +18080,7 @@
           <w:noProof/>
           <w:sz w:val="28"/>
           <w:szCs w:val="28"/>
-          <w:lang w:val="en-US"/>
+          <w:lang w:val="en-US" w:eastAsia="zh-CN"/>
         </w:rPr>
         <mc:AlternateContent>
           <mc:Choice Requires="wps">
@@ -18180,7 +18222,7 @@
     </w:p>
     <w:p>
       <w:pPr>
-        <w:pStyle w:val="Heading5"/>
+        <w:pStyle w:val="5"/>
         <w:numPr>
           <w:ilvl w:val="0"/>
           <w:numId w:val="0"/>
@@ -18203,7 +18245,7 @@
     </w:p>
     <w:p>
       <w:pPr>
-        <w:pStyle w:val="Heading5"/>
+        <w:pStyle w:val="5"/>
         <w:numPr>
           <w:ilvl w:val="0"/>
           <w:numId w:val="0"/>
@@ -18241,7 +18283,7 @@
     </w:p>
     <w:p>
       <w:pPr>
-        <w:pStyle w:val="Heading5"/>
+        <w:pStyle w:val="5"/>
         <w:numPr>
           <w:ilvl w:val="0"/>
           <w:numId w:val="0"/>
@@ -18279,7 +18321,7 @@
     </w:p>
     <w:p>
       <w:pPr>
-        <w:pStyle w:val="Heading5"/>
+        <w:pStyle w:val="5"/>
         <w:numPr>
           <w:ilvl w:val="0"/>
           <w:numId w:val="0"/>
@@ -18300,7 +18342,7 @@
           <w:noProof/>
           <w:sz w:val="28"/>
           <w:szCs w:val="28"/>
-          <w:lang w:val="en-US"/>
+          <w:lang w:val="en-US" w:eastAsia="zh-CN"/>
         </w:rPr>
         <w:lastRenderedPageBreak/>
         <w:drawing>
@@ -18355,7 +18397,7 @@
     </w:p>
     <w:p>
       <w:pPr>
-        <w:pStyle w:val="Heading5"/>
+        <w:pStyle w:val="5"/>
         <w:numPr>
           <w:ilvl w:val="0"/>
           <w:numId w:val="0"/>
@@ -18376,7 +18418,7 @@
           <w:noProof/>
           <w:sz w:val="28"/>
           <w:szCs w:val="28"/>
-          <w:lang w:val="en-US"/>
+          <w:lang w:val="en-US" w:eastAsia="zh-CN"/>
         </w:rPr>
         <mc:AlternateContent>
           <mc:Choice Requires="wps">
@@ -18550,7 +18592,7 @@
     </w:p>
     <w:p>
       <w:pPr>
-        <w:pStyle w:val="Heading2"/>
+        <w:pStyle w:val="2"/>
         <w:rPr>
           <w:rFonts w:asciiTheme="minorHAnsi" w:hAnsiTheme="minorHAnsi" w:cstheme="minorHAnsi"/>
         </w:rPr>
@@ -18574,7 +18616,7 @@
     </w:p>
     <w:p>
       <w:pPr>
-        <w:pStyle w:val="Heading5"/>
+        <w:pStyle w:val="5"/>
         <w:numPr>
           <w:ilvl w:val="0"/>
           <w:numId w:val="0"/>
@@ -18607,7 +18649,7 @@
     </w:p>
     <w:p>
       <w:pPr>
-        <w:pStyle w:val="Heading5"/>
+        <w:pStyle w:val="5"/>
         <w:numPr>
           <w:ilvl w:val="0"/>
           <w:numId w:val="0"/>
@@ -18722,7 +18764,7 @@
     </w:p>
     <w:p>
       <w:pPr>
-        <w:pStyle w:val="Heading5"/>
+        <w:pStyle w:val="5"/>
         <w:numPr>
           <w:ilvl w:val="0"/>
           <w:numId w:val="0"/>
@@ -18739,7 +18781,7 @@
     </w:p>
     <w:p>
       <w:pPr>
-        <w:pStyle w:val="Heading5"/>
+        <w:pStyle w:val="5"/>
         <w:numPr>
           <w:ilvl w:val="0"/>
           <w:numId w:val="0"/>
@@ -18759,7 +18801,7 @@
         <w:rPr>
           <w:rFonts w:asciiTheme="minorHAnsi" w:hAnsiTheme="minorHAnsi" w:cstheme="minorHAnsi"/>
           <w:noProof/>
-          <w:lang w:val="en-US"/>
+          <w:lang w:val="en-US" w:eastAsia="zh-CN"/>
         </w:rPr>
         <w:lastRenderedPageBreak/>
         <w:drawing>
@@ -18827,6 +18869,7 @@
           <w:noProof/>
           <w:sz w:val="28"/>
           <w:szCs w:val="28"/>
+          <w:lang w:eastAsia="zh-CN"/>
         </w:rPr>
         <mc:AlternateContent>
           <mc:Choice Requires="wps">
@@ -19252,6 +19295,7 @@
         <w:rPr>
           <w:rFonts w:asciiTheme="minorHAnsi" w:hAnsiTheme="minorHAnsi" w:cstheme="minorHAnsi"/>
           <w:noProof/>
+          <w:lang w:eastAsia="zh-CN"/>
         </w:rPr>
         <w:lastRenderedPageBreak/>
         <w:drawing>
@@ -19316,6 +19360,7 @@
           <w:noProof/>
           <w:sz w:val="28"/>
           <w:szCs w:val="28"/>
+          <w:lang w:eastAsia="zh-CN"/>
         </w:rPr>
         <mc:AlternateContent>
           <mc:Choice Requires="wps">
@@ -19510,7 +19555,7 @@
     </w:p>
     <w:p>
       <w:pPr>
-        <w:pStyle w:val="Heading2"/>
+        <w:pStyle w:val="2"/>
         <w:keepNext w:val="0"/>
         <w:rPr>
           <w:rFonts w:asciiTheme="minorHAnsi" w:hAnsiTheme="minorHAnsi" w:cstheme="minorHAnsi"/>
@@ -19529,7 +19574,7 @@
     </w:p>
     <w:p>
       <w:pPr>
-        <w:pStyle w:val="Heading5"/>
+        <w:pStyle w:val="5"/>
         <w:keepLines w:val="0"/>
         <w:numPr>
           <w:ilvl w:val="0"/>
@@ -19551,7 +19596,7 @@
     </w:p>
     <w:p>
       <w:pPr>
-        <w:pStyle w:val="Heading5"/>
+        <w:pStyle w:val="5"/>
         <w:numPr>
           <w:ilvl w:val="0"/>
           <w:numId w:val="0"/>
@@ -19572,7 +19617,7 @@
       <w:hyperlink r:id="rId13" w:history="1">
         <w:r>
           <w:rPr>
-            <w:rStyle w:val="Hyperlink"/>
+            <w:rStyle w:val="a3"/>
             <w:rFonts w:asciiTheme="minorHAnsi" w:hAnsiTheme="minorHAnsi" w:cstheme="minorHAnsi"/>
           </w:rPr>
           <w:t>https://www.qt.io/download-open-source/</w:t>
@@ -19581,7 +19626,7 @@
     </w:p>
     <w:p>
       <w:pPr>
-        <w:pStyle w:val="Heading5"/>
+        <w:pStyle w:val="5"/>
         <w:numPr>
           <w:ilvl w:val="0"/>
           <w:numId w:val="0"/>
@@ -19596,7 +19641,7 @@
     </w:p>
     <w:p>
       <w:pPr>
-        <w:pStyle w:val="Heading5"/>
+        <w:pStyle w:val="5"/>
         <w:numPr>
           <w:ilvl w:val="0"/>
           <w:numId w:val="0"/>
@@ -19612,7 +19657,7 @@
         <w:rPr>
           <w:rFonts w:asciiTheme="minorHAnsi" w:hAnsiTheme="minorHAnsi" w:cstheme="minorHAnsi"/>
           <w:noProof/>
-          <w:lang w:val="en-US"/>
+          <w:lang w:val="en-US" w:eastAsia="zh-CN"/>
         </w:rPr>
         <w:drawing>
           <wp:inline distT="0" distB="0" distL="0" distR="0">
@@ -19682,7 +19727,7 @@
     </w:p>
     <w:p>
       <w:pPr>
-        <w:pStyle w:val="Heading5"/>
+        <w:pStyle w:val="5"/>
         <w:numPr>
           <w:ilvl w:val="0"/>
           <w:numId w:val="0"/>
@@ -19697,7 +19742,7 @@
     </w:p>
     <w:p>
       <w:pPr>
-        <w:pStyle w:val="Heading5"/>
+        <w:pStyle w:val="5"/>
         <w:numPr>
           <w:ilvl w:val="0"/>
           <w:numId w:val="0"/>
@@ -19712,7 +19757,7 @@
     </w:p>
     <w:p>
       <w:pPr>
-        <w:pStyle w:val="Heading1"/>
+        <w:pStyle w:val="1"/>
         <w:keepNext w:val="0"/>
         <w:pageBreakBefore w:val="0"/>
         <w:rPr>
@@ -19732,7 +19777,7 @@
     </w:p>
     <w:p>
       <w:pPr>
-        <w:pStyle w:val="Heading2"/>
+        <w:pStyle w:val="2"/>
         <w:keepNext w:val="0"/>
         <w:rPr>
           <w:rFonts w:asciiTheme="minorHAnsi" w:hAnsiTheme="minorHAnsi" w:cstheme="minorHAnsi"/>
@@ -19751,7 +19796,7 @@
     </w:p>
     <w:p>
       <w:pPr>
-        <w:pStyle w:val="Heading5"/>
+        <w:pStyle w:val="5"/>
         <w:keepLines w:val="0"/>
         <w:numPr>
           <w:ilvl w:val="0"/>
@@ -19803,7 +19848,7 @@
     </w:p>
     <w:p>
       <w:pPr>
-        <w:pStyle w:val="Heading2"/>
+        <w:pStyle w:val="2"/>
         <w:rPr>
           <w:rFonts w:asciiTheme="minorHAnsi" w:hAnsiTheme="minorHAnsi" w:cstheme="minorHAnsi"/>
         </w:rPr>
@@ -19821,7 +19866,7 @@
     </w:p>
     <w:p>
       <w:pPr>
-        <w:pStyle w:val="Heading5"/>
+        <w:pStyle w:val="5"/>
         <w:numPr>
           <w:ilvl w:val="0"/>
           <w:numId w:val="0"/>
@@ -19878,7 +19923,7 @@
     </w:p>
     <w:p>
       <w:pPr>
-        <w:pStyle w:val="Heading2"/>
+        <w:pStyle w:val="2"/>
         <w:rPr>
           <w:rFonts w:asciiTheme="minorHAnsi" w:hAnsiTheme="minorHAnsi" w:cstheme="minorHAnsi"/>
         </w:rPr>
@@ -19896,7 +19941,7 @@
     </w:p>
     <w:p>
       <w:pPr>
-        <w:pStyle w:val="Heading5"/>
+        <w:pStyle w:val="5"/>
         <w:numPr>
           <w:ilvl w:val="0"/>
           <w:numId w:val="0"/>
@@ -19961,7 +20006,7 @@
     </w:p>
     <w:p>
       <w:pPr>
-        <w:pStyle w:val="Heading5"/>
+        <w:pStyle w:val="5"/>
         <w:numPr>
           <w:ilvl w:val="0"/>
           <w:numId w:val="0"/>
@@ -19986,7 +20031,7 @@
     </w:p>
     <w:p>
       <w:pPr>
-        <w:pStyle w:val="Heading5"/>
+        <w:pStyle w:val="5"/>
         <w:numPr>
           <w:ilvl w:val="0"/>
           <w:numId w:val="0"/>
@@ -20351,7 +20396,7 @@
     <w:lvl w:ilvl="0">
       <w:start w:val="1"/>
       <w:numFmt w:val="decimal"/>
-      <w:pStyle w:val="Heading1"/>
+      <w:pStyle w:val="1"/>
       <w:lvlText w:val="%1"/>
       <w:lvlJc w:val="left"/>
       <w:pPr>
@@ -20364,7 +20409,7 @@
     <w:lvl w:ilvl="1">
       <w:start w:val="1"/>
       <w:numFmt w:val="decimal"/>
-      <w:pStyle w:val="Heading2"/>
+      <w:pStyle w:val="2"/>
       <w:lvlText w:val="%1.%2"/>
       <w:lvlJc w:val="left"/>
       <w:pPr>
@@ -20377,7 +20422,7 @@
     <w:lvl w:ilvl="2">
       <w:start w:val="1"/>
       <w:numFmt w:val="decimal"/>
-      <w:pStyle w:val="Heading3"/>
+      <w:pStyle w:val="3"/>
       <w:lvlText w:val="%1.%2.%3"/>
       <w:lvlJc w:val="left"/>
       <w:pPr>
@@ -20390,7 +20435,7 @@
     <w:lvl w:ilvl="3">
       <w:start w:val="1"/>
       <w:numFmt w:val="decimal"/>
-      <w:pStyle w:val="Heading4"/>
+      <w:pStyle w:val="4"/>
       <w:lvlText w:val="%1.%2.%3.%4"/>
       <w:lvlJc w:val="left"/>
       <w:pPr>
@@ -20403,7 +20448,7 @@
     <w:lvl w:ilvl="4">
       <w:start w:val="1"/>
       <w:numFmt w:val="decimal"/>
-      <w:pStyle w:val="Heading5"/>
+      <w:pStyle w:val="5"/>
       <w:lvlText w:val="/%5"/>
       <w:lvlJc w:val="left"/>
       <w:pPr>
@@ -20429,7 +20474,7 @@
     <w:lvl w:ilvl="6">
       <w:start w:val="1"/>
       <w:numFmt w:val="none"/>
-      <w:pStyle w:val="Heading7"/>
+      <w:pStyle w:val="7"/>
       <w:lvlText w:val=""/>
       <w:lvlJc w:val="left"/>
       <w:pPr>
@@ -20720,7 +20765,7 @@
   <w:docDefaults>
     <w:rPrDefault>
       <w:rPr>
-        <w:rFonts w:asciiTheme="minorHAnsi" w:eastAsiaTheme="minorHAnsi" w:hAnsiTheme="minorHAnsi" w:cstheme="minorBidi"/>
+        <w:rFonts w:asciiTheme="minorHAnsi" w:eastAsiaTheme="minorEastAsia" w:hAnsiTheme="minorHAnsi" w:cstheme="minorBidi"/>
         <w:sz w:val="22"/>
         <w:szCs w:val="22"/>
         <w:lang w:val="en-US" w:eastAsia="en-US" w:bidi="ar-SA"/>
@@ -21108,7 +21153,7 @@
     <w:lsdException w:name="Smart Hyperlink" w:semiHidden="1" w:unhideWhenUsed="1"/>
     <w:lsdException w:name="Hashtag" w:semiHidden="1" w:unhideWhenUsed="1"/>
   </w:latentStyles>
-  <w:style w:type="paragraph" w:default="1" w:styleId="Normal">
+  <w:style w:type="paragraph" w:default="1" w:styleId="a">
     <w:name w:val="Normal"/>
     <w:qFormat/>
     <w:rsid w:val="00AF4700"/>
@@ -21121,11 +21166,11 @@
       <w:szCs w:val="20"/>
     </w:rPr>
   </w:style>
-  <w:style w:type="paragraph" w:styleId="Heading1">
+  <w:style w:type="paragraph" w:styleId="1">
     <w:name w:val="heading 1"/>
-    <w:basedOn w:val="Normal"/>
-    <w:next w:val="Heading2"/>
-    <w:link w:val="Heading1Char"/>
+    <w:basedOn w:val="a"/>
+    <w:next w:val="2"/>
+    <w:link w:val="10"/>
     <w:qFormat/>
     <w:rsid w:val="00AF4700"/>
     <w:pPr>
@@ -21148,11 +21193,11 @@
       <w:lang w:val="en-GB"/>
     </w:rPr>
   </w:style>
-  <w:style w:type="paragraph" w:styleId="Heading2">
+  <w:style w:type="paragraph" w:styleId="2">
     <w:name w:val="heading 2"/>
-    <w:basedOn w:val="Heading1"/>
-    <w:next w:val="Heading5"/>
-    <w:link w:val="Heading2Char"/>
+    <w:basedOn w:val="1"/>
+    <w:next w:val="5"/>
+    <w:link w:val="20"/>
     <w:unhideWhenUsed/>
     <w:qFormat/>
     <w:rsid w:val="00AF4700"/>
@@ -21170,11 +21215,11 @@
       <w:sz w:val="24"/>
     </w:rPr>
   </w:style>
-  <w:style w:type="paragraph" w:styleId="Heading3">
+  <w:style w:type="paragraph" w:styleId="3">
     <w:name w:val="heading 3"/>
-    <w:basedOn w:val="Normal"/>
-    <w:next w:val="Heading5"/>
-    <w:link w:val="Heading3Char"/>
+    <w:basedOn w:val="a"/>
+    <w:next w:val="5"/>
+    <w:link w:val="30"/>
     <w:unhideWhenUsed/>
     <w:qFormat/>
     <w:rsid w:val="00AF4700"/>
@@ -21194,11 +21239,11 @@
       <w:lang w:val="en-GB"/>
     </w:rPr>
   </w:style>
-  <w:style w:type="paragraph" w:styleId="Heading4">
+  <w:style w:type="paragraph" w:styleId="4">
     <w:name w:val="heading 4"/>
-    <w:basedOn w:val="Normal"/>
-    <w:next w:val="Heading5"/>
-    <w:link w:val="Heading4Char"/>
+    <w:basedOn w:val="a"/>
+    <w:next w:val="5"/>
+    <w:link w:val="40"/>
     <w:unhideWhenUsed/>
     <w:qFormat/>
     <w:rsid w:val="00AF4700"/>
@@ -21217,10 +21262,10 @@
       <w:lang w:val="en-GB"/>
     </w:rPr>
   </w:style>
-  <w:style w:type="paragraph" w:styleId="Heading5">
+  <w:style w:type="paragraph" w:styleId="5">
     <w:name w:val="heading 5"/>
-    <w:basedOn w:val="Normal"/>
-    <w:link w:val="Heading5Char"/>
+    <w:basedOn w:val="a"/>
+    <w:link w:val="50"/>
     <w:unhideWhenUsed/>
     <w:qFormat/>
     <w:rsid w:val="00AF4700"/>
@@ -21240,11 +21285,11 @@
       <w:lang w:val="en-GB"/>
     </w:rPr>
   </w:style>
-  <w:style w:type="paragraph" w:styleId="Heading6">
+  <w:style w:type="paragraph" w:styleId="6">
     <w:name w:val="heading 6"/>
-    <w:basedOn w:val="Normal"/>
-    <w:next w:val="Normal"/>
-    <w:link w:val="Heading6Char"/>
+    <w:basedOn w:val="a"/>
+    <w:next w:val="a"/>
+    <w:link w:val="60"/>
     <w:uiPriority w:val="9"/>
     <w:semiHidden/>
     <w:unhideWhenUsed/>
@@ -21261,10 +21306,10 @@
       <w:color w:val="1F4D78" w:themeColor="accent1" w:themeShade="7F"/>
     </w:rPr>
   </w:style>
-  <w:style w:type="paragraph" w:styleId="Heading7">
+  <w:style w:type="paragraph" w:styleId="7">
     <w:name w:val="heading 7"/>
-    <w:basedOn w:val="Heading6"/>
-    <w:link w:val="Heading7Char"/>
+    <w:basedOn w:val="6"/>
+    <w:link w:val="70"/>
     <w:uiPriority w:val="99"/>
     <w:semiHidden/>
     <w:unhideWhenUsed/>
@@ -21288,13 +21333,13 @@
       <w:lang w:val="en-GB"/>
     </w:rPr>
   </w:style>
-  <w:style w:type="character" w:default="1" w:styleId="DefaultParagraphFont">
+  <w:style w:type="character" w:default="1" w:styleId="a0">
     <w:name w:val="Default Paragraph Font"/>
     <w:uiPriority w:val="1"/>
     <w:semiHidden/>
     <w:unhideWhenUsed/>
   </w:style>
-  <w:style w:type="table" w:default="1" w:styleId="TableNormal">
+  <w:style w:type="table" w:default="1" w:styleId="a1">
     <w:name w:val="Normal Table"/>
     <w:uiPriority w:val="99"/>
     <w:semiHidden/>
@@ -21309,16 +21354,16 @@
       </w:tblCellMar>
     </w:tblPr>
   </w:style>
-  <w:style w:type="numbering" w:default="1" w:styleId="NoList">
+  <w:style w:type="numbering" w:default="1" w:styleId="a2">
     <w:name w:val="No List"/>
     <w:uiPriority w:val="99"/>
     <w:semiHidden/>
     <w:unhideWhenUsed/>
   </w:style>
-  <w:style w:type="character" w:customStyle="1" w:styleId="Heading1Char">
-    <w:name w:val="Heading 1 Char"/>
-    <w:basedOn w:val="DefaultParagraphFont"/>
-    <w:link w:val="Heading1"/>
+  <w:style w:type="character" w:customStyle="1" w:styleId="10">
+    <w:name w:val="标题 1 字符"/>
+    <w:basedOn w:val="a0"/>
+    <w:link w:val="1"/>
     <w:rsid w:val="00AF4700"/>
     <w:rPr>
       <w:rFonts w:ascii="Arial" w:eastAsia="Times New Roman" w:hAnsi="Arial" w:cs="Times New Roman"/>
@@ -21329,10 +21374,10 @@
       <w:lang w:val="en-GB"/>
     </w:rPr>
   </w:style>
-  <w:style w:type="character" w:customStyle="1" w:styleId="Heading2Char">
-    <w:name w:val="Heading 2 Char"/>
-    <w:basedOn w:val="DefaultParagraphFont"/>
-    <w:link w:val="Heading2"/>
+  <w:style w:type="character" w:customStyle="1" w:styleId="20">
+    <w:name w:val="标题 2 字符"/>
+    <w:basedOn w:val="a0"/>
+    <w:link w:val="2"/>
     <w:rsid w:val="00AF4700"/>
     <w:rPr>
       <w:rFonts w:ascii="Arial" w:eastAsia="Times New Roman" w:hAnsi="Arial" w:cs="Times New Roman"/>
@@ -21343,10 +21388,10 @@
       <w:lang w:val="en-GB"/>
     </w:rPr>
   </w:style>
-  <w:style w:type="character" w:customStyle="1" w:styleId="Heading3Char">
-    <w:name w:val="Heading 3 Char"/>
-    <w:basedOn w:val="DefaultParagraphFont"/>
-    <w:link w:val="Heading3"/>
+  <w:style w:type="character" w:customStyle="1" w:styleId="30">
+    <w:name w:val="标题 3 字符"/>
+    <w:basedOn w:val="a0"/>
+    <w:link w:val="3"/>
     <w:rsid w:val="00AF4700"/>
     <w:rPr>
       <w:rFonts w:ascii="Arial" w:eastAsia="Times New Roman" w:hAnsi="Arial" w:cs="Times New Roman"/>
@@ -21356,10 +21401,10 @@
       <w:lang w:val="en-GB"/>
     </w:rPr>
   </w:style>
-  <w:style w:type="character" w:customStyle="1" w:styleId="Heading4Char">
-    <w:name w:val="Heading 4 Char"/>
-    <w:basedOn w:val="DefaultParagraphFont"/>
-    <w:link w:val="Heading4"/>
+  <w:style w:type="character" w:customStyle="1" w:styleId="40">
+    <w:name w:val="标题 4 字符"/>
+    <w:basedOn w:val="a0"/>
+    <w:link w:val="4"/>
     <w:rsid w:val="00AF4700"/>
     <w:rPr>
       <w:rFonts w:ascii="Arial" w:eastAsia="Times New Roman" w:hAnsi="Arial" w:cs="Times New Roman"/>
@@ -21368,10 +21413,10 @@
       <w:lang w:val="en-GB"/>
     </w:rPr>
   </w:style>
-  <w:style w:type="character" w:customStyle="1" w:styleId="Heading5Char">
-    <w:name w:val="Heading 5 Char"/>
-    <w:basedOn w:val="DefaultParagraphFont"/>
-    <w:link w:val="Heading5"/>
+  <w:style w:type="character" w:customStyle="1" w:styleId="50">
+    <w:name w:val="标题 5 字符"/>
+    <w:basedOn w:val="a0"/>
+    <w:link w:val="5"/>
     <w:semiHidden/>
     <w:rsid w:val="00AF4700"/>
     <w:rPr>
@@ -21381,10 +21426,10 @@
       <w:lang w:val="en-GB"/>
     </w:rPr>
   </w:style>
-  <w:style w:type="character" w:customStyle="1" w:styleId="Heading7Char">
-    <w:name w:val="Heading 7 Char"/>
-    <w:basedOn w:val="DefaultParagraphFont"/>
-    <w:link w:val="Heading7"/>
+  <w:style w:type="character" w:customStyle="1" w:styleId="70">
+    <w:name w:val="标题 7 字符"/>
+    <w:basedOn w:val="a0"/>
+    <w:link w:val="7"/>
     <w:uiPriority w:val="99"/>
     <w:semiHidden/>
     <w:rsid w:val="00AF4700"/>
@@ -21395,9 +21440,9 @@
       <w:lang w:val="en-GB"/>
     </w:rPr>
   </w:style>
-  <w:style w:type="character" w:styleId="Hyperlink">
+  <w:style w:type="character" w:styleId="a3">
     <w:name w:val="Hyperlink"/>
-    <w:basedOn w:val="DefaultParagraphFont"/>
+    <w:basedOn w:val="a0"/>
     <w:uiPriority w:val="99"/>
     <w:semiHidden/>
     <w:unhideWhenUsed/>
@@ -21407,9 +21452,9 @@
       <w:u w:val="single"/>
     </w:rPr>
   </w:style>
-  <w:style w:type="paragraph" w:styleId="NormalWeb">
+  <w:style w:type="paragraph" w:styleId="a4">
     <w:name w:val="Normal (Web)"/>
-    <w:basedOn w:val="Normal"/>
+    <w:basedOn w:val="a"/>
     <w:uiPriority w:val="99"/>
     <w:semiHidden/>
     <w:unhideWhenUsed/>
@@ -21422,9 +21467,9 @@
       <w:szCs w:val="24"/>
     </w:rPr>
   </w:style>
-  <w:style w:type="paragraph" w:styleId="TOC1">
+  <w:style w:type="paragraph" w:styleId="11">
     <w:name w:val="toc 1"/>
-    <w:basedOn w:val="Normal"/>
+    <w:basedOn w:val="a"/>
     <w:autoRedefine/>
     <w:uiPriority w:val="39"/>
     <w:unhideWhenUsed/>
@@ -21444,9 +21489,9 @@
       <w:lang w:val="en-GB"/>
     </w:rPr>
   </w:style>
-  <w:style w:type="paragraph" w:styleId="TOC2">
+  <w:style w:type="paragraph" w:styleId="21">
     <w:name w:val="toc 2"/>
-    <w:basedOn w:val="Normal"/>
+    <w:basedOn w:val="a"/>
     <w:autoRedefine/>
     <w:uiPriority w:val="39"/>
     <w:unhideWhenUsed/>
@@ -21464,10 +21509,10 @@
       <w:lang w:val="en-GB"/>
     </w:rPr>
   </w:style>
-  <w:style w:type="paragraph" w:styleId="Caption">
+  <w:style w:type="paragraph" w:styleId="a5">
     <w:name w:val="caption"/>
-    <w:basedOn w:val="Normal"/>
-    <w:next w:val="Normal"/>
+    <w:basedOn w:val="a"/>
+    <w:next w:val="a"/>
     <w:uiPriority w:val="35"/>
     <w:semiHidden/>
     <w:unhideWhenUsed/>
@@ -21478,9 +21523,9 @@
       <w:bCs/>
     </w:rPr>
   </w:style>
-  <w:style w:type="paragraph" w:styleId="ListParagraph">
+  <w:style w:type="paragraph" w:styleId="a6">
     <w:name w:val="List Paragraph"/>
-    <w:basedOn w:val="Normal"/>
+    <w:basedOn w:val="a"/>
     <w:uiPriority w:val="34"/>
     <w:qFormat/>
     <w:rsid w:val="00AF4700"/>
@@ -21497,7 +21542,7 @@
   </w:style>
   <w:style w:type="paragraph" w:customStyle="1" w:styleId="preface6">
     <w:name w:val="preface 6"/>
-    <w:basedOn w:val="Heading6"/>
+    <w:basedOn w:val="6"/>
     <w:uiPriority w:val="99"/>
     <w:semiHidden/>
     <w:rsid w:val="00AF4700"/>
@@ -21547,7 +21592,7 @@
   </w:style>
   <w:style w:type="paragraph" w:customStyle="1" w:styleId="Title3">
     <w:name w:val="Title3"/>
-    <w:basedOn w:val="Normal"/>
+    <w:basedOn w:val="a"/>
     <w:uiPriority w:val="99"/>
     <w:semiHidden/>
     <w:rsid w:val="00AF4700"/>
@@ -21564,7 +21609,7 @@
   </w:style>
   <w:style w:type="paragraph" w:customStyle="1" w:styleId="HeadingTOC">
     <w:name w:val="Heading TOC"/>
-    <w:basedOn w:val="Normal"/>
+    <w:basedOn w:val="a"/>
     <w:uiPriority w:val="99"/>
     <w:semiHidden/>
     <w:rsid w:val="00AF4700"/>
@@ -21579,10 +21624,10 @@
       <w:sz w:val="28"/>
     </w:rPr>
   </w:style>
-  <w:style w:type="character" w:customStyle="1" w:styleId="Heading6Char">
-    <w:name w:val="Heading 6 Char"/>
-    <w:basedOn w:val="DefaultParagraphFont"/>
-    <w:link w:val="Heading6"/>
+  <w:style w:type="character" w:customStyle="1" w:styleId="60">
+    <w:name w:val="标题 6 字符"/>
+    <w:basedOn w:val="a0"/>
+    <w:link w:val="6"/>
     <w:uiPriority w:val="9"/>
     <w:semiHidden/>
     <w:rsid w:val="00AF4700"/>
@@ -21593,10 +21638,10 @@
       <w:szCs w:val="20"/>
     </w:rPr>
   </w:style>
-  <w:style w:type="paragraph" w:styleId="Header">
+  <w:style w:type="paragraph" w:styleId="a7">
     <w:name w:val="header"/>
-    <w:basedOn w:val="Normal"/>
-    <w:link w:val="HeaderChar"/>
+    <w:basedOn w:val="a"/>
+    <w:link w:val="a8"/>
     <w:uiPriority w:val="99"/>
     <w:unhideWhenUsed/>
     <w:rsid w:val="000616B7"/>
@@ -21607,10 +21652,10 @@
       </w:tabs>
     </w:pPr>
   </w:style>
-  <w:style w:type="character" w:customStyle="1" w:styleId="HeaderChar">
-    <w:name w:val="Header Char"/>
-    <w:basedOn w:val="DefaultParagraphFont"/>
-    <w:link w:val="Header"/>
+  <w:style w:type="character" w:customStyle="1" w:styleId="a8">
+    <w:name w:val="页眉 字符"/>
+    <w:basedOn w:val="a0"/>
+    <w:link w:val="a7"/>
     <w:uiPriority w:val="99"/>
     <w:rsid w:val="000616B7"/>
     <w:rPr>
@@ -21619,10 +21664,10 @@
       <w:szCs w:val="20"/>
     </w:rPr>
   </w:style>
-  <w:style w:type="paragraph" w:styleId="Footer">
+  <w:style w:type="paragraph" w:styleId="a9">
     <w:name w:val="footer"/>
-    <w:basedOn w:val="Normal"/>
-    <w:link w:val="FooterChar"/>
+    <w:basedOn w:val="a"/>
+    <w:link w:val="aa"/>
     <w:uiPriority w:val="99"/>
     <w:unhideWhenUsed/>
     <w:rsid w:val="000616B7"/>
@@ -21633,10 +21678,10 @@
       </w:tabs>
     </w:pPr>
   </w:style>
-  <w:style w:type="character" w:customStyle="1" w:styleId="FooterChar">
-    <w:name w:val="Footer Char"/>
-    <w:basedOn w:val="DefaultParagraphFont"/>
-    <w:link w:val="Footer"/>
+  <w:style w:type="character" w:customStyle="1" w:styleId="aa">
+    <w:name w:val="页脚 字符"/>
+    <w:basedOn w:val="a0"/>
+    <w:link w:val="a9"/>
     <w:uiPriority w:val="99"/>
     <w:rsid w:val="000616B7"/>
     <w:rPr>
@@ -21645,10 +21690,10 @@
       <w:szCs w:val="20"/>
     </w:rPr>
   </w:style>
-  <w:style w:type="paragraph" w:styleId="BalloonText">
+  <w:style w:type="paragraph" w:styleId="ab">
     <w:name w:val="Balloon Text"/>
-    <w:basedOn w:val="Normal"/>
-    <w:link w:val="BalloonTextChar"/>
+    <w:basedOn w:val="a"/>
+    <w:link w:val="ac"/>
     <w:uiPriority w:val="99"/>
     <w:semiHidden/>
     <w:unhideWhenUsed/>
@@ -21659,10 +21704,10 @@
       <w:szCs w:val="18"/>
     </w:rPr>
   </w:style>
-  <w:style w:type="character" w:customStyle="1" w:styleId="BalloonTextChar">
-    <w:name w:val="Balloon Text Char"/>
-    <w:basedOn w:val="DefaultParagraphFont"/>
-    <w:link w:val="BalloonText"/>
+  <w:style w:type="character" w:customStyle="1" w:styleId="ac">
+    <w:name w:val="批注框文本 字符"/>
+    <w:basedOn w:val="a0"/>
+    <w:link w:val="ab"/>
     <w:uiPriority w:val="99"/>
     <w:semiHidden/>
     <w:rsid w:val="00F1002B"/>
@@ -21941,7 +21986,7 @@
 </file>
 
 <file path=customXml/itemProps1.xml><?xml version="1.0" encoding="utf-8"?>
-<ds:datastoreItem xmlns:ds="http://schemas.openxmlformats.org/officeDocument/2006/customXml" ds:itemID="{1B1362EF-A301-4E18-B0D2-750547DA5473}">
+<ds:datastoreItem xmlns:ds="http://schemas.openxmlformats.org/officeDocument/2006/customXml" ds:itemID="{FAC27443-2134-43E7-B6CE-957C467AAFE8}">
   <ds:schemaRefs>
     <ds:schemaRef ds:uri="http://schemas.openxmlformats.org/officeDocument/2006/bibliography"/>
   </ds:schemaRefs>

</xml_diff>